<commit_message>
Fase Tecnico Profesional de Reporte Final.docx
Definicion de los titulos
</commit_message>
<xml_diff>
--- a/Reporte Final.docx
+++ b/Reporte Final.docx
@@ -6,12 +6,6 @@
       <w:pPr>
         <w:ind w:left="1985" w:firstLine="0"/>
       </w:pPr>
-      <w:bookmarkStart w:id="0" w:name="_Toc177287334"/>
-      <w:bookmarkStart w:id="1" w:name="_Toc177287467"/>
-      <w:bookmarkStart w:id="2" w:name="_Toc195516993"/>
-      <w:bookmarkStart w:id="3" w:name="_Toc248976901"/>
-      <w:bookmarkStart w:id="4" w:name="_Toc362000879"/>
-      <w:bookmarkStart w:id="5" w:name="_Toc362733520"/>
       <w:r>
         <w:rPr>
           <w:noProof/>
@@ -2013,7 +2007,7 @@
         <w:jc w:val="right"/>
         <w:rPr>
           <w:rFonts w:cs="Arial"/>
-          <w:lang w:val="es-GT" w:eastAsia="es-GT"/>
+          <w:lang w:eastAsia="es-GT"/>
         </w:rPr>
       </w:pPr>
     </w:p>
@@ -2025,7 +2019,7 @@
         <w:jc w:val="right"/>
         <w:rPr>
           <w:rFonts w:cs="Arial"/>
-          <w:lang w:val="es-GT" w:eastAsia="es-GT"/>
+          <w:lang w:eastAsia="es-GT"/>
         </w:rPr>
       </w:pPr>
     </w:p>
@@ -2038,14 +2032,14 @@
         <w:rPr>
           <w:rFonts w:cs="Arial"/>
           <w:b/>
-          <w:lang w:val="es-GT" w:eastAsia="es-GT"/>
+          <w:lang w:eastAsia="es-GT"/>
         </w:rPr>
       </w:pPr>
       <w:r>
         <w:rPr>
           <w:rFonts w:cs="Arial"/>
           <w:b/>
-          <w:lang w:val="es-GT" w:eastAsia="es-GT"/>
+          <w:lang w:eastAsia="es-GT"/>
         </w:rPr>
         <w:t xml:space="preserve">Boris Aramis Aguilar Rodríguez </w:t>
       </w:r>
@@ -2059,7 +2053,7 @@
         <w:rPr>
           <w:rFonts w:cs="Arial"/>
           <w:b/>
-          <w:lang w:val="es-GT" w:eastAsia="es-GT"/>
+          <w:lang w:eastAsia="es-GT"/>
         </w:rPr>
       </w:pPr>
     </w:p>
@@ -2072,7 +2066,7 @@
         <w:rPr>
           <w:rFonts w:cs="Arial"/>
           <w:b/>
-          <w:lang w:val="es-GT" w:eastAsia="es-GT"/>
+          <w:lang w:eastAsia="es-GT"/>
         </w:rPr>
       </w:pPr>
     </w:p>
@@ -2085,7 +2079,7 @@
         <w:rPr>
           <w:rFonts w:cs="Arial"/>
           <w:b/>
-          <w:lang w:val="es-GT" w:eastAsia="es-GT"/>
+          <w:lang w:eastAsia="es-GT"/>
         </w:rPr>
       </w:pPr>
     </w:p>
@@ -2098,7 +2092,7 @@
         <w:rPr>
           <w:rFonts w:cs="Arial"/>
           <w:b/>
-          <w:lang w:val="es-GT" w:eastAsia="es-GT"/>
+          <w:lang w:eastAsia="es-GT"/>
         </w:rPr>
       </w:pPr>
     </w:p>
@@ -2116,7 +2110,7 @@
         <w:rPr>
           <w:rFonts w:cs="Arial"/>
           <w:b/>
-          <w:lang w:val="es-GT" w:eastAsia="es-GT"/>
+          <w:lang w:eastAsia="es-GT"/>
         </w:rPr>
         <w:t>Walter Omar Vides Rodríguez</w:t>
       </w:r>
@@ -2231,7 +2225,7 @@
         </w:tabs>
         <w:rPr>
           <w:rFonts w:cs="Arial"/>
-          <w:lang w:val="es-GT" w:eastAsia="es-GT"/>
+          <w:lang w:eastAsia="es-GT"/>
         </w:rPr>
       </w:pPr>
     </w:p>
@@ -4537,12 +4531,12 @@
       <w:pPr>
         <w:pStyle w:val="Ttulosposteriores"/>
       </w:pPr>
-      <w:bookmarkStart w:id="6" w:name="_Toc385257337"/>
+      <w:bookmarkStart w:id="0" w:name="_Toc385257337"/>
       <w:r>
         <w:lastRenderedPageBreak/>
         <w:t>ÍNDICE DE ILUSTRACIONES</w:t>
       </w:r>
-      <w:bookmarkEnd w:id="6"/>
+      <w:bookmarkEnd w:id="0"/>
     </w:p>
     <w:p/>
     <w:p/>
@@ -4582,7 +4576,7 @@
     </w:p>
     <w:p>
       <w:pPr>
-        <w:pStyle w:val="NoSpacing"/>
+        <w:pStyle w:val="Sinespaciado1"/>
         <w:jc w:val="center"/>
         <w:rPr>
           <w:b/>
@@ -4609,12 +4603,12 @@
       <w:pPr>
         <w:pStyle w:val="Ttulosposteriores"/>
       </w:pPr>
-      <w:bookmarkStart w:id="7" w:name="_Toc385257338"/>
+      <w:bookmarkStart w:id="1" w:name="_Toc385257338"/>
       <w:r>
         <w:lastRenderedPageBreak/>
         <w:t>LISTA DE SÍMBOLOS</w:t>
       </w:r>
-      <w:bookmarkEnd w:id="7"/>
+      <w:bookmarkEnd w:id="1"/>
     </w:p>
     <w:p>
       <w:pPr>
@@ -4633,7 +4627,7 @@
     </w:p>
     <w:p>
       <w:pPr>
-        <w:pStyle w:val="NoSpacing"/>
+        <w:pStyle w:val="Sinespaciado1"/>
         <w:rPr>
           <w:b/>
         </w:rPr>
@@ -4672,7 +4666,7 @@
     </w:p>
     <w:p>
       <w:pPr>
-        <w:pStyle w:val="NoSpacing"/>
+        <w:pStyle w:val="Sinespaciado1"/>
         <w:tabs>
           <w:tab w:val="left" w:pos="2835"/>
           <w:tab w:val="left" w:pos="4536"/>
@@ -4786,11 +4780,11 @@
       <w:pPr>
         <w:pStyle w:val="Ttulosposteriores"/>
       </w:pPr>
-      <w:bookmarkStart w:id="8" w:name="_Toc385257339"/>
+      <w:bookmarkStart w:id="2" w:name="_Toc385257339"/>
       <w:r>
         <w:t>GLOSARIO</w:t>
       </w:r>
-      <w:bookmarkEnd w:id="8"/>
+      <w:bookmarkEnd w:id="2"/>
     </w:p>
     <w:p/>
     <w:p>
@@ -4825,7 +4819,7 @@
           </w:tcPr>
           <w:p>
             <w:pPr>
-              <w:pStyle w:val="NoSpacing"/>
+              <w:pStyle w:val="Sinespaciado1"/>
               <w:snapToGrid w:val="0"/>
               <w:rPr>
                 <w:b/>
@@ -4860,7 +4854,7 @@
           </w:tcPr>
           <w:p>
             <w:pPr>
-              <w:pStyle w:val="NoSpacing"/>
+              <w:pStyle w:val="Sinespaciado1"/>
               <w:snapToGrid w:val="0"/>
               <w:rPr>
                 <w:b/>
@@ -4895,7 +4889,7 @@
           </w:tcPr>
           <w:p>
             <w:pPr>
-              <w:pStyle w:val="NoSpacing"/>
+              <w:pStyle w:val="Sinespaciado1"/>
               <w:snapToGrid w:val="0"/>
               <w:rPr>
                 <w:b/>
@@ -4947,12 +4941,12 @@
           <w:rFonts w:cs="Arial"/>
         </w:rPr>
       </w:pPr>
-      <w:bookmarkStart w:id="9" w:name="_Toc385257340"/>
+      <w:bookmarkStart w:id="3" w:name="_Toc385257340"/>
       <w:r>
         <w:lastRenderedPageBreak/>
         <w:t>RESUMEN</w:t>
       </w:r>
-      <w:bookmarkEnd w:id="9"/>
+      <w:bookmarkEnd w:id="3"/>
     </w:p>
     <w:p>
       <w:pPr>
@@ -5150,11 +5144,11 @@
           <w:szCs w:val="24"/>
         </w:rPr>
       </w:pPr>
-      <w:bookmarkStart w:id="10" w:name="_Toc385257341"/>
+      <w:bookmarkStart w:id="4" w:name="_Toc385257341"/>
       <w:r>
         <w:t>OBJETIVOS</w:t>
       </w:r>
-      <w:bookmarkEnd w:id="10"/>
+      <w:bookmarkEnd w:id="4"/>
     </w:p>
     <w:p>
       <w:pPr>
@@ -5433,11 +5427,11 @@
           <w:rFonts w:cs="Arial"/>
         </w:rPr>
       </w:pPr>
-      <w:bookmarkStart w:id="11" w:name="_Toc385257342"/>
+      <w:bookmarkStart w:id="5" w:name="_Toc385257342"/>
       <w:r>
         <w:t>INTRODUCCIÓN</w:t>
       </w:r>
-      <w:bookmarkEnd w:id="11"/>
+      <w:bookmarkEnd w:id="5"/>
     </w:p>
     <w:p>
       <w:pPr>
@@ -5562,7 +5556,7 @@
           <w:szCs w:val="24"/>
         </w:rPr>
       </w:pPr>
-      <w:bookmarkStart w:id="12" w:name="_Toc385257343"/>
+      <w:bookmarkStart w:id="6" w:name="_Toc385257343"/>
       <w:r>
         <w:lastRenderedPageBreak/>
         <w:t xml:space="preserve">MARCO </w:t>
@@ -5570,7 +5564,7 @@
       <w:r>
         <w:t>TEÓRICO</w:t>
       </w:r>
-      <w:bookmarkEnd w:id="12"/>
+      <w:bookmarkEnd w:id="6"/>
     </w:p>
     <w:p>
       <w:pPr>
@@ -5601,11 +5595,11 @@
       <w:pPr>
         <w:pStyle w:val="Sub1"/>
       </w:pPr>
-      <w:bookmarkStart w:id="13" w:name="_Toc385257344"/>
+      <w:bookmarkStart w:id="7" w:name="_Toc385257344"/>
       <w:r>
         <w:t>Web2py</w:t>
       </w:r>
-      <w:bookmarkEnd w:id="13"/>
+      <w:bookmarkEnd w:id="7"/>
     </w:p>
     <w:p/>
     <w:p>
@@ -5649,11 +5643,11 @@
       <w:pPr>
         <w:pStyle w:val="Sub2"/>
       </w:pPr>
-      <w:bookmarkStart w:id="14" w:name="_Toc385257345"/>
+      <w:bookmarkStart w:id="8" w:name="_Toc385257345"/>
       <w:r>
         <w:t>Modelo</w:t>
       </w:r>
-      <w:bookmarkEnd w:id="14"/>
+      <w:bookmarkEnd w:id="8"/>
     </w:p>
     <w:p/>
     <w:p>
@@ -5666,11 +5660,11 @@
       <w:pPr>
         <w:pStyle w:val="Sub2"/>
       </w:pPr>
-      <w:bookmarkStart w:id="15" w:name="_Toc385257346"/>
+      <w:bookmarkStart w:id="9" w:name="_Toc385257346"/>
       <w:r>
         <w:t>Vista</w:t>
       </w:r>
-      <w:bookmarkEnd w:id="15"/>
+      <w:bookmarkEnd w:id="9"/>
     </w:p>
     <w:p>
       <w:r>
@@ -5682,12 +5676,12 @@
       <w:pPr>
         <w:pStyle w:val="Sub2"/>
       </w:pPr>
-      <w:bookmarkStart w:id="16" w:name="_Toc385257347"/>
+      <w:bookmarkStart w:id="10" w:name="_Toc385257347"/>
       <w:r>
         <w:lastRenderedPageBreak/>
         <w:t>Controlador</w:t>
       </w:r>
-      <w:bookmarkEnd w:id="16"/>
+      <w:bookmarkEnd w:id="10"/>
     </w:p>
     <w:p/>
     <w:p>
@@ -5701,12 +5695,12 @@
       <w:pPr>
         <w:pStyle w:val="Sub1"/>
       </w:pPr>
-      <w:bookmarkStart w:id="17" w:name="_Toc385257348"/>
+      <w:bookmarkStart w:id="11" w:name="_Toc385257348"/>
       <w:proofErr w:type="spellStart"/>
       <w:r>
         <w:t>Python</w:t>
       </w:r>
-      <w:bookmarkEnd w:id="17"/>
+      <w:bookmarkEnd w:id="11"/>
       <w:proofErr w:type="spellEnd"/>
     </w:p>
     <w:p/>
@@ -5725,11 +5719,11 @@
       <w:pPr>
         <w:pStyle w:val="Sub1"/>
       </w:pPr>
-      <w:bookmarkStart w:id="18" w:name="_Toc385257349"/>
+      <w:bookmarkStart w:id="12" w:name="_Toc385257349"/>
       <w:r>
         <w:t>LMS</w:t>
       </w:r>
-      <w:bookmarkEnd w:id="18"/>
+      <w:bookmarkEnd w:id="12"/>
       <w:r>
         <w:t xml:space="preserve"> </w:t>
       </w:r>
@@ -5945,12 +5939,12 @@
       <w:pPr>
         <w:pStyle w:val="Sub2"/>
       </w:pPr>
-      <w:bookmarkStart w:id="19" w:name="_Toc385257350"/>
+      <w:bookmarkStart w:id="13" w:name="_Toc385257350"/>
       <w:proofErr w:type="spellStart"/>
       <w:r>
         <w:t>Chamilo</w:t>
       </w:r>
-      <w:bookmarkEnd w:id="19"/>
+      <w:bookmarkEnd w:id="13"/>
       <w:proofErr w:type="spellEnd"/>
       <w:r>
         <w:t xml:space="preserve"> </w:t>
@@ -6157,12 +6151,12 @@
       <w:pPr>
         <w:pStyle w:val="Sub1"/>
       </w:pPr>
-      <w:bookmarkStart w:id="20" w:name="_Toc385257351"/>
+      <w:bookmarkStart w:id="14" w:name="_Toc385257351"/>
       <w:proofErr w:type="spellStart"/>
       <w:r>
         <w:t>jQuery</w:t>
       </w:r>
-      <w:bookmarkEnd w:id="20"/>
+      <w:bookmarkEnd w:id="14"/>
       <w:proofErr w:type="spellEnd"/>
     </w:p>
     <w:p/>
@@ -6216,12 +6210,12 @@
       <w:pPr>
         <w:pStyle w:val="Sub1"/>
       </w:pPr>
-      <w:bookmarkStart w:id="21" w:name="_Toc385257352"/>
+      <w:bookmarkStart w:id="15" w:name="_Toc385257352"/>
       <w:proofErr w:type="spellStart"/>
       <w:r>
         <w:t>MySQL</w:t>
       </w:r>
-      <w:bookmarkEnd w:id="21"/>
+      <w:bookmarkEnd w:id="15"/>
       <w:proofErr w:type="spellEnd"/>
     </w:p>
     <w:p/>
@@ -6304,12 +6298,12 @@
           <w:szCs w:val="24"/>
         </w:rPr>
       </w:pPr>
-      <w:bookmarkStart w:id="22" w:name="_Toc385257353"/>
+      <w:bookmarkStart w:id="16" w:name="_Toc385257353"/>
       <w:r>
         <w:lastRenderedPageBreak/>
         <w:t>FASE DE INVESTIGACIÓN</w:t>
       </w:r>
-      <w:bookmarkEnd w:id="22"/>
+      <w:bookmarkEnd w:id="16"/>
     </w:p>
     <w:p>
       <w:pPr>
@@ -6343,11 +6337,11 @@
           <w:szCs w:val="24"/>
         </w:rPr>
       </w:pPr>
-      <w:bookmarkStart w:id="23" w:name="_Toc385257354"/>
+      <w:bookmarkStart w:id="17" w:name="_Toc385257354"/>
       <w:r>
         <w:t>Antecedentes</w:t>
       </w:r>
-      <w:bookmarkEnd w:id="23"/>
+      <w:bookmarkEnd w:id="17"/>
       <w:r>
         <w:t xml:space="preserve"> </w:t>
       </w:r>
@@ -6512,11 +6506,11 @@
           <w:szCs w:val="24"/>
         </w:rPr>
       </w:pPr>
-      <w:bookmarkStart w:id="24" w:name="_Toc385257355"/>
+      <w:bookmarkStart w:id="18" w:name="_Toc385257355"/>
       <w:r>
         <w:t>Descripción de las necesidades</w:t>
       </w:r>
-      <w:bookmarkEnd w:id="24"/>
+      <w:bookmarkEnd w:id="18"/>
     </w:p>
     <w:p>
       <w:pPr>
@@ -6592,6 +6586,91 @@
     </w:p>
     <w:p>
       <w:pPr>
+        <w:rPr>
+          <w:rFonts w:cs="Arial"/>
+          <w:szCs w:val="24"/>
+        </w:rPr>
+      </w:pPr>
+    </w:p>
+    <w:p>
+      <w:pPr>
+        <w:rPr>
+          <w:rFonts w:cs="Arial"/>
+          <w:szCs w:val="24"/>
+        </w:rPr>
+      </w:pPr>
+      <w:r>
+        <w:rPr>
+          <w:rFonts w:cs="Arial"/>
+          <w:szCs w:val="24"/>
+        </w:rPr>
+        <w:t>Los estudiantes de práctica final son asignados como participes del programa DTT y cada sección del programa tiene distintos requerimientos que cumplir por parte del practicante final.</w:t>
+      </w:r>
+    </w:p>
+    <w:p>
+      <w:pPr>
+        <w:rPr>
+          <w:rFonts w:cs="Arial"/>
+          <w:szCs w:val="24"/>
+        </w:rPr>
+      </w:pPr>
+    </w:p>
+    <w:p>
+      <w:pPr>
+        <w:rPr>
+          <w:rFonts w:cs="Arial"/>
+          <w:szCs w:val="24"/>
+        </w:rPr>
+      </w:pPr>
+      <w:r>
+        <w:rPr>
+          <w:rFonts w:cs="Arial"/>
+          <w:szCs w:val="24"/>
+        </w:rPr>
+        <w:t>El progreso de práctica final de cada estudiante debe ser reportado a la escuela de Ciencias y Sistemas, integrando como parte de su contenido la participación dentro del proyecto al cual están asignados en forma de reportes, el objetivo del sistema es automatizar ese proceso.</w:t>
+      </w:r>
+    </w:p>
+    <w:p>
+      <w:pPr>
+        <w:rPr>
+          <w:rFonts w:cs="Arial"/>
+          <w:szCs w:val="24"/>
+        </w:rPr>
+      </w:pPr>
+    </w:p>
+    <w:p>
+      <w:pPr>
+        <w:rPr>
+          <w:rFonts w:cs="Arial"/>
+          <w:szCs w:val="24"/>
+        </w:rPr>
+      </w:pPr>
+      <w:r>
+        <w:rPr>
+          <w:rFonts w:cs="Arial"/>
+          <w:szCs w:val="24"/>
+        </w:rPr>
+        <w:t xml:space="preserve">Adicionalmente hay tareas </w:t>
+      </w:r>
+      <w:proofErr w:type="gramStart"/>
+      <w:r>
+        <w:rPr>
+          <w:rFonts w:cs="Arial"/>
+          <w:szCs w:val="24"/>
+        </w:rPr>
+        <w:t>especificas</w:t>
+      </w:r>
+      <w:proofErr w:type="gramEnd"/>
+      <w:r>
+        <w:rPr>
+          <w:rFonts w:cs="Arial"/>
+          <w:szCs w:val="24"/>
+        </w:rPr>
+        <w:t xml:space="preserve"> por área sobre las cuales se desea llevar control, todas estas tareas se definen y existen algunas que se repiten cada semestre de forma constante.</w:t>
+      </w:r>
+    </w:p>
+    <w:p>
+      <w:pPr>
         <w:ind w:firstLine="708"/>
         <w:rPr>
           <w:rFonts w:cs="Arial"/>
@@ -6603,11 +6682,11 @@
       <w:pPr>
         <w:pStyle w:val="Sub2"/>
       </w:pPr>
-      <w:bookmarkStart w:id="25" w:name="_Toc385257356"/>
+      <w:bookmarkStart w:id="19" w:name="_Toc385257356"/>
       <w:r>
         <w:t>Control de Áreas del proyecto DTT</w:t>
       </w:r>
-      <w:bookmarkEnd w:id="25"/>
+      <w:bookmarkEnd w:id="19"/>
     </w:p>
     <w:p/>
     <w:p>
@@ -6638,6 +6717,7 @@
         <w:ind w:left="567" w:hanging="578"/>
       </w:pPr>
       <w:r>
+        <w:lastRenderedPageBreak/>
         <w:t>Tutor académico</w:t>
       </w:r>
     </w:p>
@@ -6711,66 +6791,63 @@
       <w:pPr>
         <w:pStyle w:val="Sub2"/>
       </w:pPr>
-      <w:bookmarkStart w:id="26" w:name="_Toc385257357"/>
+      <w:bookmarkStart w:id="20" w:name="_Toc385257357"/>
       <w:r>
         <w:t>Control de reportes</w:t>
       </w:r>
-      <w:bookmarkEnd w:id="26"/>
+      <w:bookmarkEnd w:id="20"/>
     </w:p>
     <w:p/>
     <w:p>
       <w:r>
-        <w:t xml:space="preserve">El sistema de control de progreso y calificación de actividades realizadas por los estudiantes integrantes del programa es realizado por medio de la entrega de reportes que son revisados y calificados por los estudiantes o catedráticos encargados de los estudiantes que realizan los proyectos en las </w:t>
-      </w:r>
+        <w:t>El sistema de control de progreso y calificación de actividades realizadas por los estudiantes integrantes del programa es realizado por medio de la entrega de reportes que son revisados y calificados por los estudiantes o catedráticos encargados de los estudiantes que realizan los proyectos en las áreas especificadas, cuyo rol es el de tutor y puede aprobar o reprobar a un estudiante, el sistema de reportes actual  no cuenta con un sistema de calificación basado en notas, esta es una de las mejoras a implementar en el nuevo sistema.</w:t>
+      </w:r>
+    </w:p>
+    <w:p/>
+    <w:p>
+      <w:pPr>
+        <w:pStyle w:val="Sub2"/>
+      </w:pPr>
+      <w:bookmarkStart w:id="21" w:name="_Toc385257358"/>
+      <w:r>
+        <w:t>Control de estudiantes</w:t>
+      </w:r>
+      <w:bookmarkEnd w:id="21"/>
+    </w:p>
+    <w:p/>
+    <w:p>
+      <w:r>
+        <w:t xml:space="preserve">El control de estudiantes permite organizar y presentar de manera simple la métricas y reportes a los usuarios con roles administrativos de la aplicación, así como condensar la información y filtrarla para soportar la toma de decisiones relacionadas con cambios en la red de estudios y cambios directamente relacionados con las áreas y proyectos del programa DTT. </w:t>
+      </w:r>
+    </w:p>
+    <w:p/>
+    <w:p>
+      <w:pPr>
+        <w:pStyle w:val="Sub2"/>
+      </w:pPr>
+      <w:bookmarkStart w:id="22" w:name="_Toc385257359"/>
+      <w:r>
+        <w:t>Control de proyectos</w:t>
+      </w:r>
+      <w:bookmarkEnd w:id="22"/>
+    </w:p>
+    <w:p/>
+    <w:p>
       <w:r>
         <w:lastRenderedPageBreak/>
-        <w:t>áreas especificadas, cuyo rol es el de tutor y puede aprobar o reprobar a un estudiante, el sistema de reportes actual  no cuenta con un sistema de calificación basado en notas, esta es una de las mejoras a implementar en el nuevo sistema.</w:t>
+        <w:t>Directamente relacionados con las áreas del programa DTT se encuentran los proyectos en los que los estudiantes se involucran haciendo actividades según la naturaleza y área del proyecto, en las que aplican conocimientos adquiridos durante la carrera, consolidándolos así con aplicación real de los mismos.</w:t>
       </w:r>
     </w:p>
     <w:p/>
     <w:p>
       <w:pPr>
         <w:pStyle w:val="Sub2"/>
-      </w:pPr>
-      <w:bookmarkStart w:id="27" w:name="_Toc385257358"/>
-      <w:r>
-        <w:t>Control de estudiantes</w:t>
-      </w:r>
-      <w:bookmarkEnd w:id="27"/>
-    </w:p>
-    <w:p/>
-    <w:p>
-      <w:r>
-        <w:t xml:space="preserve">El control de estudiantes permite organizar y presentar de manera simple la métricas y reportes a los usuarios con roles administrativos de la aplicación, así como condensar la información y filtrarla para soportar la toma de decisiones relacionadas con cambios en la red de estudios y cambios directamente relacionados con las áreas y proyectos del programa DTT. </w:t>
-      </w:r>
-    </w:p>
-    <w:p/>
-    <w:p>
-      <w:pPr>
-        <w:pStyle w:val="Sub2"/>
-      </w:pPr>
-      <w:bookmarkStart w:id="28" w:name="_Toc385257359"/>
-      <w:r>
-        <w:t>Control de proyectos</w:t>
-      </w:r>
-      <w:bookmarkEnd w:id="28"/>
-    </w:p>
-    <w:p/>
-    <w:p>
-      <w:r>
-        <w:t>Directamente relacionados con las áreas del programa DTT se encuentran los proyectos en los que los estudiantes se involucran haciendo actividades según la naturaleza y área del proyecto, en las que aplican conocimientos adquiridos durante la carrera, consolidándolos así con aplicación real de los mismos.</w:t>
-      </w:r>
-    </w:p>
-    <w:p/>
-    <w:p>
-      <w:pPr>
-        <w:pStyle w:val="Sub2"/>
-        <w:rPr>
-          <w:rFonts w:cs="Arial"/>
-          <w:szCs w:val="24"/>
-        </w:rPr>
-      </w:pPr>
-      <w:bookmarkStart w:id="29" w:name="_Toc385257360"/>
+        <w:rPr>
+          <w:rFonts w:cs="Arial"/>
+          <w:szCs w:val="24"/>
+        </w:rPr>
+      </w:pPr>
+      <w:bookmarkStart w:id="23" w:name="_Toc385257360"/>
       <w:r>
         <w:t xml:space="preserve">Integración con </w:t>
       </w:r>
@@ -6778,7 +6855,7 @@
       <w:r>
         <w:t>Chamilo</w:t>
       </w:r>
-      <w:bookmarkEnd w:id="29"/>
+      <w:bookmarkEnd w:id="23"/>
       <w:proofErr w:type="spellEnd"/>
     </w:p>
     <w:p>
@@ -6812,7 +6889,10 @@
         </w:rPr>
       </w:pPr>
       <w:r>
-        <w:t>Rol de estudiante</w:t>
+        <w:t xml:space="preserve">Rol de </w:t>
+      </w:r>
+      <w:r>
+        <w:t>practicante final</w:t>
       </w:r>
     </w:p>
     <w:p>
@@ -6833,7 +6913,6 @@
           <w:rFonts w:cs="Arial"/>
           <w:szCs w:val="24"/>
         </w:rPr>
-        <w:lastRenderedPageBreak/>
         <w:t>Rol de catedrático</w:t>
       </w:r>
     </w:p>
@@ -6851,112 +6930,81 @@
           <w:rFonts w:cs="Arial"/>
           <w:szCs w:val="24"/>
         </w:rPr>
-        <w:t>Rol de director de escuela</w:t>
-      </w:r>
-    </w:p>
-    <w:p>
-      <w:pPr>
-        <w:ind w:firstLine="0"/>
-      </w:pPr>
-    </w:p>
-    <w:p>
-      <w:pPr>
-        <w:rPr>
-          <w:rFonts w:cs="Arial"/>
-          <w:szCs w:val="24"/>
-        </w:rPr>
-      </w:pPr>
-      <w:r>
-        <w:t xml:space="preserve">Dado que los roles catedrático y estudiante cuentan con un comportamiento similar dentro de la aplicación, serán explicados de manera unificada a continuación en del detalle de alcances y comportamientos esperados de la integración de cada rol con el sistema </w:t>
-      </w:r>
-      <w:proofErr w:type="spellStart"/>
-      <w:r>
-        <w:t>chamilo</w:t>
-      </w:r>
-      <w:proofErr w:type="spellEnd"/>
-      <w:r>
-        <w:t xml:space="preserve"> ya existente.</w:t>
-      </w:r>
-    </w:p>
-    <w:p>
-      <w:pPr>
-        <w:ind w:firstLine="0"/>
-        <w:rPr>
-          <w:rFonts w:cs="Arial"/>
-          <w:szCs w:val="24"/>
-        </w:rPr>
-      </w:pPr>
-    </w:p>
-    <w:p>
-      <w:pPr>
-        <w:pStyle w:val="Sub3"/>
-        <w:rPr>
-          <w:szCs w:val="24"/>
-        </w:rPr>
-      </w:pPr>
-      <w:bookmarkStart w:id="30" w:name="_Toc385257361"/>
-      <w:r>
-        <w:t>Rol de catedrático y rol de estudiante</w:t>
-      </w:r>
-      <w:bookmarkEnd w:id="30"/>
-    </w:p>
-    <w:p>
-      <w:pPr>
-        <w:ind w:firstLine="0"/>
-        <w:rPr>
-          <w:rFonts w:cs="Arial"/>
-          <w:szCs w:val="24"/>
-        </w:rPr>
-      </w:pPr>
-    </w:p>
-    <w:p>
-      <w:r>
-        <w:rPr>
-          <w:rFonts w:cs="Arial"/>
-          <w:szCs w:val="24"/>
-        </w:rPr>
-        <w:t xml:space="preserve">La integración con los roles de estudiante y de catedrático dentro de </w:t>
-      </w:r>
-      <w:proofErr w:type="spellStart"/>
-      <w:r>
-        <w:rPr>
-          <w:rFonts w:cs="Arial"/>
-          <w:szCs w:val="24"/>
-        </w:rPr>
-        <w:t>chamilo</w:t>
-      </w:r>
-      <w:proofErr w:type="spellEnd"/>
-      <w:r>
-        <w:rPr>
-          <w:rFonts w:cs="Arial"/>
-          <w:szCs w:val="24"/>
-        </w:rPr>
-        <w:t>, requiere que el estudiante cuente con acceso como el de un curso dentro de su asignación, que muestre contenido relacionado con el proyecto y que enlace la pantalla de cursos con el panel de control.</w:t>
-      </w:r>
-    </w:p>
-    <w:p>
-      <w:pPr>
-        <w:pStyle w:val="Sub2"/>
+        <w:t xml:space="preserve">Rol de </w:t>
+      </w:r>
+      <w:r>
+        <w:rPr>
+          <w:rFonts w:cs="Arial"/>
+          <w:szCs w:val="24"/>
+        </w:rPr>
+        <w:t>administrador de sistema</w:t>
+      </w:r>
+    </w:p>
+    <w:p>
+      <w:pPr>
         <w:numPr>
           <w:ilvl w:val="0"/>
-          <w:numId w:val="0"/>
+          <w:numId w:val="25"/>
         </w:numPr>
-        <w:ind w:left="2127"/>
+        <w:suppressAutoHyphens/>
+        <w:ind w:left="567" w:hanging="578"/>
+      </w:pPr>
+      <w:r>
+        <w:rPr>
+          <w:rFonts w:cs="Arial"/>
+          <w:szCs w:val="24"/>
+        </w:rPr>
+        <w:t>Rol de DSI</w:t>
+      </w:r>
+    </w:p>
+    <w:p>
+      <w:pPr>
+        <w:ind w:firstLine="0"/>
+      </w:pPr>
+    </w:p>
+    <w:p>
+      <w:r>
+        <w:t xml:space="preserve">Dado que los roles catedrático y </w:t>
+      </w:r>
+      <w:r>
+        <w:t>practicante final</w:t>
+      </w:r>
+      <w:r>
+        <w:t xml:space="preserve"> cuentan con un comportamiento similar dentro de la aplicación, serán explicados de manera unificada a continuación en del detalle de alcances y comportamientos esperados de la integración de cada rol con el sistema </w:t>
+      </w:r>
+      <w:proofErr w:type="spellStart"/>
+      <w:r>
+        <w:t>chamilo</w:t>
+      </w:r>
+      <w:proofErr w:type="spellEnd"/>
+      <w:r>
+        <w:t xml:space="preserve"> ya existente.</w:t>
+      </w:r>
+    </w:p>
+    <w:p>
+      <w:pPr>
+        <w:ind w:firstLine="0"/>
+        <w:rPr>
+          <w:rFonts w:cs="Arial"/>
+          <w:szCs w:val="24"/>
+        </w:rPr>
       </w:pPr>
     </w:p>
     <w:p>
       <w:pPr>
         <w:pStyle w:val="Sub3"/>
         <w:rPr>
-          <w:rFonts w:cs="Arial"/>
-          <w:szCs w:val="24"/>
-        </w:rPr>
-      </w:pPr>
-      <w:bookmarkStart w:id="31" w:name="_Toc385257362"/>
-      <w:r>
-        <w:t>Rol de director de escuela</w:t>
-      </w:r>
-      <w:bookmarkEnd w:id="31"/>
+          <w:szCs w:val="24"/>
+        </w:rPr>
+      </w:pPr>
+      <w:bookmarkStart w:id="24" w:name="_Toc385257361"/>
+      <w:r>
+        <w:t xml:space="preserve">Rol de catedrático y rol de </w:t>
+      </w:r>
+      <w:bookmarkEnd w:id="24"/>
+      <w:r>
+        <w:t>practicante final</w:t>
+      </w:r>
     </w:p>
     <w:p>
       <w:pPr>
@@ -6968,36 +7016,154 @@
       </w:pPr>
     </w:p>
     <w:p>
-      <w:pPr>
-        <w:rPr>
-          <w:rFonts w:cs="Arial"/>
-          <w:szCs w:val="24"/>
-        </w:rPr>
-      </w:pPr>
-      <w:r>
-        <w:rPr>
-          <w:rFonts w:cs="Arial"/>
-          <w:szCs w:val="24"/>
-        </w:rPr>
-        <w:t>El rol de director de escuela requiere principalmente la posibilidad de generar reportes relacionados con la información que se genera de las actividades de los usuarios en los proyectos de las áreas del programa DTT, estos reportes están constituidos de información condensada, métricas y gráficas basadas en la información que puede ser medida y representada numéricamente.</w:t>
-      </w:r>
-    </w:p>
-    <w:p>
-      <w:pPr>
-        <w:rPr>
-          <w:rFonts w:cs="Arial"/>
-          <w:szCs w:val="24"/>
-        </w:rPr>
-      </w:pPr>
+      <w:r>
+        <w:rPr>
+          <w:rFonts w:cs="Arial"/>
+          <w:szCs w:val="24"/>
+        </w:rPr>
+        <w:t xml:space="preserve">La integración con los roles de estudiante y de catedrático dentro de </w:t>
+      </w:r>
+      <w:proofErr w:type="spellStart"/>
+      <w:r>
+        <w:rPr>
+          <w:rFonts w:cs="Arial"/>
+          <w:szCs w:val="24"/>
+        </w:rPr>
+        <w:t>chamilo</w:t>
+      </w:r>
+      <w:proofErr w:type="spellEnd"/>
+      <w:r>
+        <w:rPr>
+          <w:rFonts w:cs="Arial"/>
+          <w:szCs w:val="24"/>
+        </w:rPr>
+        <w:t>, requiere que el estudiante cuente con acceso como el de un curso dentro de su asignación, que muestre contenido relacionado con el proyecto y que enlace la pantalla de cursos con el panel de control.</w:t>
+      </w:r>
     </w:p>
     <w:p>
       <w:pPr>
         <w:pStyle w:val="Sub2"/>
-        <w:rPr>
-          <w:szCs w:val="24"/>
-        </w:rPr>
-      </w:pPr>
-      <w:bookmarkStart w:id="32" w:name="_Toc385257363"/>
+      </w:pPr>
+    </w:p>
+    <w:p>
+      <w:pPr>
+        <w:pStyle w:val="Sub3"/>
+        <w:rPr>
+          <w:rFonts w:cs="Arial"/>
+          <w:szCs w:val="24"/>
+        </w:rPr>
+      </w:pPr>
+      <w:bookmarkStart w:id="25" w:name="_Toc385257362"/>
+      <w:r>
+        <w:t xml:space="preserve">Rol de </w:t>
+      </w:r>
+      <w:bookmarkEnd w:id="25"/>
+      <w:r>
+        <w:t>administrador de sistema</w:t>
+      </w:r>
+    </w:p>
+    <w:p>
+      <w:pPr>
+        <w:ind w:firstLine="0"/>
+        <w:rPr>
+          <w:rFonts w:cs="Arial"/>
+          <w:szCs w:val="24"/>
+        </w:rPr>
+      </w:pPr>
+    </w:p>
+    <w:p>
+      <w:pPr>
+        <w:rPr>
+          <w:rFonts w:cs="Arial"/>
+          <w:szCs w:val="24"/>
+        </w:rPr>
+      </w:pPr>
+      <w:r>
+        <w:rPr>
+          <w:rFonts w:cs="Arial"/>
+          <w:szCs w:val="24"/>
+        </w:rPr>
+        <w:t xml:space="preserve">El rol de </w:t>
+      </w:r>
+      <w:r>
+        <w:rPr>
+          <w:rFonts w:cs="Arial"/>
+          <w:szCs w:val="24"/>
+        </w:rPr>
+        <w:t>administrador de sistema</w:t>
+      </w:r>
+      <w:r>
+        <w:rPr>
+          <w:rFonts w:cs="Arial"/>
+          <w:szCs w:val="24"/>
+        </w:rPr>
+        <w:t xml:space="preserve"> requiere principalmente la posibilidad de generar reportes relacionados con la información que se genera de las actividades de los usuarios en los proyectos de las áreas del programa DTT, estos reportes están constituidos de información condensada, métricas y gráficas basadas en la información que puede ser medida y representada numéricamente.</w:t>
+      </w:r>
+      <w:r>
+        <w:rPr>
+          <w:rFonts w:cs="Arial"/>
+          <w:szCs w:val="24"/>
+        </w:rPr>
+        <w:t xml:space="preserve"> Adicionalmente este rol presenta toda la gestión de información que forma parte del sistema.</w:t>
+      </w:r>
+    </w:p>
+    <w:p>
+      <w:pPr>
+        <w:rPr>
+          <w:rFonts w:cs="Arial"/>
+          <w:szCs w:val="24"/>
+        </w:rPr>
+      </w:pPr>
+    </w:p>
+    <w:p>
+      <w:pPr>
+        <w:pStyle w:val="Sub3"/>
+      </w:pPr>
+      <w:r>
+        <w:t xml:space="preserve">Rol de </w:t>
+      </w:r>
+      <w:r>
+        <w:t>DSI</w:t>
+      </w:r>
+    </w:p>
+    <w:p/>
+    <w:p>
+      <w:r>
+        <w:t xml:space="preserve">Los encargados de llevar el control de aspectos de cumplimiento para entregas y horas de soporte por parte de estudiantes que pertenecen a la sección de Tutor Académico son los practicantes que pertenecen al departamento de soporte informático (DSI). Este departamento necesita acceso al sistema para verificar la validez de asistencia </w:t>
+      </w:r>
+      <w:proofErr w:type="gramStart"/>
+      <w:r>
+        <w:t>a el</w:t>
+      </w:r>
+      <w:proofErr w:type="gramEnd"/>
+      <w:r>
+        <w:t xml:space="preserve"> área correspondiente por parte de los practicantes finales que pertenecen a área de Tutor Académico.</w:t>
+      </w:r>
+    </w:p>
+    <w:p>
+      <w:pPr>
+        <w:rPr>
+          <w:rFonts w:cs="Arial"/>
+          <w:szCs w:val="24"/>
+        </w:rPr>
+      </w:pPr>
+    </w:p>
+    <w:p>
+      <w:pPr>
+        <w:rPr>
+          <w:rFonts w:cs="Arial"/>
+          <w:szCs w:val="24"/>
+        </w:rPr>
+      </w:pPr>
+    </w:p>
+    <w:p>
+      <w:pPr>
+        <w:pStyle w:val="Sub2"/>
+        <w:rPr>
+          <w:szCs w:val="24"/>
+        </w:rPr>
+      </w:pPr>
+      <w:bookmarkStart w:id="26" w:name="_Toc385257363"/>
       <w:r>
         <w:t xml:space="preserve">Limitantes de la Integración con </w:t>
       </w:r>
@@ -7005,7 +7171,7 @@
       <w:r>
         <w:t>chamilo</w:t>
       </w:r>
-      <w:bookmarkEnd w:id="32"/>
+      <w:bookmarkEnd w:id="26"/>
       <w:proofErr w:type="spellEnd"/>
     </w:p>
     <w:p>
@@ -7044,7 +7210,23 @@
           <w:rFonts w:cs="Arial"/>
           <w:szCs w:val="24"/>
         </w:rPr>
-        <w:t xml:space="preserve"> un grupo de módulos destinados a manejar y presentar la integración, esto debería ser realizado usando las herramientas de integración  </w:t>
+        <w:t xml:space="preserve"> un grupo de módulos destinados a manejar y presentar la integración, esto debería ser realizado usando las herramientas de integración  de </w:t>
+      </w:r>
+      <w:proofErr w:type="spellStart"/>
+      <w:r>
+        <w:rPr>
+          <w:rFonts w:cs="Arial"/>
+          <w:szCs w:val="24"/>
+        </w:rPr>
+        <w:t>chamilo</w:t>
+      </w:r>
+      <w:proofErr w:type="spellEnd"/>
+      <w:r>
+        <w:rPr>
+          <w:rFonts w:cs="Arial"/>
+          <w:szCs w:val="24"/>
+        </w:rPr>
+        <w:t xml:space="preserve"> destinadas a extender el código y funcionalidad del mismo, del proceso de investigación previo se determinó que las herramientas de </w:t>
       </w:r>
       <w:r>
         <w:rPr>
@@ -7052,7 +7234,7 @@
           <w:szCs w:val="24"/>
         </w:rPr>
         <w:lastRenderedPageBreak/>
-        <w:t xml:space="preserve">de </w:t>
+        <w:t xml:space="preserve">desarrollo de la versión de </w:t>
       </w:r>
       <w:proofErr w:type="spellStart"/>
       <w:r>
@@ -7068,7 +7250,30 @@
           <w:rFonts w:cs="Arial"/>
           <w:szCs w:val="24"/>
         </w:rPr>
-        <w:t xml:space="preserve"> destinadas a extender el código y funcionalidad del mismo, del proceso de investigación previo se determinó que las herramientas de desarrollo de la versión de </w:t>
+        <w:t xml:space="preserve"> que se tiene en uso en la facultad nunca fueron terminadas por los desarrolladores.</w:t>
+      </w:r>
+    </w:p>
+    <w:p>
+      <w:pPr>
+        <w:rPr>
+          <w:rFonts w:cs="Arial"/>
+          <w:szCs w:val="24"/>
+        </w:rPr>
+      </w:pPr>
+    </w:p>
+    <w:p>
+      <w:pPr>
+        <w:rPr>
+          <w:rFonts w:cs="Arial"/>
+          <w:szCs w:val="24"/>
+        </w:rPr>
+      </w:pPr>
+      <w:r>
+        <w:rPr>
+          <w:rFonts w:cs="Arial"/>
+          <w:szCs w:val="24"/>
+        </w:rPr>
+        <w:t xml:space="preserve">Dado que no se cuenta con las herramientas adecuadas de </w:t>
       </w:r>
       <w:proofErr w:type="spellStart"/>
       <w:r>
@@ -7084,35 +7289,70 @@
           <w:rFonts w:cs="Arial"/>
           <w:szCs w:val="24"/>
         </w:rPr>
-        <w:t xml:space="preserve"> que se tiene en uso en la facultad nunca fueron terminadas por los desarrolladores.</w:t>
-      </w:r>
-    </w:p>
-    <w:p>
-      <w:pPr>
-        <w:rPr>
-          <w:rFonts w:cs="Arial"/>
-          <w:szCs w:val="24"/>
-        </w:rPr>
-      </w:pPr>
-    </w:p>
-    <w:p>
-      <w:pPr>
-        <w:rPr>
-          <w:rFonts w:cs="Arial"/>
-          <w:szCs w:val="24"/>
-        </w:rPr>
-      </w:pPr>
-      <w:r>
-        <w:rPr>
-          <w:rFonts w:cs="Arial"/>
-          <w:szCs w:val="24"/>
-        </w:rPr>
-        <w:t xml:space="preserve">Dado que no se cuenta con las herramientas adecuadas de </w:t>
+        <w:t xml:space="preserve"> para efectuar la integración de manera correcta, se utilizará la herramienta </w:t>
       </w:r>
       <w:proofErr w:type="spellStart"/>
       <w:r>
         <w:rPr>
           <w:rFonts w:cs="Arial"/>
+          <w:i/>
+          <w:szCs w:val="24"/>
+        </w:rPr>
+        <w:t>jQuery</w:t>
+      </w:r>
+      <w:proofErr w:type="spellEnd"/>
+      <w:r>
+        <w:rPr>
+          <w:rFonts w:cs="Arial"/>
+          <w:szCs w:val="24"/>
+        </w:rPr>
+        <w:t xml:space="preserve"> que proveerá para la integración la comunicación entre ambos sistemas, los componentes visuales y transiciones entre sistemas.</w:t>
+      </w:r>
+    </w:p>
+    <w:p>
+      <w:pPr>
+        <w:ind w:firstLine="0"/>
+        <w:rPr>
+          <w:rFonts w:cs="Arial"/>
+          <w:szCs w:val="24"/>
+        </w:rPr>
+      </w:pPr>
+    </w:p>
+    <w:p>
+      <w:pPr>
+        <w:rPr>
+          <w:rFonts w:cs="Arial"/>
+          <w:szCs w:val="24"/>
+        </w:rPr>
+      </w:pPr>
+      <w:r>
+        <w:rPr>
+          <w:rFonts w:cs="Arial"/>
+          <w:szCs w:val="24"/>
+        </w:rPr>
+        <w:t xml:space="preserve">La librería </w:t>
+      </w:r>
+      <w:proofErr w:type="spellStart"/>
+      <w:r>
+        <w:rPr>
+          <w:rFonts w:cs="Arial"/>
+          <w:i/>
+          <w:szCs w:val="24"/>
+        </w:rPr>
+        <w:t>jQuery</w:t>
+      </w:r>
+      <w:proofErr w:type="spellEnd"/>
+      <w:r>
+        <w:rPr>
+          <w:rFonts w:cs="Arial"/>
+          <w:szCs w:val="24"/>
+        </w:rPr>
+        <w:t xml:space="preserve"> proveerá de las funciones necesarias para inyectar dentro del contenido del árbol DOM de la página de </w:t>
+      </w:r>
+      <w:proofErr w:type="spellStart"/>
+      <w:r>
+        <w:rPr>
+          <w:rFonts w:cs="Arial"/>
           <w:szCs w:val="24"/>
         </w:rPr>
         <w:t>chamilo</w:t>
@@ -7123,80 +7363,6 @@
           <w:rFonts w:cs="Arial"/>
           <w:szCs w:val="24"/>
         </w:rPr>
-        <w:t xml:space="preserve"> para efectuar la integración de manera correcta, se utilizará la herramienta </w:t>
-      </w:r>
-      <w:proofErr w:type="spellStart"/>
-      <w:r>
-        <w:rPr>
-          <w:rFonts w:cs="Arial"/>
-          <w:i/>
-          <w:szCs w:val="24"/>
-        </w:rPr>
-        <w:t>jQuery</w:t>
-      </w:r>
-      <w:proofErr w:type="spellEnd"/>
-      <w:r>
-        <w:rPr>
-          <w:rFonts w:cs="Arial"/>
-          <w:szCs w:val="24"/>
-        </w:rPr>
-        <w:t xml:space="preserve"> que proveerá para la integración la comunicación entre ambos sistemas, los componentes visuales y transiciones entre sistemas.</w:t>
-      </w:r>
-    </w:p>
-    <w:p>
-      <w:pPr>
-        <w:ind w:firstLine="0"/>
-        <w:rPr>
-          <w:rFonts w:cs="Arial"/>
-          <w:szCs w:val="24"/>
-        </w:rPr>
-      </w:pPr>
-    </w:p>
-    <w:p>
-      <w:pPr>
-        <w:rPr>
-          <w:rFonts w:cs="Arial"/>
-          <w:szCs w:val="24"/>
-        </w:rPr>
-      </w:pPr>
-      <w:r>
-        <w:rPr>
-          <w:rFonts w:cs="Arial"/>
-          <w:szCs w:val="24"/>
-        </w:rPr>
-        <w:t xml:space="preserve">La librería </w:t>
-      </w:r>
-      <w:proofErr w:type="spellStart"/>
-      <w:r>
-        <w:rPr>
-          <w:rFonts w:cs="Arial"/>
-          <w:i/>
-          <w:szCs w:val="24"/>
-        </w:rPr>
-        <w:t>jQuery</w:t>
-      </w:r>
-      <w:proofErr w:type="spellEnd"/>
-      <w:r>
-        <w:rPr>
-          <w:rFonts w:cs="Arial"/>
-          <w:szCs w:val="24"/>
-        </w:rPr>
-        <w:t xml:space="preserve"> proveerá de las funciones necesarias para inyectar dentro del contenido del árbol DOM de la página de </w:t>
-      </w:r>
-      <w:proofErr w:type="spellStart"/>
-      <w:r>
-        <w:rPr>
-          <w:rFonts w:cs="Arial"/>
-          <w:szCs w:val="24"/>
-        </w:rPr>
-        <w:t>chamilo</w:t>
-      </w:r>
-      <w:proofErr w:type="spellEnd"/>
-      <w:r>
-        <w:rPr>
-          <w:rFonts w:cs="Arial"/>
-          <w:szCs w:val="24"/>
-        </w:rPr>
         <w:t xml:space="preserve"> el contenido adicional que será determinado según el rol del usuario.</w:t>
       </w:r>
     </w:p>
@@ -7212,11 +7378,11 @@
       <w:pPr>
         <w:pStyle w:val="Sub2"/>
       </w:pPr>
-      <w:bookmarkStart w:id="33" w:name="_Toc385257364"/>
+      <w:bookmarkStart w:id="27" w:name="_Toc385257364"/>
       <w:r>
         <w:t>Control y seguimiento de proyectos</w:t>
       </w:r>
-      <w:bookmarkEnd w:id="33"/>
+      <w:bookmarkEnd w:id="27"/>
     </w:p>
     <w:p/>
     <w:p>
@@ -7303,21 +7469,22 @@
         <w:suppressAutoHyphens/>
       </w:pPr>
       <w:r>
+        <w:t>Tareas que se califican como cumplida o no cumplida</w:t>
+      </w:r>
+    </w:p>
+    <w:p/>
+    <w:p>
+      <w:pPr>
+        <w:pStyle w:val="Sub3"/>
+      </w:pPr>
+      <w:bookmarkStart w:id="28" w:name="_Toc385257365"/>
+      <w:r>
         <w:lastRenderedPageBreak/>
-        <w:t>Tareas que se califican como cumplida o no cumplida</w:t>
-      </w:r>
+        <w:t>Reporte de resultados de actividad de curso</w:t>
+      </w:r>
+      <w:bookmarkEnd w:id="28"/>
     </w:p>
     <w:p/>
-    <w:p>
-      <w:pPr>
-        <w:pStyle w:val="Sub3"/>
-      </w:pPr>
-      <w:bookmarkStart w:id="34" w:name="_Toc385257365"/>
-      <w:r>
-        <w:t>Reporte de resultados de actividad de curso</w:t>
-      </w:r>
-      <w:bookmarkEnd w:id="34"/>
-    </w:p>
     <w:p>
       <w:r>
         <w:t>Los reportes de resultados de una actividad del curso son alimentados por los resultados de evaluaciones realizadas durante actividades, estos resultados son información medible, o métricas, algunas de estas suelen ser:</w:t>
@@ -7388,11 +7555,11 @@
       <w:pPr>
         <w:pStyle w:val="Sub3"/>
       </w:pPr>
-      <w:bookmarkStart w:id="35" w:name="_Toc385257366"/>
+      <w:bookmarkStart w:id="29" w:name="_Toc385257366"/>
       <w:r>
         <w:t>Bitácora de actividades efectuadas durante el mes</w:t>
       </w:r>
-      <w:bookmarkEnd w:id="35"/>
+      <w:bookmarkEnd w:id="29"/>
     </w:p>
     <w:p/>
     <w:p>
@@ -7403,342 +7570,78 @@
     <w:p>
       <w:pPr>
         <w:pStyle w:val="Sub3"/>
-        <w:numPr>
-          <w:ilvl w:val="0"/>
-          <w:numId w:val="0"/>
-        </w:numPr>
-        <w:ind w:left="1134"/>
       </w:pPr>
     </w:p>
     <w:p>
       <w:pPr>
         <w:pStyle w:val="Sub3"/>
       </w:pPr>
-      <w:bookmarkStart w:id="36" w:name="_Toc385257367"/>
-      <w:r>
-        <w:t>Reportes almacenados en archivos</w:t>
-      </w:r>
-      <w:bookmarkEnd w:id="36"/>
+      <w:r>
+        <w:t>Tareas a entregar como archivo</w:t>
+      </w:r>
     </w:p>
     <w:p/>
     <w:p>
       <w:r>
-        <w:t xml:space="preserve">Los reportes almacenados en archivos pueden ser actividades emergentes, o bien permanentes, ejemplos de actividades emergentes pueden por ejemplo ser una visita técnica de mantenimiento de a alguna institución, mientras que uno permanente puede ser un programa de curso u otro </w:t>
-      </w:r>
+        <w:t>Las tareas a entregar</w:t>
+      </w:r>
+      <w:r>
+        <w:t xml:space="preserve"> </w:t>
+      </w:r>
+      <w:r>
+        <w:t>como</w:t>
+      </w:r>
+      <w:r>
+        <w:t xml:space="preserve"> archivos pueden ser actividades emergentes, o bien permanentes, ejemplos de actividades emergentes pueden por ejemplo ser una visita técnica de mantenimiento de a alguna institución, mientras que uno permanente puede ser un programa de curso u otro documento relacionado con un proyecto, que requiera ser generado todos los semestres.</w:t>
+      </w:r>
+    </w:p>
+    <w:p/>
+    <w:p>
+      <w:pPr>
+        <w:pStyle w:val="Sub3"/>
+      </w:pPr>
+      <w:bookmarkStart w:id="30" w:name="_Toc385257368"/>
       <w:r>
         <w:lastRenderedPageBreak/>
-        <w:t>documento relacionado con un proyecto, que requiera ser generado todos los semestres.</w:t>
-      </w:r>
+        <w:t>Tareas que se califican como cumplida o no cumplida</w:t>
+      </w:r>
+      <w:bookmarkEnd w:id="30"/>
     </w:p>
     <w:p/>
     <w:p>
+      <w:r>
+        <w:t xml:space="preserve">Este tipo de tareas generalmente suelen ser emergentes, y servirán para determinar si un usuario participó o no en una actividad y </w:t>
+      </w:r>
+      <w:r>
+        <w:t>el administrador de sistema puede definir que sean marcadas como cumplidas o incumplidas por parte del DSI</w:t>
+      </w:r>
+      <w:r>
+        <w:t>, por parte del encargado del proyecto al que pertenece la tarea</w:t>
+      </w:r>
+      <w:r>
+        <w:t xml:space="preserve"> o por parte de su rol administrador.</w:t>
+      </w:r>
+    </w:p>
+    <w:p/>
+    <w:p>
       <w:pPr>
         <w:pStyle w:val="Sub3"/>
       </w:pPr>
-      <w:bookmarkStart w:id="37" w:name="_Toc385257368"/>
-      <w:r>
-        <w:t>Tareas que se califican como cumplida o no cumplida</w:t>
-      </w:r>
-      <w:bookmarkEnd w:id="37"/>
+      <w:r>
+        <w:t xml:space="preserve">Tareas que se califican </w:t>
+      </w:r>
+      <w:r>
+        <w:t>con nota</w:t>
+      </w:r>
     </w:p>
     <w:p/>
     <w:p>
       <w:r>
-        <w:t>Este tipo de tareas generalmente suelen ser emergentes, y servirán para determinar si un usuario participó o no en una actividad y pueden ser calificadas únicamente por el encargado del proyecto y el administrador del sistema.</w:t>
-      </w:r>
-    </w:p>
-    <w:p/>
-    <w:p/>
-    <w:p/>
-    <w:p>
-      <w:pPr>
-        <w:rPr>
-          <w:lang/>
-        </w:rPr>
-      </w:pPr>
-    </w:p>
-    <w:p/>
-    <w:p/>
-    <w:p/>
-    <w:p/>
-    <w:p/>
-    <w:p/>
-    <w:p>
-      <w:pPr>
-        <w:spacing w:line="240" w:lineRule="auto"/>
-        <w:ind w:firstLine="0"/>
-        <w:jc w:val="left"/>
-        <w:rPr>
-          <w:b/>
-          <w:caps/>
-          <w:sz w:val="28"/>
-        </w:rPr>
-      </w:pPr>
-      <w:r>
-        <w:br w:type="page"/>
-      </w:r>
-    </w:p>
-    <w:p>
-      <w:pPr>
-        <w:pStyle w:val="Captulos"/>
-        <w:rPr>
-          <w:szCs w:val="24"/>
-        </w:rPr>
-      </w:pPr>
-      <w:bookmarkStart w:id="38" w:name="_Toc385257369"/>
-      <w:r>
-        <w:lastRenderedPageBreak/>
-        <w:t>FASE TÉCNICO PROFESIONAL</w:t>
-      </w:r>
-      <w:bookmarkEnd w:id="38"/>
-    </w:p>
-    <w:p>
-      <w:pPr>
-        <w:ind w:hanging="5"/>
-        <w:rPr>
-          <w:rFonts w:cs="Arial"/>
-          <w:szCs w:val="24"/>
-        </w:rPr>
-      </w:pPr>
-    </w:p>
-    <w:p>
-      <w:pPr>
-        <w:ind w:hanging="5"/>
-        <w:rPr>
-          <w:rFonts w:cs="Arial"/>
-          <w:szCs w:val="24"/>
-        </w:rPr>
-      </w:pPr>
-    </w:p>
-    <w:p>
-      <w:pPr>
-        <w:pStyle w:val="Sub1"/>
-        <w:rPr>
-          <w:rFonts w:cs="Arial"/>
-          <w:szCs w:val="24"/>
-        </w:rPr>
-      </w:pPr>
-      <w:bookmarkStart w:id="39" w:name="_Toc385257370"/>
-      <w:proofErr w:type="spellStart"/>
-      <w:r>
-        <w:t>Configuracion</w:t>
-      </w:r>
-      <w:proofErr w:type="spellEnd"/>
-      <w:r>
-        <w:t xml:space="preserve"> de servidor de producción</w:t>
-      </w:r>
-      <w:bookmarkEnd w:id="39"/>
-      <w:r>
-        <w:t xml:space="preserve"> </w:t>
-      </w:r>
-    </w:p>
-    <w:p>
-      <w:r>
-        <w:rPr>
-          <w:rFonts w:cs="Arial"/>
-          <w:szCs w:val="24"/>
-        </w:rPr>
-        <w:tab/>
-      </w:r>
-    </w:p>
-    <w:p>
-      <w:pPr>
-        <w:pStyle w:val="Captulos"/>
-      </w:pPr>
-      <w:bookmarkStart w:id="40" w:name="_Toc385257371"/>
-      <w:r>
-        <w:t>FASE ENSEÑANZA APRENDIZAJE</w:t>
-      </w:r>
-      <w:bookmarkEnd w:id="40"/>
-    </w:p>
-    <w:p>
-      <w:pPr>
-        <w:ind w:hanging="6"/>
-        <w:rPr>
-          <w:rFonts w:cs="Arial"/>
-        </w:rPr>
-      </w:pPr>
-    </w:p>
-    <w:p>
-      <w:pPr>
-        <w:ind w:hanging="6"/>
-        <w:rPr>
-          <w:rFonts w:cs="Arial"/>
-        </w:rPr>
-      </w:pPr>
-    </w:p>
-    <w:p>
-      <w:pPr>
-        <w:ind w:hanging="6"/>
-        <w:rPr>
-          <w:rFonts w:cs="Arial"/>
-        </w:rPr>
-      </w:pPr>
-    </w:p>
-    <w:p>
-      <w:pPr>
-        <w:pStyle w:val="Sub1"/>
-      </w:pPr>
-      <w:bookmarkStart w:id="41" w:name="_Toc385257372"/>
-      <w:r>
-        <w:t xml:space="preserve">Roles y </w:t>
-      </w:r>
-      <w:proofErr w:type="spellStart"/>
-      <w:r>
-        <w:t>accessos</w:t>
-      </w:r>
-      <w:bookmarkEnd w:id="41"/>
-      <w:proofErr w:type="spellEnd"/>
-    </w:p>
-    <w:p>
-      <w:pPr>
-        <w:pStyle w:val="Ttulosposteriores"/>
-        <w:rPr>
-          <w:lang w:val="es-GT"/>
-        </w:rPr>
-      </w:pPr>
-    </w:p>
-    <w:p>
-      <w:pPr>
-        <w:pStyle w:val="Ttulosposteriores"/>
-        <w:rPr>
-          <w:lang w:val="es-GT"/>
-        </w:rPr>
-      </w:pPr>
-    </w:p>
-    <w:p>
-      <w:pPr>
-        <w:pStyle w:val="Ttulosposteriores"/>
-        <w:rPr>
-          <w:lang w:val="es-GT"/>
-        </w:rPr>
-      </w:pPr>
-    </w:p>
-    <w:p>
-      <w:pPr>
-        <w:pStyle w:val="Ttulosposteriores"/>
-        <w:rPr>
-          <w:lang w:val="es-GT"/>
-        </w:rPr>
-      </w:pPr>
-    </w:p>
-    <w:p>
-      <w:pPr>
-        <w:pStyle w:val="Ttulosposteriores"/>
-        <w:rPr>
-          <w:lang w:val="es-GT"/>
-        </w:rPr>
-      </w:pPr>
-    </w:p>
-    <w:p>
-      <w:pPr>
-        <w:pStyle w:val="Ttulosposteriores"/>
-        <w:rPr>
-          <w:lang w:val="es-GT"/>
-        </w:rPr>
-      </w:pPr>
-    </w:p>
-    <w:p>
-      <w:pPr>
-        <w:pStyle w:val="Ttulosposteriores"/>
-        <w:rPr>
-          <w:lang w:val="es-GT"/>
-        </w:rPr>
-      </w:pPr>
-    </w:p>
-    <w:p>
-      <w:pPr>
-        <w:pStyle w:val="Ttulosposteriores"/>
-        <w:rPr>
-          <w:lang w:val="es-GT"/>
-        </w:rPr>
-      </w:pPr>
-    </w:p>
-    <w:p>
-      <w:pPr>
-        <w:pStyle w:val="Ttulosposteriores"/>
-        <w:rPr>
-          <w:lang w:val="es-GT"/>
-        </w:rPr>
-      </w:pPr>
-    </w:p>
-    <w:p>
-      <w:pPr>
-        <w:pStyle w:val="Ttulosposteriores"/>
-        <w:rPr>
-          <w:lang w:val="es-GT"/>
-        </w:rPr>
-      </w:pPr>
-    </w:p>
-    <w:p>
-      <w:pPr>
-        <w:pStyle w:val="Ttulosposteriores"/>
-        <w:rPr>
-          <w:lang w:val="es-GT"/>
-        </w:rPr>
-      </w:pPr>
-    </w:p>
-    <w:p>
-      <w:pPr>
-        <w:pStyle w:val="Ttulosposteriores"/>
-        <w:rPr>
-          <w:lang w:val="es-GT"/>
-        </w:rPr>
-      </w:pPr>
-    </w:p>
-    <w:p>
-      <w:pPr>
-        <w:pStyle w:val="Ttulosposteriores"/>
-        <w:rPr>
-          <w:lang w:val="es-GT"/>
-        </w:rPr>
-      </w:pPr>
-    </w:p>
-    <w:p>
-      <w:pPr>
-        <w:pStyle w:val="Ttulosposteriores"/>
-        <w:pageBreakBefore/>
-        <w:rPr>
-          <w:rFonts w:cs="Arial"/>
-        </w:rPr>
-      </w:pPr>
-      <w:bookmarkStart w:id="42" w:name="_Toc385257373"/>
-      <w:r>
-        <w:rPr>
-          <w:lang w:val="es-GT"/>
-        </w:rPr>
-        <w:lastRenderedPageBreak/>
-        <w:t>conclusiones</w:t>
-      </w:r>
-      <w:bookmarkEnd w:id="42"/>
-    </w:p>
-    <w:p>
-      <w:pPr>
-        <w:rPr>
-          <w:rFonts w:cs="Arial"/>
-        </w:rPr>
-      </w:pPr>
-    </w:p>
-    <w:p>
-      <w:pPr>
-        <w:rPr>
-          <w:rFonts w:cs="Arial"/>
-        </w:rPr>
-      </w:pPr>
-    </w:p>
-    <w:p>
-      <w:pPr>
-        <w:rPr>
-          <w:rFonts w:cs="Arial"/>
-        </w:rPr>
-      </w:pPr>
-    </w:p>
-    <w:p>
-      <w:pPr>
-        <w:rPr>
-          <w:rFonts w:cs="Arial"/>
-        </w:rPr>
-      </w:pPr>
+        <w:t xml:space="preserve">Este tipo de tareas generalmente suelen ser emergentes, y servirán para determinar si un usuario participó o no en una actividad </w:t>
+      </w:r>
+      <w:r>
+        <w:t xml:space="preserve"> y el grado de participación que tuvo en la misma. El administrador de sistema puede definir que sean marcadas como cumplidas o incumplidas por parte del DSI, por parte del encargado del proyecto al que pertenece la tarea o por parte de su rol administrador.</w:t>
+      </w:r>
     </w:p>
     <w:p/>
     <w:p/>
@@ -7750,6 +7653,356 @@
     <w:p/>
     <w:p/>
     <w:p/>
+    <w:p/>
+    <w:p>
+      <w:pPr>
+        <w:spacing w:line="240" w:lineRule="auto"/>
+        <w:ind w:firstLine="0"/>
+        <w:jc w:val="left"/>
+        <w:rPr>
+          <w:b/>
+          <w:caps/>
+          <w:sz w:val="28"/>
+        </w:rPr>
+      </w:pPr>
+      <w:r>
+        <w:br w:type="page"/>
+      </w:r>
+    </w:p>
+    <w:p>
+      <w:pPr>
+        <w:pStyle w:val="Captulos"/>
+        <w:rPr>
+          <w:szCs w:val="24"/>
+        </w:rPr>
+      </w:pPr>
+      <w:bookmarkStart w:id="31" w:name="_Toc385257369"/>
+      <w:r>
+        <w:lastRenderedPageBreak/>
+        <w:t>FASE TÉCNICO PROFESIONAL</w:t>
+      </w:r>
+      <w:bookmarkEnd w:id="31"/>
+    </w:p>
+    <w:p>
+      <w:pPr>
+        <w:ind w:hanging="5"/>
+        <w:rPr>
+          <w:rFonts w:cs="Arial"/>
+          <w:szCs w:val="24"/>
+        </w:rPr>
+      </w:pPr>
+    </w:p>
+    <w:p>
+      <w:pPr>
+        <w:ind w:hanging="5"/>
+        <w:rPr>
+          <w:rFonts w:cs="Arial"/>
+          <w:szCs w:val="24"/>
+        </w:rPr>
+      </w:pPr>
+    </w:p>
+    <w:p>
+      <w:pPr>
+        <w:pStyle w:val="Sub1"/>
+      </w:pPr>
+      <w:bookmarkStart w:id="32" w:name="_Toc385257370"/>
+      <w:r>
+        <w:t>Configuración</w:t>
+      </w:r>
+      <w:r>
+        <w:t xml:space="preserve"> de servidor de producción</w:t>
+      </w:r>
+      <w:bookmarkEnd w:id="32"/>
+    </w:p>
+    <w:p>
+      <w:pPr>
+        <w:pStyle w:val="Sub2"/>
+      </w:pPr>
+      <w:r>
+        <w:t>Instalación de Apache</w:t>
+      </w:r>
+    </w:p>
+    <w:p>
+      <w:pPr>
+        <w:pStyle w:val="Sub2"/>
+      </w:pPr>
+      <w:r>
+        <w:t xml:space="preserve">Instalación de </w:t>
+      </w:r>
+      <w:proofErr w:type="spellStart"/>
+      <w:r>
+        <w:t>Python</w:t>
+      </w:r>
+      <w:proofErr w:type="spellEnd"/>
+    </w:p>
+    <w:p>
+      <w:pPr>
+        <w:pStyle w:val="Sub2"/>
+      </w:pPr>
+      <w:r>
+        <w:t xml:space="preserve">Instalación de </w:t>
+      </w:r>
+      <w:r>
+        <w:t>Web2py</w:t>
+      </w:r>
+    </w:p>
+    <w:p>
+      <w:pPr>
+        <w:pStyle w:val="Sub2"/>
+      </w:pPr>
+      <w:r>
+        <w:t>Instalación de Base de Datos</w:t>
+      </w:r>
+    </w:p>
+    <w:p>
+      <w:pPr>
+        <w:pStyle w:val="Sub2"/>
+      </w:pPr>
+      <w:r>
+        <w:t xml:space="preserve">Instalación de Integración con </w:t>
+      </w:r>
+      <w:proofErr w:type="spellStart"/>
+      <w:r>
+        <w:t>Chamilo</w:t>
+      </w:r>
+      <w:proofErr w:type="spellEnd"/>
+    </w:p>
+    <w:p>
+      <w:pPr>
+        <w:pStyle w:val="Sub2"/>
+      </w:pPr>
+      <w:r>
+        <w:t>Instalando aplicaciones en web2py</w:t>
+      </w:r>
+    </w:p>
+    <w:p>
+      <w:pPr>
+        <w:pStyle w:val="Sub1"/>
+      </w:pPr>
+      <w:r>
+        <w:t>Instalando y administrando aplicación de control</w:t>
+      </w:r>
+    </w:p>
+    <w:p/>
+    <w:p/>
+    <w:p>
+      <w:r>
+        <w:rPr>
+          <w:rFonts w:cs="Arial"/>
+          <w:szCs w:val="24"/>
+        </w:rPr>
+        <w:tab/>
+      </w:r>
+    </w:p>
+    <w:p>
+      <w:pPr>
+        <w:pStyle w:val="Captulos"/>
+      </w:pPr>
+      <w:bookmarkStart w:id="33" w:name="_Toc385257371"/>
+      <w:r>
+        <w:t>FASE ENSEÑANZA APRENDIZAJE</w:t>
+      </w:r>
+      <w:bookmarkEnd w:id="33"/>
+    </w:p>
+    <w:p>
+      <w:pPr>
+        <w:ind w:hanging="6"/>
+        <w:rPr>
+          <w:rFonts w:cs="Arial"/>
+        </w:rPr>
+      </w:pPr>
+    </w:p>
+    <w:p>
+      <w:pPr>
+        <w:ind w:hanging="6"/>
+        <w:rPr>
+          <w:rFonts w:cs="Arial"/>
+        </w:rPr>
+      </w:pPr>
+    </w:p>
+    <w:p>
+      <w:pPr>
+        <w:ind w:hanging="6"/>
+        <w:rPr>
+          <w:rFonts w:cs="Arial"/>
+        </w:rPr>
+      </w:pPr>
+    </w:p>
+    <w:p>
+      <w:pPr>
+        <w:pStyle w:val="Sub1"/>
+      </w:pPr>
+      <w:bookmarkStart w:id="34" w:name="_Toc385257372"/>
+      <w:r>
+        <w:t xml:space="preserve">Roles y </w:t>
+      </w:r>
+      <w:proofErr w:type="spellStart"/>
+      <w:r>
+        <w:t>accessos</w:t>
+      </w:r>
+      <w:bookmarkEnd w:id="34"/>
+      <w:proofErr w:type="spellEnd"/>
+    </w:p>
+    <w:p>
+      <w:pPr>
+        <w:pStyle w:val="Ttulosposteriores"/>
+        <w:rPr>
+          <w:lang w:val="es-GT"/>
+        </w:rPr>
+      </w:pPr>
+    </w:p>
+    <w:p>
+      <w:pPr>
+        <w:pStyle w:val="Ttulosposteriores"/>
+        <w:rPr>
+          <w:lang w:val="es-GT"/>
+        </w:rPr>
+      </w:pPr>
+    </w:p>
+    <w:p>
+      <w:pPr>
+        <w:pStyle w:val="Ttulosposteriores"/>
+        <w:rPr>
+          <w:lang w:val="es-GT"/>
+        </w:rPr>
+      </w:pPr>
+    </w:p>
+    <w:p>
+      <w:pPr>
+        <w:pStyle w:val="Ttulosposteriores"/>
+        <w:rPr>
+          <w:lang w:val="es-GT"/>
+        </w:rPr>
+      </w:pPr>
+    </w:p>
+    <w:p>
+      <w:pPr>
+        <w:pStyle w:val="Ttulosposteriores"/>
+        <w:rPr>
+          <w:lang w:val="es-GT"/>
+        </w:rPr>
+      </w:pPr>
+    </w:p>
+    <w:p>
+      <w:pPr>
+        <w:pStyle w:val="Ttulosposteriores"/>
+        <w:rPr>
+          <w:lang w:val="es-GT"/>
+        </w:rPr>
+      </w:pPr>
+    </w:p>
+    <w:p>
+      <w:pPr>
+        <w:pStyle w:val="Ttulosposteriores"/>
+        <w:rPr>
+          <w:lang w:val="es-GT"/>
+        </w:rPr>
+      </w:pPr>
+    </w:p>
+    <w:p>
+      <w:pPr>
+        <w:pStyle w:val="Ttulosposteriores"/>
+        <w:rPr>
+          <w:lang w:val="es-GT"/>
+        </w:rPr>
+      </w:pPr>
+    </w:p>
+    <w:p>
+      <w:pPr>
+        <w:pStyle w:val="Ttulosposteriores"/>
+        <w:rPr>
+          <w:lang w:val="es-GT"/>
+        </w:rPr>
+      </w:pPr>
+    </w:p>
+    <w:p>
+      <w:pPr>
+        <w:pStyle w:val="Ttulosposteriores"/>
+        <w:rPr>
+          <w:lang w:val="es-GT"/>
+        </w:rPr>
+      </w:pPr>
+    </w:p>
+    <w:p>
+      <w:pPr>
+        <w:pStyle w:val="Ttulosposteriores"/>
+        <w:rPr>
+          <w:lang w:val="es-GT"/>
+        </w:rPr>
+      </w:pPr>
+    </w:p>
+    <w:p>
+      <w:pPr>
+        <w:pStyle w:val="Ttulosposteriores"/>
+        <w:rPr>
+          <w:lang w:val="es-GT"/>
+        </w:rPr>
+      </w:pPr>
+    </w:p>
+    <w:p>
+      <w:pPr>
+        <w:pStyle w:val="Ttulosposteriores"/>
+        <w:rPr>
+          <w:lang w:val="es-GT"/>
+        </w:rPr>
+      </w:pPr>
+    </w:p>
+    <w:p>
+      <w:pPr>
+        <w:pStyle w:val="Ttulosposteriores"/>
+        <w:pageBreakBefore/>
+        <w:rPr>
+          <w:rFonts w:cs="Arial"/>
+        </w:rPr>
+      </w:pPr>
+      <w:bookmarkStart w:id="35" w:name="_Toc385257373"/>
+      <w:r>
+        <w:rPr>
+          <w:lang w:val="es-GT"/>
+        </w:rPr>
+        <w:lastRenderedPageBreak/>
+        <w:t>conclusiones</w:t>
+      </w:r>
+      <w:bookmarkEnd w:id="35"/>
+    </w:p>
+    <w:p>
+      <w:pPr>
+        <w:rPr>
+          <w:rFonts w:cs="Arial"/>
+        </w:rPr>
+      </w:pPr>
+    </w:p>
+    <w:p>
+      <w:pPr>
+        <w:rPr>
+          <w:rFonts w:cs="Arial"/>
+        </w:rPr>
+      </w:pPr>
+    </w:p>
+    <w:p>
+      <w:pPr>
+        <w:rPr>
+          <w:rFonts w:cs="Arial"/>
+        </w:rPr>
+      </w:pPr>
+    </w:p>
+    <w:p>
+      <w:pPr>
+        <w:rPr>
+          <w:rFonts w:cs="Arial"/>
+        </w:rPr>
+      </w:pPr>
+    </w:p>
+    <w:p/>
+    <w:p/>
+    <w:p/>
+    <w:p/>
+    <w:p/>
+    <w:p/>
+    <w:p/>
+    <w:p/>
+    <w:p/>
+    <w:p/>
     <w:p>
       <w:pPr>
         <w:spacing w:line="240" w:lineRule="auto"/>
@@ -7773,12 +8026,12 @@
           <w:rFonts w:cs="Arial"/>
         </w:rPr>
       </w:pPr>
-      <w:bookmarkStart w:id="43" w:name="_Toc385257374"/>
+      <w:bookmarkStart w:id="36" w:name="_Toc385257374"/>
       <w:r>
         <w:lastRenderedPageBreak/>
         <w:t>Recomendaciones</w:t>
       </w:r>
-      <w:bookmarkEnd w:id="43"/>
+      <w:bookmarkEnd w:id="36"/>
     </w:p>
     <w:p>
       <w:pPr>
@@ -7947,7 +8200,7 @@
         <w:pStyle w:val="Ttulosposteriores"/>
         <w:pageBreakBefore/>
       </w:pPr>
-      <w:bookmarkStart w:id="44" w:name="_Toc385257375"/>
+      <w:bookmarkStart w:id="37" w:name="_Toc385257375"/>
       <w:r>
         <w:rPr>
           <w:lang w:val="es-GT"/>
@@ -7955,7 +8208,7 @@
         <w:lastRenderedPageBreak/>
         <w:t>bibliografía</w:t>
       </w:r>
-      <w:bookmarkEnd w:id="44"/>
+      <w:bookmarkEnd w:id="37"/>
     </w:p>
     <w:p>
       <w:pPr>
@@ -7964,7 +8217,7 @@
     </w:p>
     <w:p>
       <w:pPr>
-        <w:pStyle w:val="Bibliography"/>
+        <w:pStyle w:val="Bibliografa1"/>
         <w:tabs>
           <w:tab w:val="left" w:pos="709"/>
         </w:tabs>
@@ -7975,13 +8228,13 @@
       </w:pPr>
       <w:r>
         <w:rPr>
-          <w:lang w:val="es-GT" w:eastAsia="es-GT"/>
+          <w:lang w:eastAsia="es-GT"/>
         </w:rPr>
         <w:t xml:space="preserve">1. </w:t>
       </w:r>
       <w:r>
         <w:rPr>
-          <w:lang w:val="es-GT" w:eastAsia="es-GT"/>
+          <w:lang w:eastAsia="es-GT"/>
         </w:rPr>
         <w:tab/>
       </w:r>
@@ -8171,7 +8424,7 @@
         <w:rPr>
           <w:noProof/>
         </w:rPr>
-        <w:t>2</w:t>
+        <w:t>IX</w:t>
       </w:r>
     </w:fldSimple>
   </w:p>
@@ -8207,7 +8460,7 @@
         <w:rPr>
           <w:noProof/>
         </w:rPr>
-        <w:t>15</w:t>
+        <w:t>14</w:t>
       </w:r>
     </w:fldSimple>
   </w:p>
@@ -8284,7 +8537,6 @@
         <w:u w:val="none"/>
         <w:vertAlign w:val="baseline"/>
         <w:em w:val="none"/>
-        <w:lang/>
       </w:rPr>
     </w:lvl>
     <w:lvl w:ilvl="2">
@@ -8604,7 +8856,6 @@
         <w:u w:val="none"/>
         <w:vertAlign w:val="baseline"/>
         <w:em w:val="none"/>
-        <w:lang/>
       </w:rPr>
     </w:lvl>
     <w:lvl w:ilvl="2">
@@ -10103,7 +10354,7 @@
   <w:abstractNum w:abstractNumId="20">
     <w:nsid w:val="2C0C790B"/>
     <w:multiLevelType w:val="multilevel"/>
-    <w:tmpl w:val="FF7CE6A8"/>
+    <w:tmpl w:val="2924C8DA"/>
     <w:lvl w:ilvl="0">
       <w:start w:val="1"/>
       <w:numFmt w:val="decimal"/>
@@ -10130,7 +10381,7 @@
         <w:ind w:left="567" w:hanging="567"/>
       </w:pPr>
       <w:rPr>
-        <w:rFonts w:cs="Times New Roman"/>
+        <w:rFonts w:ascii="Times New Roman" w:hAnsi="Times New Roman" w:cs="Times New Roman"/>
         <w:b w:val="0"/>
         <w:bCs w:val="0"/>
         <w:i w:val="0"/>
@@ -10144,13 +10395,18 @@
         <w:emboss w:val="0"/>
         <w:imprint w:val="0"/>
         <w:noProof w:val="0"/>
+        <w:snapToGrid w:val="0"/>
         <w:vanish w:val="0"/>
+        <w:color w:val="000000"/>
         <w:spacing w:val="0"/>
+        <w:w w:val="0"/>
         <w:kern w:val="0"/>
         <w:position w:val="0"/>
+        <w:szCs w:val="0"/>
         <w:u w:val="none"/>
         <w:vertAlign w:val="baseline"/>
         <w:em w:val="none"/>
+        <w:lang/>
       </w:rPr>
     </w:lvl>
     <w:lvl w:ilvl="2">
@@ -11953,6 +12209,66 @@
   </w:num>
   <w:num w:numId="41">
     <w:abstractNumId w:val="0"/>
+  </w:num>
+  <w:num w:numId="42">
+    <w:abstractNumId w:val="20"/>
+    <w:lvlOverride w:ilvl="0">
+      <w:startOverride w:val="1"/>
+    </w:lvlOverride>
+    <w:lvlOverride w:ilvl="1">
+      <w:startOverride w:val="1"/>
+    </w:lvlOverride>
+    <w:lvlOverride w:ilvl="2">
+      <w:startOverride w:val="1"/>
+    </w:lvlOverride>
+    <w:lvlOverride w:ilvl="3">
+      <w:startOverride w:val="1"/>
+    </w:lvlOverride>
+    <w:lvlOverride w:ilvl="4">
+      <w:startOverride w:val="1"/>
+    </w:lvlOverride>
+    <w:lvlOverride w:ilvl="5">
+      <w:startOverride w:val="1"/>
+    </w:lvlOverride>
+    <w:lvlOverride w:ilvl="6">
+      <w:startOverride w:val="1"/>
+    </w:lvlOverride>
+    <w:lvlOverride w:ilvl="7">
+      <w:startOverride w:val="1"/>
+    </w:lvlOverride>
+    <w:lvlOverride w:ilvl="8">
+      <w:startOverride w:val="1"/>
+    </w:lvlOverride>
+  </w:num>
+  <w:num w:numId="43">
+    <w:abstractNumId w:val="20"/>
+    <w:lvlOverride w:ilvl="0">
+      <w:startOverride w:val="1"/>
+    </w:lvlOverride>
+    <w:lvlOverride w:ilvl="1">
+      <w:startOverride w:val="1"/>
+    </w:lvlOverride>
+    <w:lvlOverride w:ilvl="2">
+      <w:startOverride w:val="1"/>
+    </w:lvlOverride>
+    <w:lvlOverride w:ilvl="3">
+      <w:startOverride w:val="1"/>
+    </w:lvlOverride>
+    <w:lvlOverride w:ilvl="4">
+      <w:startOverride w:val="1"/>
+    </w:lvlOverride>
+    <w:lvlOverride w:ilvl="5">
+      <w:startOverride w:val="1"/>
+    </w:lvlOverride>
+    <w:lvlOverride w:ilvl="6">
+      <w:startOverride w:val="1"/>
+    </w:lvlOverride>
+    <w:lvlOverride w:ilvl="7">
+      <w:startOverride w:val="1"/>
+    </w:lvlOverride>
+    <w:lvlOverride w:ilvl="8">
+      <w:startOverride w:val="1"/>
+    </w:lvlOverride>
   </w:num>
   <w:numIdMacAtCleanup w:val="31"/>
 </w:numbering>
@@ -12851,7 +13167,7 @@
     <w:link w:val="Sub1Car"/>
     <w:autoRedefine/>
     <w:qFormat/>
-    <w:rsid w:val="00B97C85"/>
+    <w:rsid w:val="00F702C1"/>
     <w:pPr>
       <w:numPr>
         <w:ilvl w:val="1"/>
@@ -12873,7 +13189,7 @@
   <w:style w:type="character" w:customStyle="1" w:styleId="Sub1Car">
     <w:name w:val="Sub 1 Car"/>
     <w:link w:val="Sub1"/>
-    <w:rsid w:val="00B97C85"/>
+    <w:rsid w:val="00F702C1"/>
     <w:rPr>
       <w:rFonts w:ascii="Arial" w:eastAsia="Calibri" w:hAnsi="Arial"/>
       <w:b/>
@@ -12920,7 +13236,7 @@
     <w:link w:val="Sub3Car"/>
     <w:autoRedefine/>
     <w:qFormat/>
-    <w:rsid w:val="0016658B"/>
+    <w:rsid w:val="00F2788D"/>
     <w:pPr>
       <w:numPr>
         <w:ilvl w:val="3"/>
@@ -12934,7 +13250,7 @@
   <w:style w:type="character" w:customStyle="1" w:styleId="Sub3Car">
     <w:name w:val="Sub 3 Car"/>
     <w:link w:val="Sub3"/>
-    <w:rsid w:val="0016658B"/>
+    <w:rsid w:val="00F2788D"/>
     <w:rPr>
       <w:rFonts w:ascii="Arial" w:eastAsia="Calibri" w:hAnsi="Arial"/>
       <w:b/>
@@ -13670,8 +13986,8 @@
     <w:name w:val="Index Link"/>
     <w:rsid w:val="00AA43AC"/>
   </w:style>
-  <w:style w:type="paragraph" w:customStyle="1" w:styleId="NoSpacing">
-    <w:name w:val="No Spacing"/>
+  <w:style w:type="paragraph" w:customStyle="1" w:styleId="Sinespaciado1">
+    <w:name w:val="Sin espaciado1"/>
     <w:basedOn w:val="Normal"/>
     <w:rsid w:val="00AA43AC"/>
     <w:pPr>
@@ -13683,8 +13999,8 @@
       <w:lang w:eastAsia="zh-CN"/>
     </w:rPr>
   </w:style>
-  <w:style w:type="paragraph" w:customStyle="1" w:styleId="Bibliography">
-    <w:name w:val="Bibliography"/>
+  <w:style w:type="paragraph" w:customStyle="1" w:styleId="Bibliografa1">
+    <w:name w:val="Bibliografía1"/>
     <w:basedOn w:val="Normal"/>
     <w:next w:val="Normal"/>
     <w:rsid w:val="00AA43AC"/>
@@ -13987,7 +14303,7 @@
 </file>
 
 <file path=customXml/itemProps1.xml><?xml version="1.0" encoding="utf-8"?>
-<ds:datastoreItem xmlns:ds="http://schemas.openxmlformats.org/officeDocument/2006/customXml" ds:itemID="{FC659E3D-0C80-4CC2-8FC0-FD15F3296CF7}">
+<ds:datastoreItem xmlns:ds="http://schemas.openxmlformats.org/officeDocument/2006/customXml" ds:itemID="{EBF9894E-2AB4-43E1-A6F9-789F6A01FE63}">
   <ds:schemaRefs>
     <ds:schemaRef ds:uri="http://schemas.openxmlformats.org/officeDocument/2006/bibliography"/>
   </ds:schemaRefs>

</xml_diff>

<commit_message>
Actualizacion a Reporte Final, incluye nueva seccion
Nueva seccion de implementacion
</commit_message>
<xml_diff>
--- a/Reporte Final.docx
+++ b/Reporte Final.docx
@@ -1,6 +1,6 @@
 
 <file path=word/document.xml><?xml version="1.0" encoding="utf-8"?>
-<w:document xmlns:wpc="http://schemas.microsoft.com/office/word/2010/wordprocessingCanvas" xmlns:mc="http://schemas.openxmlformats.org/markup-compatibility/2006" xmlns:o="urn:schemas-microsoft-com:office:office" xmlns:r="http://schemas.openxmlformats.org/officeDocument/2006/relationships" xmlns:m="http://schemas.openxmlformats.org/officeDocument/2006/math" xmlns:v="urn:schemas-microsoft-com:vml" xmlns:wp14="http://schemas.microsoft.com/office/word/2010/wordprocessingDrawing" xmlns:wp="http://schemas.openxmlformats.org/drawingml/2006/wordprocessingDrawing" xmlns:w10="urn:schemas-microsoft-com:office:word" xmlns:w="http://schemas.openxmlformats.org/wordprocessingml/2006/main" xmlns:w14="http://schemas.microsoft.com/office/word/2010/wordml" xmlns:wpg="http://schemas.microsoft.com/office/word/2010/wordprocessingGroup" xmlns:wpi="http://schemas.microsoft.com/office/word/2010/wordprocessingInk" xmlns:wne="http://schemas.microsoft.com/office/word/2006/wordml" xmlns:wps="http://schemas.microsoft.com/office/word/2010/wordprocessingShape" mc:Ignorable="w14 wp14">
+<w:document xmlns:ve="http://schemas.openxmlformats.org/markup-compatibility/2006" xmlns:o="urn:schemas-microsoft-com:office:office" xmlns:r="http://schemas.openxmlformats.org/officeDocument/2006/relationships" xmlns:m="http://schemas.openxmlformats.org/officeDocument/2006/math" xmlns:v="urn:schemas-microsoft-com:vml" xmlns:wp="http://schemas.openxmlformats.org/drawingml/2006/wordprocessingDrawing" xmlns:w10="urn:schemas-microsoft-com:office:word" xmlns:w="http://schemas.openxmlformats.org/wordprocessingml/2006/main" xmlns:wne="http://schemas.microsoft.com/office/word/2006/wordml">
   <w:body>
     <w:p>
       <w:pPr>
@@ -9,7 +9,7 @@
       <w:r>
         <w:rPr>
           <w:noProof/>
-          <w:lang w:val="en-US"/>
+          <w:lang w:eastAsia="es-GT"/>
         </w:rPr>
         <w:drawing>
           <wp:anchor distT="0" distB="0" distL="114935" distR="114935" simplePos="0" relativeHeight="251660288" behindDoc="0" locked="0" layoutInCell="1" allowOverlap="1">
@@ -37,7 +37,7 @@
                     </pic:cNvPicPr>
                   </pic:nvPicPr>
                   <pic:blipFill>
-                    <a:blip r:embed="rId9" cstate="print"/>
+                    <a:blip r:embed="rId8" cstate="print"/>
                     <a:srcRect/>
                     <a:stretch>
                       <a:fillRect/>
@@ -433,7 +433,7 @@
         <w:rPr>
           <w:rFonts w:cs="Arial"/>
           <w:noProof/>
-          <w:lang w:val="en-US"/>
+          <w:lang w:eastAsia="es-GT"/>
         </w:rPr>
         <w:drawing>
           <wp:inline distT="0" distB="0" distL="0" distR="0">
@@ -453,7 +453,7 @@
                     </pic:cNvPicPr>
                   </pic:nvPicPr>
                   <pic:blipFill>
-                    <a:blip r:embed="rId10" cstate="print"/>
+                    <a:blip r:embed="rId9" cstate="print"/>
                     <a:srcRect/>
                     <a:stretch>
                       <a:fillRect/>
@@ -991,7 +991,7 @@
         <w:rPr>
           <w:rFonts w:cs="Arial"/>
           <w:noProof/>
-          <w:lang w:val="en-US"/>
+          <w:lang w:eastAsia="es-GT"/>
         </w:rPr>
         <w:drawing>
           <wp:inline distT="0" distB="0" distL="0" distR="0">
@@ -1011,7 +1011,7 @@
                     </pic:cNvPicPr>
                   </pic:nvPicPr>
                   <pic:blipFill>
-                    <a:blip r:embed="rId10" cstate="print"/>
+                    <a:blip r:embed="rId9" cstate="print"/>
                     <a:srcRect/>
                     <a:stretch>
                       <a:fillRect/>
@@ -1142,8 +1142,16 @@
         <w:rPr>
           <w:rFonts w:cs="Arial"/>
         </w:rPr>
-        <w:t xml:space="preserve"> Recinos</w:t>
-      </w:r>
+        <w:t xml:space="preserve"> </w:t>
+      </w:r>
+      <w:proofErr w:type="spellStart"/>
+      <w:r>
+        <w:rPr>
+          <w:rFonts w:cs="Arial"/>
+        </w:rPr>
+        <w:t>Recinos</w:t>
+      </w:r>
+      <w:proofErr w:type="spellEnd"/>
     </w:p>
     <w:p>
       <w:pPr>
@@ -2190,7 +2198,7 @@
     <w:p>
       <w:pPr>
         <w:sectPr>
-          <w:footerReference w:type="default" r:id="rId11"/>
+          <w:footerReference w:type="default" r:id="rId10"/>
           <w:pgSz w:w="12240" w:h="15840"/>
           <w:pgMar w:top="2268" w:right="1418" w:bottom="1418" w:left="2268" w:header="720" w:footer="709" w:gutter="0"/>
           <w:pgNumType w:fmt="upperRoman" w:start="1"/>
@@ -2226,8 +2234,8 @@
           <w:rFonts w:cs="Arial"/>
         </w:rPr>
         <w:sectPr>
-          <w:footerReference w:type="default" r:id="rId12"/>
-          <w:footerReference w:type="first" r:id="rId13"/>
+          <w:footerReference w:type="default" r:id="rId11"/>
+          <w:footerReference w:type="first" r:id="rId12"/>
           <w:pgSz w:w="12240" w:h="15840"/>
           <w:pgMar w:top="2268" w:right="1418" w:bottom="1418" w:left="2268" w:header="720" w:footer="709" w:gutter="0"/>
           <w:pgNumType w:fmt="upperRoman" w:start="1"/>
@@ -2239,7 +2247,7 @@
     </w:p>
     <w:p>
       <w:pPr>
-        <w:pStyle w:val="TOC1"/>
+        <w:pStyle w:val="TDC1"/>
         <w:rPr>
           <w:rFonts w:asciiTheme="minorHAnsi" w:eastAsiaTheme="minorEastAsia" w:hAnsiTheme="minorHAnsi" w:cstheme="minorBidi"/>
           <w:caps w:val="0"/>
@@ -2293,7 +2301,7 @@
     </w:p>
     <w:p>
       <w:pPr>
-        <w:pStyle w:val="TOC1"/>
+        <w:pStyle w:val="TDC1"/>
         <w:rPr>
           <w:rFonts w:asciiTheme="minorHAnsi" w:eastAsiaTheme="minorEastAsia" w:hAnsiTheme="minorHAnsi" w:cstheme="minorBidi"/>
           <w:caps w:val="0"/>
@@ -2325,7 +2333,7 @@
     </w:p>
     <w:p>
       <w:pPr>
-        <w:pStyle w:val="TOC1"/>
+        <w:pStyle w:val="TDC1"/>
         <w:rPr>
           <w:rFonts w:asciiTheme="minorHAnsi" w:eastAsiaTheme="minorEastAsia" w:hAnsiTheme="minorHAnsi" w:cstheme="minorBidi"/>
           <w:caps w:val="0"/>
@@ -2357,7 +2365,7 @@
     </w:p>
     <w:p>
       <w:pPr>
-        <w:pStyle w:val="TOC1"/>
+        <w:pStyle w:val="TDC1"/>
         <w:rPr>
           <w:rFonts w:asciiTheme="minorHAnsi" w:eastAsiaTheme="minorEastAsia" w:hAnsiTheme="minorHAnsi" w:cstheme="minorBidi"/>
           <w:caps w:val="0"/>
@@ -2389,7 +2397,7 @@
     </w:p>
     <w:p>
       <w:pPr>
-        <w:pStyle w:val="TOC1"/>
+        <w:pStyle w:val="TDC1"/>
         <w:rPr>
           <w:rFonts w:asciiTheme="minorHAnsi" w:eastAsiaTheme="minorEastAsia" w:hAnsiTheme="minorHAnsi" w:cstheme="minorBidi"/>
           <w:caps w:val="0"/>
@@ -2421,7 +2429,7 @@
     </w:p>
     <w:p>
       <w:pPr>
-        <w:pStyle w:val="TOC1"/>
+        <w:pStyle w:val="TDC1"/>
       </w:pPr>
       <w:r>
         <w:t>INTRODUCCIÓN</w:t>
@@ -2448,7 +2456,7 @@
     <w:p/>
     <w:p>
       <w:pPr>
-        <w:pStyle w:val="TOC1"/>
+        <w:pStyle w:val="TDC1"/>
         <w:rPr>
           <w:rFonts w:asciiTheme="minorHAnsi" w:eastAsiaTheme="minorEastAsia" w:hAnsiTheme="minorHAnsi" w:cstheme="minorBidi"/>
           <w:caps w:val="0"/>
@@ -2492,7 +2500,7 @@
     </w:p>
     <w:p>
       <w:pPr>
-        <w:pStyle w:val="TOC2"/>
+        <w:pStyle w:val="TDC2"/>
         <w:rPr>
           <w:rFonts w:asciiTheme="minorHAnsi" w:eastAsiaTheme="minorEastAsia" w:hAnsiTheme="minorHAnsi" w:cstheme="minorBidi"/>
           <w:noProof/>
@@ -2565,7 +2573,7 @@
     </w:p>
     <w:p>
       <w:pPr>
-        <w:pStyle w:val="TOC3"/>
+        <w:pStyle w:val="TDC3"/>
         <w:rPr>
           <w:rFonts w:asciiTheme="minorHAnsi" w:eastAsiaTheme="minorEastAsia" w:hAnsiTheme="minorHAnsi" w:cstheme="minorBidi"/>
           <w:noProof/>
@@ -2638,7 +2646,7 @@
     </w:p>
     <w:p>
       <w:pPr>
-        <w:pStyle w:val="TOC3"/>
+        <w:pStyle w:val="TDC3"/>
         <w:rPr>
           <w:rFonts w:asciiTheme="minorHAnsi" w:eastAsiaTheme="minorEastAsia" w:hAnsiTheme="minorHAnsi" w:cstheme="minorBidi"/>
           <w:noProof/>
@@ -2711,7 +2719,7 @@
     </w:p>
     <w:p>
       <w:pPr>
-        <w:pStyle w:val="TOC3"/>
+        <w:pStyle w:val="TDC3"/>
         <w:rPr>
           <w:rFonts w:asciiTheme="minorHAnsi" w:eastAsiaTheme="minorEastAsia" w:hAnsiTheme="minorHAnsi" w:cstheme="minorBidi"/>
           <w:noProof/>
@@ -2784,7 +2792,7 @@
     </w:p>
     <w:p>
       <w:pPr>
-        <w:pStyle w:val="TOC2"/>
+        <w:pStyle w:val="TDC2"/>
         <w:rPr>
           <w:rFonts w:asciiTheme="minorHAnsi" w:eastAsiaTheme="minorEastAsia" w:hAnsiTheme="minorHAnsi" w:cstheme="minorBidi"/>
           <w:noProof/>
@@ -2857,7 +2865,7 @@
     </w:p>
     <w:p>
       <w:pPr>
-        <w:pStyle w:val="TOC2"/>
+        <w:pStyle w:val="TDC2"/>
         <w:rPr>
           <w:rFonts w:asciiTheme="minorHAnsi" w:eastAsiaTheme="minorEastAsia" w:hAnsiTheme="minorHAnsi" w:cstheme="minorBidi"/>
           <w:noProof/>
@@ -2930,7 +2938,7 @@
     </w:p>
     <w:p>
       <w:pPr>
-        <w:pStyle w:val="TOC3"/>
+        <w:pStyle w:val="TDC3"/>
         <w:rPr>
           <w:rFonts w:asciiTheme="minorHAnsi" w:eastAsiaTheme="minorEastAsia" w:hAnsiTheme="minorHAnsi" w:cstheme="minorBidi"/>
           <w:noProof/>
@@ -3003,7 +3011,7 @@
     </w:p>
     <w:p>
       <w:pPr>
-        <w:pStyle w:val="TOC2"/>
+        <w:pStyle w:val="TDC2"/>
         <w:rPr>
           <w:rFonts w:asciiTheme="minorHAnsi" w:eastAsiaTheme="minorEastAsia" w:hAnsiTheme="minorHAnsi" w:cstheme="minorBidi"/>
           <w:noProof/>
@@ -3076,7 +3084,7 @@
     </w:p>
     <w:p>
       <w:pPr>
-        <w:pStyle w:val="TOC2"/>
+        <w:pStyle w:val="TDC2"/>
         <w:rPr>
           <w:rFonts w:asciiTheme="minorHAnsi" w:eastAsiaTheme="minorEastAsia" w:hAnsiTheme="minorHAnsi" w:cstheme="minorBidi"/>
           <w:noProof/>
@@ -3149,7 +3157,7 @@
     </w:p>
     <w:p>
       <w:pPr>
-        <w:pStyle w:val="TOC1"/>
+        <w:pStyle w:val="TDC1"/>
         <w:rPr>
           <w:rFonts w:asciiTheme="minorHAnsi" w:eastAsiaTheme="minorEastAsia" w:hAnsiTheme="minorHAnsi" w:cstheme="minorBidi"/>
           <w:caps w:val="0"/>
@@ -3193,7 +3201,7 @@
     </w:p>
     <w:p>
       <w:pPr>
-        <w:pStyle w:val="TOC2"/>
+        <w:pStyle w:val="TDC2"/>
         <w:rPr>
           <w:rFonts w:asciiTheme="minorHAnsi" w:eastAsiaTheme="minorEastAsia" w:hAnsiTheme="minorHAnsi" w:cstheme="minorBidi"/>
           <w:noProof/>
@@ -3266,7 +3274,7 @@
     </w:p>
     <w:p>
       <w:pPr>
-        <w:pStyle w:val="TOC2"/>
+        <w:pStyle w:val="TDC2"/>
         <w:rPr>
           <w:rFonts w:asciiTheme="minorHAnsi" w:eastAsiaTheme="minorEastAsia" w:hAnsiTheme="minorHAnsi" w:cstheme="minorBidi"/>
           <w:noProof/>
@@ -3339,7 +3347,7 @@
     </w:p>
     <w:p>
       <w:pPr>
-        <w:pStyle w:val="TOC3"/>
+        <w:pStyle w:val="TDC3"/>
         <w:rPr>
           <w:rFonts w:asciiTheme="minorHAnsi" w:eastAsiaTheme="minorEastAsia" w:hAnsiTheme="minorHAnsi" w:cstheme="minorBidi"/>
           <w:noProof/>
@@ -3412,7 +3420,7 @@
     </w:p>
     <w:p>
       <w:pPr>
-        <w:pStyle w:val="TOC3"/>
+        <w:pStyle w:val="TDC3"/>
         <w:rPr>
           <w:rFonts w:asciiTheme="minorHAnsi" w:eastAsiaTheme="minorEastAsia" w:hAnsiTheme="minorHAnsi" w:cstheme="minorBidi"/>
           <w:noProof/>
@@ -3485,7 +3493,7 @@
     </w:p>
     <w:p>
       <w:pPr>
-        <w:pStyle w:val="TOC3"/>
+        <w:pStyle w:val="TDC3"/>
         <w:rPr>
           <w:rFonts w:asciiTheme="minorHAnsi" w:eastAsiaTheme="minorEastAsia" w:hAnsiTheme="minorHAnsi" w:cstheme="minorBidi"/>
           <w:noProof/>
@@ -3558,7 +3566,7 @@
     </w:p>
     <w:p>
       <w:pPr>
-        <w:pStyle w:val="TOC3"/>
+        <w:pStyle w:val="TDC3"/>
         <w:rPr>
           <w:rFonts w:asciiTheme="minorHAnsi" w:eastAsiaTheme="minorEastAsia" w:hAnsiTheme="minorHAnsi" w:cstheme="minorBidi"/>
           <w:noProof/>
@@ -3631,7 +3639,7 @@
     </w:p>
     <w:p>
       <w:pPr>
-        <w:pStyle w:val="TOC3"/>
+        <w:pStyle w:val="TDC3"/>
         <w:rPr>
           <w:rFonts w:asciiTheme="minorHAnsi" w:eastAsiaTheme="minorEastAsia" w:hAnsiTheme="minorHAnsi" w:cstheme="minorBidi"/>
           <w:noProof/>
@@ -3705,7 +3713,7 @@
     </w:p>
     <w:p>
       <w:pPr>
-        <w:pStyle w:val="TOC4"/>
+        <w:pStyle w:val="TDC4"/>
         <w:rPr>
           <w:rFonts w:asciiTheme="minorHAnsi" w:eastAsiaTheme="minorEastAsia" w:hAnsiTheme="minorHAnsi" w:cstheme="minorBidi"/>
           <w:sz w:val="22"/>
@@ -3748,7 +3756,7 @@
     </w:p>
     <w:p>
       <w:pPr>
-        <w:pStyle w:val="TOC4"/>
+        <w:pStyle w:val="TDC4"/>
         <w:rPr>
           <w:rFonts w:asciiTheme="minorHAnsi" w:eastAsiaTheme="minorEastAsia" w:hAnsiTheme="minorHAnsi" w:cstheme="minorBidi"/>
           <w:sz w:val="22"/>
@@ -3793,7 +3801,7 @@
     </w:p>
     <w:p>
       <w:pPr>
-        <w:pStyle w:val="TOC3"/>
+        <w:pStyle w:val="TDC3"/>
         <w:rPr>
           <w:rFonts w:asciiTheme="minorHAnsi" w:eastAsiaTheme="minorEastAsia" w:hAnsiTheme="minorHAnsi" w:cstheme="minorBidi"/>
           <w:noProof/>
@@ -3866,7 +3874,7 @@
     </w:p>
     <w:p>
       <w:pPr>
-        <w:pStyle w:val="TOC3"/>
+        <w:pStyle w:val="TDC3"/>
         <w:rPr>
           <w:rFonts w:asciiTheme="minorHAnsi" w:eastAsiaTheme="minorEastAsia" w:hAnsiTheme="minorHAnsi" w:cstheme="minorBidi"/>
           <w:noProof/>
@@ -3939,7 +3947,7 @@
     </w:p>
     <w:p>
       <w:pPr>
-        <w:pStyle w:val="TOC4"/>
+        <w:pStyle w:val="TDC4"/>
         <w:rPr>
           <w:rFonts w:asciiTheme="minorHAnsi" w:eastAsiaTheme="minorEastAsia" w:hAnsiTheme="minorHAnsi" w:cstheme="minorBidi"/>
           <w:sz w:val="22"/>
@@ -3981,7 +3989,7 @@
     </w:p>
     <w:p>
       <w:pPr>
-        <w:pStyle w:val="TOC4"/>
+        <w:pStyle w:val="TDC4"/>
         <w:rPr>
           <w:rFonts w:asciiTheme="minorHAnsi" w:eastAsiaTheme="minorEastAsia" w:hAnsiTheme="minorHAnsi" w:cstheme="minorBidi"/>
           <w:sz w:val="22"/>
@@ -4023,7 +4031,7 @@
     </w:p>
     <w:p>
       <w:pPr>
-        <w:pStyle w:val="TOC4"/>
+        <w:pStyle w:val="TDC4"/>
         <w:rPr>
           <w:rFonts w:asciiTheme="minorHAnsi" w:eastAsiaTheme="minorEastAsia" w:hAnsiTheme="minorHAnsi" w:cstheme="minorBidi"/>
           <w:sz w:val="22"/>
@@ -4065,7 +4073,7 @@
     </w:p>
     <w:p>
       <w:pPr>
-        <w:pStyle w:val="TOC4"/>
+        <w:pStyle w:val="TDC4"/>
         <w:rPr>
           <w:rFonts w:asciiTheme="minorHAnsi" w:eastAsiaTheme="minorEastAsia" w:hAnsiTheme="minorHAnsi" w:cstheme="minorBidi"/>
           <w:sz w:val="22"/>
@@ -4107,7 +4115,7 @@
     </w:p>
     <w:p>
       <w:pPr>
-        <w:pStyle w:val="TOC1"/>
+        <w:pStyle w:val="TDC1"/>
         <w:rPr>
           <w:rFonts w:asciiTheme="minorHAnsi" w:eastAsiaTheme="minorEastAsia" w:hAnsiTheme="minorHAnsi" w:cstheme="minorBidi"/>
           <w:caps w:val="0"/>
@@ -4151,7 +4159,7 @@
     </w:p>
     <w:p>
       <w:pPr>
-        <w:pStyle w:val="TOC2"/>
+        <w:pStyle w:val="TDC2"/>
         <w:rPr>
           <w:rFonts w:asciiTheme="minorHAnsi" w:eastAsiaTheme="minorEastAsia" w:hAnsiTheme="minorHAnsi" w:cstheme="minorBidi"/>
           <w:noProof/>
@@ -4224,7 +4232,7 @@
     </w:p>
     <w:p>
       <w:pPr>
-        <w:pStyle w:val="TOC1"/>
+        <w:pStyle w:val="TDC1"/>
         <w:rPr>
           <w:rFonts w:asciiTheme="minorHAnsi" w:eastAsiaTheme="minorEastAsia" w:hAnsiTheme="minorHAnsi" w:cstheme="minorBidi"/>
           <w:caps w:val="0"/>
@@ -4268,7 +4276,7 @@
     </w:p>
     <w:p>
       <w:pPr>
-        <w:pStyle w:val="TOC2"/>
+        <w:pStyle w:val="TDC2"/>
         <w:rPr>
           <w:noProof/>
         </w:rPr>
@@ -4339,7 +4347,7 @@
     <w:p/>
     <w:p>
       <w:pPr>
-        <w:pStyle w:val="TOC1"/>
+        <w:pStyle w:val="TDC1"/>
         <w:rPr>
           <w:rFonts w:asciiTheme="minorHAnsi" w:eastAsiaTheme="minorEastAsia" w:hAnsiTheme="minorHAnsi" w:cstheme="minorBidi"/>
           <w:caps w:val="0"/>
@@ -4371,7 +4379,7 @@
     </w:p>
     <w:p>
       <w:pPr>
-        <w:pStyle w:val="TOC1"/>
+        <w:pStyle w:val="TDC1"/>
         <w:rPr>
           <w:rFonts w:asciiTheme="minorHAnsi" w:eastAsiaTheme="minorEastAsia" w:hAnsiTheme="minorHAnsi" w:cstheme="minorBidi"/>
           <w:caps w:val="0"/>
@@ -4403,7 +4411,7 @@
     </w:p>
     <w:p>
       <w:pPr>
-        <w:pStyle w:val="TOC1"/>
+        <w:pStyle w:val="TDC1"/>
         <w:rPr>
           <w:rFonts w:asciiTheme="minorHAnsi" w:eastAsiaTheme="minorEastAsia" w:hAnsiTheme="minorHAnsi" w:cstheme="minorBidi"/>
           <w:caps w:val="0"/>
@@ -4435,7 +4443,7 @@
     </w:p>
     <w:p>
       <w:pPr>
-        <w:pStyle w:val="TOC2"/>
+        <w:pStyle w:val="TDC2"/>
         <w:tabs>
           <w:tab w:val="clear" w:pos="8544"/>
           <w:tab w:val="right" w:leader="dot" w:pos="8554"/>
@@ -4753,7 +4761,7 @@
       <w:tblPr>
         <w:tblW w:w="0" w:type="auto"/>
         <w:tblLayout w:type="fixed"/>
-        <w:tblLook w:val="0000" w:firstRow="0" w:lastRow="0" w:firstColumn="0" w:lastColumn="0" w:noHBand="0" w:noVBand="0"/>
+        <w:tblLook w:val="0000"/>
       </w:tblPr>
       <w:tblGrid>
         <w:gridCol w:w="2660"/>
@@ -4867,7 +4875,7 @@
     </w:tbl>
     <w:p>
       <w:pPr>
-        <w:pStyle w:val="Heading1"/>
+        <w:pStyle w:val="Ttulo1"/>
       </w:pPr>
     </w:p>
     <w:p>
@@ -6575,7 +6583,6 @@
         </w:rPr>
         <w:t xml:space="preserve">Adicionalmente hay tareas </w:t>
       </w:r>
-      <w:proofErr w:type="spellStart"/>
       <w:proofErr w:type="gramStart"/>
       <w:r>
         <w:rPr>
@@ -6584,7 +6591,6 @@
         </w:rPr>
         <w:t>especificas</w:t>
       </w:r>
-      <w:proofErr w:type="spellEnd"/>
       <w:proofErr w:type="gramEnd"/>
       <w:r>
         <w:rPr>
@@ -6968,6 +6974,11 @@
     <w:p>
       <w:pPr>
         <w:pStyle w:val="Sub2"/>
+        <w:numPr>
+          <w:ilvl w:val="0"/>
+          <w:numId w:val="0"/>
+        </w:numPr>
+        <w:ind w:left="2127"/>
       </w:pPr>
     </w:p>
     <w:p>
@@ -7495,6 +7506,11 @@
     <w:p>
       <w:pPr>
         <w:pStyle w:val="Sub3"/>
+        <w:numPr>
+          <w:ilvl w:val="0"/>
+          <w:numId w:val="0"/>
+        </w:numPr>
+        <w:ind w:left="1134"/>
       </w:pPr>
     </w:p>
     <w:p>
@@ -7630,8 +7646,138 @@
       <w:pPr>
         <w:pStyle w:val="Sub1"/>
       </w:pPr>
+      <w:r>
+        <w:t xml:space="preserve">Implementación de </w:t>
+      </w:r>
+      <w:r>
+        <w:t>Funcionalidad para Control de Práctica Final en Escuela de Ciencias y Sistemas</w:t>
+      </w:r>
+    </w:p>
+    <w:p/>
+    <w:p>
+      <w:r>
+        <w:t>La implementación del sistema implica la creación de diversas partes, los detalles de la implementación así como su comportamiento se describen</w:t>
+      </w:r>
+      <w:r>
+        <w:t xml:space="preserve"> en las siguientes sub secciones.</w:t>
+      </w:r>
+    </w:p>
+    <w:p/>
+    <w:p>
+      <w:pPr>
+        <w:pStyle w:val="Sub2"/>
+      </w:pPr>
+      <w:r>
+        <w:t>Administración de Áreas de DTT</w:t>
+      </w:r>
+    </w:p>
+    <w:p/>
+    <w:p>
+      <w:r>
+        <w:t>El departamento DTT consta de 6 áreas sobre las cuales se asignan los distintos proyectos de práctica final. Estas áreas se pueden modificar en el sistema y a cada una se le asigna automáticamente un código. Los proyectos dependen de un área específica.</w:t>
+      </w:r>
+    </w:p>
+    <w:p/>
+    <w:p>
+      <w:pPr>
+        <w:pStyle w:val="Sub3"/>
+      </w:pPr>
+      <w:r>
+        <w:t>Administración de proyectos</w:t>
+      </w:r>
+    </w:p>
+    <w:p/>
+    <w:p>
+      <w:r>
+        <w:t>Un proyecto se lleva a cabo como parte de un área de DTT, el administrador del sistema puede añadir, crear y modificar cualquier proyecto conforme sea necesario.</w:t>
+      </w:r>
+    </w:p>
+    <w:p/>
+    <w:p>
+      <w:pPr>
+        <w:pStyle w:val="Sub2"/>
+      </w:pPr>
+      <w:r>
+        <w:t>Administración de Usuarios</w:t>
+      </w:r>
+    </w:p>
+    <w:p/>
+    <w:p>
+      <w:r>
+        <w:t xml:space="preserve">Los usuarios tienen roles, los roles existentes son: Administrador, DSI,  Practicante Final y Catedrático o supervisor de proyecto. El administrador puede realizar todas las tareas de administración y consultad de datos que requiera. </w:t>
+      </w:r>
+    </w:p>
+    <w:p>
+      <w:r>
+        <w:lastRenderedPageBreak/>
+        <w:t>El administrador puede crear Usuarios nuevos ingresando los datos solicitados, posteriormente le asigna uno o varios roles al usuario recién creado. Al tener un rol el usuario ya puede pertenecer a un proyecto, dependiendo el rol del usuario será el conjunto de operaciones que puede realizar dentro del sistema.</w:t>
+      </w:r>
+    </w:p>
+    <w:p/>
+    <w:p>
+      <w:pPr>
+        <w:pStyle w:val="Sub2"/>
+      </w:pPr>
+      <w:r>
+        <w:t>Activación de práctica final y asignación a proyecto</w:t>
+      </w:r>
+    </w:p>
+    <w:p/>
+    <w:p>
+      <w:r>
+        <w:t xml:space="preserve">El proceso de activar la práctica final para los estudiantes se </w:t>
+      </w:r>
+      <w:r>
+        <w:t xml:space="preserve">efectúa de forma semestral y se realiza en fechas determinadas, en esas fechas se realiza una carga en el sistema con los alumnos que son ahora practicantes finales. </w:t>
+      </w:r>
+    </w:p>
+    <w:p/>
+    <w:p>
+      <w:pPr>
+        <w:pStyle w:val="Sub3"/>
+      </w:pPr>
+      <w:r>
+        <w:t>Carga de Practicante Final por medio de archivo</w:t>
+      </w:r>
+    </w:p>
+    <w:p/>
+    <w:p>
+      <w:r>
+        <w:t>El formato para cargar los alumnos que se asignan práctica final es CSV y los campos necesarios son Correlativo, Carnet, Nombre, Código de Proyecto, Duraci</w:t>
+      </w:r>
+      <w:r>
+        <w:t>ón, Ad Honorem</w:t>
+      </w:r>
+      <w:r>
+        <w:t>, email</w:t>
+      </w:r>
+      <w:r>
+        <w:t xml:space="preserve"> y Horas por cumplir. De estos campos, se pueden omitir el Nombre y las horas por cumplir; si se omiten se buscaran automáticamente en los datos de la UV, si esto no es posible se le solicitaran sus datos al practicante al ingresar al sistema por primera vez.</w:t>
+      </w:r>
+    </w:p>
+    <w:p/>
+    <w:p>
+      <w:pPr>
+        <w:pStyle w:val="Sub3"/>
+      </w:pPr>
+      <w:r>
+        <w:t>Primer Ingreso de practicante final</w:t>
+      </w:r>
+    </w:p>
+    <w:p/>
+    <w:p>
+      <w:r>
+        <w:t>Posterior a la carga del usuario practicante final, este puede ingresar al sistema solicitando una contraseña; esta contraseña llegará al usuario por medio de correo electrónico y junto a ella una URL única que le permitirá colocar una contraseña deseada y finalizar ingresando los datos que requiere cada usuario para continuar.</w:t>
+      </w:r>
+    </w:p>
+    <w:p/>
+    <w:p>
+      <w:pPr>
+        <w:pStyle w:val="Sub1"/>
+      </w:pPr>
       <w:bookmarkStart w:id="32" w:name="_Toc385257370"/>
       <w:r>
+        <w:lastRenderedPageBreak/>
         <w:t>Configuración</w:t>
       </w:r>
       <w:r>
@@ -7642,6 +7788,152 @@
         <w:t xml:space="preserve"> </w:t>
       </w:r>
     </w:p>
+    <w:p/>
+    <w:p>
+      <w:r>
+        <w:t>El servidor donde se instalan los componentes necesarios para es</w:t>
+      </w:r>
+      <w:r>
+        <w:t xml:space="preserve">te EPS consta de un sistema operativo basado en RHEL 5, específicamente es la versión </w:t>
+      </w:r>
+      <w:proofErr w:type="spellStart"/>
+      <w:r>
+        <w:t>Centos</w:t>
+      </w:r>
+      <w:proofErr w:type="spellEnd"/>
+      <w:r>
+        <w:t xml:space="preserve"> </w:t>
+      </w:r>
+      <w:r>
+        <w:t>5</w:t>
+      </w:r>
+      <w:r>
+        <w:t>.8</w:t>
+      </w:r>
+      <w:r>
+        <w:t xml:space="preserve"> con la última actualización a la fecha (Abril del 2014). Por lo que se identificó la necesidad de instalación de ciertos componentes</w:t>
+      </w:r>
+      <w:r>
+        <w:t>:</w:t>
+      </w:r>
+    </w:p>
+    <w:p>
+      <w:pPr>
+        <w:pStyle w:val="Prrafodelista"/>
+        <w:numPr>
+          <w:ilvl w:val="0"/>
+          <w:numId w:val="47"/>
+        </w:numPr>
+      </w:pPr>
+      <w:r>
+        <w:t>Apache Versión 2, disponible en repositorios RHEL5 predeterminados.</w:t>
+      </w:r>
+    </w:p>
+    <w:p>
+      <w:pPr>
+        <w:pStyle w:val="Prrafodelista"/>
+        <w:numPr>
+          <w:ilvl w:val="0"/>
+          <w:numId w:val="47"/>
+        </w:numPr>
+      </w:pPr>
+      <w:proofErr w:type="spellStart"/>
+      <w:r>
+        <w:t>Python</w:t>
+      </w:r>
+      <w:proofErr w:type="spellEnd"/>
+      <w:r>
+        <w:t xml:space="preserve"> Versión 2.7 o superior. Debido a que los repositorios de RHEL5 no cuentan con una versión superior a la 2.4 se necesita la actualización a esta versión por parte del administrador del sistema. Esto implica la instalación de los siguientes paquetes: </w:t>
+      </w:r>
+      <w:proofErr w:type="spellStart"/>
+      <w:r>
+        <w:t>zlib-devel</w:t>
+      </w:r>
+      <w:proofErr w:type="spellEnd"/>
+      <w:r>
+        <w:t xml:space="preserve">, </w:t>
+      </w:r>
+      <w:proofErr w:type="spellStart"/>
+      <w:r>
+        <w:t>gcc</w:t>
+      </w:r>
+      <w:proofErr w:type="spellEnd"/>
+      <w:r>
+        <w:t xml:space="preserve">, </w:t>
+      </w:r>
+      <w:proofErr w:type="spellStart"/>
+      <w:r>
+        <w:t>python-setuptools</w:t>
+      </w:r>
+      <w:proofErr w:type="spellEnd"/>
+      <w:r>
+        <w:t xml:space="preserve">, </w:t>
+      </w:r>
+      <w:proofErr w:type="spellStart"/>
+      <w:r>
+        <w:t>readline-devel</w:t>
+      </w:r>
+      <w:proofErr w:type="spellEnd"/>
+      <w:r>
+        <w:t>; todos estos disponibles en el repositorio RHEL5 predeterminado.</w:t>
+      </w:r>
+    </w:p>
+    <w:p>
+      <w:pPr>
+        <w:pStyle w:val="Prrafodelista"/>
+        <w:numPr>
+          <w:ilvl w:val="0"/>
+          <w:numId w:val="47"/>
+        </w:numPr>
+      </w:pPr>
+      <w:r>
+        <w:t xml:space="preserve">Instalación de módulos para apache y </w:t>
+      </w:r>
+      <w:proofErr w:type="spellStart"/>
+      <w:r>
+        <w:t>python</w:t>
+      </w:r>
+      <w:proofErr w:type="spellEnd"/>
+      <w:r>
+        <w:t xml:space="preserve">, específicamente </w:t>
+      </w:r>
+      <w:proofErr w:type="spellStart"/>
+      <w:r>
+        <w:t>openssh</w:t>
+      </w:r>
+      <w:proofErr w:type="spellEnd"/>
+      <w:r>
+        <w:t xml:space="preserve">-server que se encuentra en los repositorios RHEL5 predeterminados y </w:t>
+      </w:r>
+      <w:proofErr w:type="spellStart"/>
+      <w:r>
+        <w:t>mod-wsgi</w:t>
+      </w:r>
+      <w:proofErr w:type="spellEnd"/>
+      <w:r>
+        <w:t xml:space="preserve"> que se debe compilar para la versión específica de apache y </w:t>
+      </w:r>
+      <w:proofErr w:type="spellStart"/>
+      <w:r>
+        <w:t>python</w:t>
+      </w:r>
+      <w:proofErr w:type="spellEnd"/>
+      <w:r>
+        <w:t xml:space="preserve"> a utilizar (en este caso </w:t>
+      </w:r>
+      <w:proofErr w:type="spellStart"/>
+      <w:r>
+        <w:t>python</w:t>
+      </w:r>
+      <w:proofErr w:type="spellEnd"/>
+      <w:r>
+        <w:t xml:space="preserve"> 2.7 y apache 2)</w:t>
+      </w:r>
+      <w:r>
+        <w:t>.</w:t>
+      </w:r>
+    </w:p>
+    <w:p/>
     <w:p>
       <w:pPr>
         <w:pStyle w:val="Sub2"/>
@@ -7650,6 +7942,7 @@
         <w:t>Instalación de Apache</w:t>
       </w:r>
     </w:p>
+    <w:p/>
     <w:p>
       <w:r>
         <w:t xml:space="preserve">El servidor Apache es </w:t>
@@ -7709,30 +8002,146 @@
         <w:ind w:left="1560" w:hanging="1560"/>
       </w:pPr>
       <w:r>
+        <w:lastRenderedPageBreak/>
         <w:t>Instalación de Apache en el servidor</w:t>
       </w:r>
     </w:p>
     <w:p>
       <w:pPr>
         <w:pStyle w:val="ImagenConsola"/>
+        <w:rPr>
+          <w:lang w:val="en-US"/>
+        </w:rPr>
+      </w:pPr>
+      <w:proofErr w:type="gramStart"/>
+      <w:r>
+        <w:rPr>
+          <w:lang w:val="en-US"/>
+        </w:rPr>
+        <w:t>yum</w:t>
+      </w:r>
+      <w:proofErr w:type="gramEnd"/>
+      <w:r>
+        <w:rPr>
+          <w:lang w:val="en-US"/>
+        </w:rPr>
+        <w:t xml:space="preserve"> –y install http2</w:t>
+      </w:r>
+    </w:p>
+    <w:p>
+      <w:pPr>
+        <w:pStyle w:val="ImagenConsola"/>
+        <w:rPr>
+          <w:lang w:val="en-US"/>
+        </w:rPr>
       </w:pPr>
       <w:proofErr w:type="spellStart"/>
       <w:proofErr w:type="gramStart"/>
       <w:r>
-        <w:t>yum</w:t>
+        <w:rPr>
+          <w:lang w:val="en-US"/>
+        </w:rPr>
+        <w:t>chkconfig</w:t>
       </w:r>
       <w:proofErr w:type="spellEnd"/>
       <w:proofErr w:type="gramEnd"/>
       <w:r>
-        <w:t xml:space="preserve"> –y </w:t>
+        <w:rPr>
+          <w:lang w:val="en-US"/>
+        </w:rPr>
+        <w:t xml:space="preserve"> </w:t>
       </w:r>
       <w:proofErr w:type="spellStart"/>
       <w:r>
-        <w:t>install</w:t>
+        <w:rPr>
+          <w:lang w:val="en-US"/>
+        </w:rPr>
+        <w:t>httpd</w:t>
       </w:r>
       <w:proofErr w:type="spellEnd"/>
       <w:r>
-        <w:t xml:space="preserve"> http2</w:t>
+        <w:rPr>
+          <w:lang w:val="en-US"/>
+        </w:rPr>
+        <w:t xml:space="preserve"> </w:t>
+      </w:r>
+      <w:r>
+        <w:rPr>
+          <w:lang w:val="en-US"/>
+        </w:rPr>
+        <w:t>–</w:t>
+      </w:r>
+      <w:r>
+        <w:rPr>
+          <w:lang w:val="en-US"/>
+        </w:rPr>
+        <w:t>add</w:t>
+      </w:r>
+    </w:p>
+    <w:p>
+      <w:pPr>
+        <w:pStyle w:val="ImagenConsola"/>
+        <w:rPr>
+          <w:lang w:val="en-US"/>
+        </w:rPr>
+      </w:pPr>
+      <w:proofErr w:type="gramStart"/>
+      <w:r>
+        <w:rPr>
+          <w:lang w:val="en-US"/>
+        </w:rPr>
+        <w:t>yum</w:t>
+      </w:r>
+      <w:proofErr w:type="gramEnd"/>
+      <w:r>
+        <w:rPr>
+          <w:lang w:val="en-US"/>
+        </w:rPr>
+        <w:t xml:space="preserve"> install </w:t>
+      </w:r>
+      <w:proofErr w:type="spellStart"/>
+      <w:r>
+        <w:rPr>
+          <w:lang w:val="en-US"/>
+        </w:rPr>
+        <w:t>mod_wsgi</w:t>
+      </w:r>
+      <w:proofErr w:type="spellEnd"/>
+    </w:p>
+    <w:p>
+      <w:pPr>
+        <w:pStyle w:val="ImagenConsola"/>
+        <w:rPr>
+          <w:lang w:val="en-US"/>
+        </w:rPr>
+      </w:pPr>
+      <w:proofErr w:type="gramStart"/>
+      <w:r>
+        <w:rPr>
+          <w:lang w:val="en-US"/>
+        </w:rPr>
+        <w:t>yum</w:t>
+      </w:r>
+      <w:proofErr w:type="gramEnd"/>
+      <w:r>
+        <w:rPr>
+          <w:lang w:val="en-US"/>
+        </w:rPr>
+        <w:t xml:space="preserve"> install </w:t>
+      </w:r>
+      <w:proofErr w:type="spellStart"/>
+      <w:r>
+        <w:rPr>
+          <w:lang w:val="en-US"/>
+        </w:rPr>
+        <w:t>openssh</w:t>
+      </w:r>
+      <w:proofErr w:type="spellEnd"/>
+      <w:r>
+        <w:rPr>
+          <w:lang w:val="en-US"/>
+        </w:rPr>
+        <w:t>-server</w:t>
       </w:r>
     </w:p>
     <w:p>
@@ -7748,7 +8157,7 @@
         <w:rPr>
           <w:lang w:val="en-US"/>
         </w:rPr>
-        <w:t>chkconfig</w:t>
+        <w:t>mkdir</w:t>
       </w:r>
       <w:proofErr w:type="spellEnd"/>
       <w:proofErr w:type="gramEnd"/>
@@ -7756,7 +8165,7 @@
         <w:rPr>
           <w:lang w:val="en-US"/>
         </w:rPr>
-        <w:t xml:space="preserve"> </w:t>
+        <w:t xml:space="preserve"> /etc/</w:t>
       </w:r>
       <w:proofErr w:type="spellStart"/>
       <w:r>
@@ -7770,20 +8179,46 @@
         <w:rPr>
           <w:lang w:val="en-US"/>
         </w:rPr>
-        <w:t xml:space="preserve"> </w:t>
-      </w:r>
+        <w:t>/</w:t>
+      </w:r>
+      <w:proofErr w:type="spellStart"/>
       <w:r>
         <w:rPr>
           <w:lang w:val="en-US"/>
         </w:rPr>
-        <w:t>–</w:t>
-      </w:r>
-      <w:r>
+        <w:t>ssl</w:t>
+      </w:r>
+      <w:proofErr w:type="spellEnd"/>
+    </w:p>
+    <w:p>
+      <w:pPr>
+        <w:pStyle w:val="ImagenConsola"/>
         <w:rPr>
           <w:lang w:val="en-US"/>
         </w:rPr>
-        <w:t>add</w:t>
-      </w:r>
+      </w:pPr>
+      <w:proofErr w:type="gramStart"/>
+      <w:r>
+        <w:rPr>
+          <w:lang w:val="en-US"/>
+        </w:rPr>
+        <w:t>yum</w:t>
+      </w:r>
+      <w:proofErr w:type="gramEnd"/>
+      <w:r>
+        <w:rPr>
+          <w:lang w:val="en-US"/>
+        </w:rPr>
+        <w:t xml:space="preserve"> install </w:t>
+      </w:r>
+      <w:proofErr w:type="spellStart"/>
+      <w:r>
+        <w:rPr>
+          <w:lang w:val="en-US"/>
+        </w:rPr>
+        <w:t>mod_ssl</w:t>
+      </w:r>
+      <w:proofErr w:type="spellEnd"/>
     </w:p>
     <w:p>
       <w:pPr>
@@ -7811,160 +8246,6 @@
         <w:rPr>
           <w:lang w:val="en-US"/>
         </w:rPr>
-        <w:t>mod_wsgi</w:t>
-      </w:r>
-      <w:proofErr w:type="spellEnd"/>
-    </w:p>
-    <w:p>
-      <w:pPr>
-        <w:pStyle w:val="ImagenConsola"/>
-        <w:rPr>
-          <w:lang w:val="en-US"/>
-        </w:rPr>
-      </w:pPr>
-      <w:proofErr w:type="gramStart"/>
-      <w:r>
-        <w:rPr>
-          <w:lang w:val="en-US"/>
-        </w:rPr>
-        <w:t>yum</w:t>
-      </w:r>
-      <w:proofErr w:type="gramEnd"/>
-      <w:r>
-        <w:rPr>
-          <w:lang w:val="en-US"/>
-        </w:rPr>
-        <w:t xml:space="preserve"> install </w:t>
-      </w:r>
-      <w:proofErr w:type="spellStart"/>
-      <w:r>
-        <w:rPr>
-          <w:lang w:val="en-US"/>
-        </w:rPr>
-        <w:t>openssh</w:t>
-      </w:r>
-      <w:proofErr w:type="spellEnd"/>
-      <w:r>
-        <w:rPr>
-          <w:lang w:val="en-US"/>
-        </w:rPr>
-        <w:t>-server</w:t>
-      </w:r>
-    </w:p>
-    <w:p>
-      <w:pPr>
-        <w:pStyle w:val="ImagenConsola"/>
-        <w:rPr>
-          <w:lang w:val="en-US"/>
-        </w:rPr>
-      </w:pPr>
-      <w:proofErr w:type="spellStart"/>
-      <w:proofErr w:type="gramStart"/>
-      <w:r>
-        <w:rPr>
-          <w:lang w:val="en-US"/>
-        </w:rPr>
-        <w:t>mkdir</w:t>
-      </w:r>
-      <w:proofErr w:type="spellEnd"/>
-      <w:proofErr w:type="gramEnd"/>
-      <w:r>
-        <w:rPr>
-          <w:lang w:val="en-US"/>
-        </w:rPr>
-        <w:t xml:space="preserve"> /</w:t>
-      </w:r>
-      <w:proofErr w:type="spellStart"/>
-      <w:r>
-        <w:rPr>
-          <w:lang w:val="en-US"/>
-        </w:rPr>
-        <w:t>etc</w:t>
-      </w:r>
-      <w:proofErr w:type="spellEnd"/>
-      <w:r>
-        <w:rPr>
-          <w:lang w:val="en-US"/>
-        </w:rPr>
-        <w:t>/</w:t>
-      </w:r>
-      <w:proofErr w:type="spellStart"/>
-      <w:r>
-        <w:rPr>
-          <w:lang w:val="en-US"/>
-        </w:rPr>
-        <w:t>httpd</w:t>
-      </w:r>
-      <w:proofErr w:type="spellEnd"/>
-      <w:r>
-        <w:rPr>
-          <w:lang w:val="en-US"/>
-        </w:rPr>
-        <w:t>/</w:t>
-      </w:r>
-      <w:proofErr w:type="spellStart"/>
-      <w:r>
-        <w:rPr>
-          <w:lang w:val="en-US"/>
-        </w:rPr>
-        <w:t>ssl</w:t>
-      </w:r>
-      <w:proofErr w:type="spellEnd"/>
-    </w:p>
-    <w:p>
-      <w:pPr>
-        <w:pStyle w:val="ImagenConsola"/>
-        <w:rPr>
-          <w:lang w:val="en-US"/>
-        </w:rPr>
-      </w:pPr>
-      <w:proofErr w:type="gramStart"/>
-      <w:r>
-        <w:rPr>
-          <w:lang w:val="en-US"/>
-        </w:rPr>
-        <w:t>yum</w:t>
-      </w:r>
-      <w:proofErr w:type="gramEnd"/>
-      <w:r>
-        <w:rPr>
-          <w:lang w:val="en-US"/>
-        </w:rPr>
-        <w:t xml:space="preserve"> install </w:t>
-      </w:r>
-      <w:proofErr w:type="spellStart"/>
-      <w:r>
-        <w:rPr>
-          <w:lang w:val="en-US"/>
-        </w:rPr>
-        <w:t>mod_ssl</w:t>
-      </w:r>
-      <w:proofErr w:type="spellEnd"/>
-    </w:p>
-    <w:p>
-      <w:pPr>
-        <w:pStyle w:val="ImagenConsola"/>
-      </w:pPr>
-      <w:proofErr w:type="spellStart"/>
-      <w:proofErr w:type="gramStart"/>
-      <w:r>
-        <w:t>yum</w:t>
-      </w:r>
-      <w:proofErr w:type="spellEnd"/>
-      <w:proofErr w:type="gramEnd"/>
-      <w:r>
-        <w:t xml:space="preserve"> </w:t>
-      </w:r>
-      <w:proofErr w:type="spellStart"/>
-      <w:r>
-        <w:t>install</w:t>
-      </w:r>
-      <w:proofErr w:type="spellEnd"/>
-      <w:r>
-        <w:t xml:space="preserve"> </w:t>
-      </w:r>
-      <w:proofErr w:type="spellStart"/>
-      <w:r>
         <w:t>httpd-devel</w:t>
       </w:r>
       <w:proofErr w:type="spellEnd"/>
@@ -7976,28 +8257,28 @@
           <w:noProof/>
           <w:sz w:val="24"/>
           <w:szCs w:val="24"/>
+          <w:lang w:val="en-US" w:eastAsia="es-GT"/>
+        </w:rPr>
+      </w:pPr>
+    </w:p>
+    <w:p>
+      <w:pPr>
+        <w:pStyle w:val="Fuente"/>
+        <w:rPr>
+          <w:lang w:val="es-GT"/>
+        </w:rPr>
+      </w:pPr>
+      <w:r>
+        <w:rPr>
+          <w:noProof/>
           <w:lang w:val="es-GT" w:eastAsia="es-GT"/>
         </w:rPr>
-      </w:pPr>
-    </w:p>
-    <w:p>
-      <w:pPr>
-        <w:pStyle w:val="Fuente"/>
+        <w:t xml:space="preserve">Fuente: </w:t>
+      </w:r>
+      <w:r>
         <w:rPr>
           <w:lang w:val="es-GT"/>
         </w:rPr>
-      </w:pPr>
-      <w:r>
-        <w:rPr>
-          <w:noProof/>
-          <w:lang w:val="es-GT" w:eastAsia="es-GT"/>
-        </w:rPr>
-        <w:t xml:space="preserve">Fuente: </w:t>
-      </w:r>
-      <w:r>
-        <w:rPr>
-          <w:lang w:val="es-GT"/>
-        </w:rPr>
         <w:t>elaboración propia.</w:t>
       </w:r>
     </w:p>
@@ -8007,9 +8288,15 @@
         <w:pStyle w:val="Sub2"/>
       </w:pPr>
       <w:r>
-        <w:t>Instalación de Python</w:t>
-      </w:r>
-    </w:p>
+        <w:t xml:space="preserve">Instalación de </w:t>
+      </w:r>
+      <w:proofErr w:type="spellStart"/>
+      <w:r>
+        <w:t>Python</w:t>
+      </w:r>
+      <w:proofErr w:type="spellEnd"/>
+    </w:p>
+    <w:p/>
     <w:p>
       <w:r>
         <w:t xml:space="preserve">La instalación de Python es únicamente necesaria en el caso que la versión de </w:t>
@@ -8050,11 +8337,7 @@
       </w:r>
       <w:proofErr w:type="spellEnd"/>
       <w:r>
-        <w:t xml:space="preserve"> </w:t>
-      </w:r>
-      <w:r>
-        <w:lastRenderedPageBreak/>
-        <w:t xml:space="preserve">5 y  versión inferior de Python a la 2.6 ejecutar </w:t>
+        <w:t xml:space="preserve"> 5 y  versión inferior de Python a la 2.6 ejecutar </w:t>
       </w:r>
       <w:r>
         <w:t>los comandos de la figura [</w:t>
@@ -8309,23 +8592,17 @@
         <w:pBdr>
           <w:top w:val="dashed" w:sz="4" w:space="0" w:color="D9D9D9"/>
         </w:pBdr>
-        <w:rPr>
-          <w:lang w:val="en-US"/>
-        </w:rPr>
-      </w:pPr>
+      </w:pPr>
+      <w:r>
+        <w:t>./</w:t>
+      </w:r>
       <w:proofErr w:type="gramStart"/>
       <w:r>
-        <w:rPr>
-          <w:lang w:val="en-US"/>
-        </w:rPr>
-        <w:t>./</w:t>
+        <w:t>configure</w:t>
       </w:r>
       <w:proofErr w:type="gramEnd"/>
       <w:r>
-        <w:rPr>
-          <w:lang w:val="en-US"/>
-        </w:rPr>
-        <w:t xml:space="preserve">configure </w:t>
+        <w:t xml:space="preserve"> </w:t>
       </w:r>
     </w:p>
     <w:p>
@@ -8334,29 +8611,19 @@
         <w:pBdr>
           <w:top w:val="dashed" w:sz="4" w:space="0" w:color="D9D9D9"/>
         </w:pBdr>
-        <w:rPr>
-          <w:lang w:val="en-US"/>
-        </w:rPr>
-      </w:pPr>
+      </w:pPr>
+      <w:proofErr w:type="spellStart"/>
       <w:proofErr w:type="gramStart"/>
       <w:r>
-        <w:rPr>
-          <w:lang w:val="en-US"/>
-        </w:rPr>
         <w:t>make</w:t>
       </w:r>
+      <w:proofErr w:type="spellEnd"/>
       <w:proofErr w:type="gramEnd"/>
       <w:r>
-        <w:rPr>
-          <w:lang w:val="en-US"/>
-        </w:rPr>
         <w:t xml:space="preserve"> </w:t>
       </w:r>
       <w:proofErr w:type="spellStart"/>
       <w:r>
-        <w:rPr>
-          <w:lang w:val="en-US"/>
-        </w:rPr>
         <w:t>altinstall</w:t>
       </w:r>
       <w:proofErr w:type="spellEnd"/>
@@ -8368,7 +8635,7 @@
           <w:noProof/>
           <w:sz w:val="24"/>
           <w:szCs w:val="24"/>
-          <w:lang w:val="en-US" w:eastAsia="es-GT"/>
+          <w:lang w:val="es-GT" w:eastAsia="es-GT"/>
         </w:rPr>
       </w:pPr>
     </w:p>
@@ -8403,12 +8670,22 @@
         </w:numPr>
       </w:pPr>
       <w:r>
+        <w:lastRenderedPageBreak/>
         <w:t>Configuración de módulos de Apache</w:t>
       </w:r>
       <w:r>
-        <w:t xml:space="preserve"> para Python 2.6</w:t>
-      </w:r>
-    </w:p>
+        <w:t xml:space="preserve"> para </w:t>
+      </w:r>
+      <w:proofErr w:type="spellStart"/>
+      <w:r>
+        <w:t>Python</w:t>
+      </w:r>
+      <w:proofErr w:type="spellEnd"/>
+      <w:r>
+        <w:t xml:space="preserve"> 2.7</w:t>
+      </w:r>
+    </w:p>
+    <w:p/>
     <w:p>
       <w:r>
         <w:t>Es necesario configurar los módulos requeridos en el archivo de configuración de apache como se muestra en la figura [</w:t>
@@ -8709,7 +8986,6 @@
         <w:pStyle w:val="Sub2"/>
       </w:pPr>
       <w:r>
-        <w:lastRenderedPageBreak/>
         <w:t xml:space="preserve">Instalación de </w:t>
       </w:r>
       <w:r>
@@ -8745,15 +9021,6 @@
         <w:t>Instalando aplicaciones en web2py</w:t>
       </w:r>
     </w:p>
-    <w:p>
-      <w:pPr>
-        <w:pStyle w:val="Sub1"/>
-      </w:pPr>
-      <w:r>
-        <w:t>Instalando y administrando aplicación de control</w:t>
-      </w:r>
-    </w:p>
-    <w:p/>
     <w:p/>
     <w:p>
       <w:r>
@@ -9182,7 +9449,7 @@
     </w:p>
     <w:p>
       <w:pPr>
-        <w:pStyle w:val="Heading1"/>
+        <w:pStyle w:val="Ttulo1"/>
       </w:pPr>
     </w:p>
     <w:p>
@@ -9327,7 +9594,7 @@
       </w:pPr>
     </w:p>
     <w:sectPr>
-      <w:footerReference w:type="default" r:id="rId14"/>
+      <w:footerReference w:type="default" r:id="rId13"/>
       <w:pgSz w:w="12240" w:h="15840" w:code="1"/>
       <w:pgMar w:top="2268" w:right="1418" w:bottom="1418" w:left="2268" w:header="709" w:footer="709" w:gutter="0"/>
       <w:pgNumType w:start="1"/>
@@ -9339,7 +9606,7 @@
 </file>
 
 <file path=word/endnotes.xml><?xml version="1.0" encoding="utf-8"?>
-<w:endnotes xmlns:wpc="http://schemas.microsoft.com/office/word/2010/wordprocessingCanvas" xmlns:mc="http://schemas.openxmlformats.org/markup-compatibility/2006" xmlns:o="urn:schemas-microsoft-com:office:office" xmlns:r="http://schemas.openxmlformats.org/officeDocument/2006/relationships" xmlns:m="http://schemas.openxmlformats.org/officeDocument/2006/math" xmlns:v="urn:schemas-microsoft-com:vml" xmlns:wp14="http://schemas.microsoft.com/office/word/2010/wordprocessingDrawing" xmlns:wp="http://schemas.openxmlformats.org/drawingml/2006/wordprocessingDrawing" xmlns:w10="urn:schemas-microsoft-com:office:word" xmlns:w="http://schemas.openxmlformats.org/wordprocessingml/2006/main" xmlns:w14="http://schemas.microsoft.com/office/word/2010/wordml" xmlns:wpg="http://schemas.microsoft.com/office/word/2010/wordprocessingGroup" xmlns:wpi="http://schemas.microsoft.com/office/word/2010/wordprocessingInk" xmlns:wne="http://schemas.microsoft.com/office/word/2006/wordml" xmlns:wps="http://schemas.microsoft.com/office/word/2010/wordprocessingShape" mc:Ignorable="w14 wp14">
+<w:endnotes xmlns:ve="http://schemas.openxmlformats.org/markup-compatibility/2006" xmlns:o="urn:schemas-microsoft-com:office:office" xmlns:r="http://schemas.openxmlformats.org/officeDocument/2006/relationships" xmlns:m="http://schemas.openxmlformats.org/officeDocument/2006/math" xmlns:v="urn:schemas-microsoft-com:vml" xmlns:wp="http://schemas.openxmlformats.org/drawingml/2006/wordprocessingDrawing" xmlns:w10="urn:schemas-microsoft-com:office:word" xmlns:w="http://schemas.openxmlformats.org/wordprocessingml/2006/main" xmlns:wne="http://schemas.microsoft.com/office/word/2006/wordml">
   <w:endnote w:type="separator" w:id="-1">
     <w:p>
       <w:r>
@@ -9358,10 +9625,10 @@
 </file>
 
 <file path=word/footer1.xml><?xml version="1.0" encoding="utf-8"?>
-<w:ftr xmlns:wpc="http://schemas.microsoft.com/office/word/2010/wordprocessingCanvas" xmlns:mc="http://schemas.openxmlformats.org/markup-compatibility/2006" xmlns:o="urn:schemas-microsoft-com:office:office" xmlns:r="http://schemas.openxmlformats.org/officeDocument/2006/relationships" xmlns:m="http://schemas.openxmlformats.org/officeDocument/2006/math" xmlns:v="urn:schemas-microsoft-com:vml" xmlns:wp14="http://schemas.microsoft.com/office/word/2010/wordprocessingDrawing" xmlns:wp="http://schemas.openxmlformats.org/drawingml/2006/wordprocessingDrawing" xmlns:w10="urn:schemas-microsoft-com:office:word" xmlns:w="http://schemas.openxmlformats.org/wordprocessingml/2006/main" xmlns:w14="http://schemas.microsoft.com/office/word/2010/wordml" xmlns:wpg="http://schemas.microsoft.com/office/word/2010/wordprocessingGroup" xmlns:wpi="http://schemas.microsoft.com/office/word/2010/wordprocessingInk" xmlns:wne="http://schemas.microsoft.com/office/word/2006/wordml" xmlns:wps="http://schemas.microsoft.com/office/word/2010/wordprocessingShape" mc:Ignorable="w14 wp14">
+<w:ftr xmlns:ve="http://schemas.openxmlformats.org/markup-compatibility/2006" xmlns:o="urn:schemas-microsoft-com:office:office" xmlns:r="http://schemas.openxmlformats.org/officeDocument/2006/relationships" xmlns:m="http://schemas.openxmlformats.org/officeDocument/2006/math" xmlns:v="urn:schemas-microsoft-com:vml" xmlns:wp="http://schemas.openxmlformats.org/drawingml/2006/wordprocessingDrawing" xmlns:w10="urn:schemas-microsoft-com:office:word" xmlns:w="http://schemas.openxmlformats.org/wordprocessingml/2006/main" xmlns:wne="http://schemas.microsoft.com/office/word/2006/wordml">
   <w:p>
     <w:pPr>
-      <w:pStyle w:val="Footer"/>
+      <w:pStyle w:val="Piedepgina"/>
       <w:tabs>
         <w:tab w:val="clear" w:pos="4419"/>
         <w:tab w:val="clear" w:pos="8838"/>
@@ -9376,10 +9643,10 @@
 </file>
 
 <file path=word/footer2.xml><?xml version="1.0" encoding="utf-8"?>
-<w:ftr xmlns:wpc="http://schemas.microsoft.com/office/word/2010/wordprocessingCanvas" xmlns:mc="http://schemas.openxmlformats.org/markup-compatibility/2006" xmlns:o="urn:schemas-microsoft-com:office:office" xmlns:r="http://schemas.openxmlformats.org/officeDocument/2006/relationships" xmlns:m="http://schemas.openxmlformats.org/officeDocument/2006/math" xmlns:v="urn:schemas-microsoft-com:vml" xmlns:wp14="http://schemas.microsoft.com/office/word/2010/wordprocessingDrawing" xmlns:wp="http://schemas.openxmlformats.org/drawingml/2006/wordprocessingDrawing" xmlns:w10="urn:schemas-microsoft-com:office:word" xmlns:w="http://schemas.openxmlformats.org/wordprocessingml/2006/main" xmlns:w14="http://schemas.microsoft.com/office/word/2010/wordml" xmlns:wpg="http://schemas.microsoft.com/office/word/2010/wordprocessingGroup" xmlns:wpi="http://schemas.microsoft.com/office/word/2010/wordprocessingInk" xmlns:wne="http://schemas.microsoft.com/office/word/2006/wordml" xmlns:wps="http://schemas.microsoft.com/office/word/2010/wordprocessingShape" mc:Ignorable="w14 wp14">
+<w:ftr xmlns:ve="http://schemas.openxmlformats.org/markup-compatibility/2006" xmlns:o="urn:schemas-microsoft-com:office:office" xmlns:r="http://schemas.openxmlformats.org/officeDocument/2006/relationships" xmlns:m="http://schemas.openxmlformats.org/officeDocument/2006/math" xmlns:v="urn:schemas-microsoft-com:vml" xmlns:wp="http://schemas.openxmlformats.org/drawingml/2006/wordprocessingDrawing" xmlns:w10="urn:schemas-microsoft-com:office:word" xmlns:w="http://schemas.openxmlformats.org/wordprocessingml/2006/main" xmlns:wne="http://schemas.microsoft.com/office/word/2006/wordml">
   <w:p>
     <w:pPr>
-      <w:pStyle w:val="Footer"/>
+      <w:pStyle w:val="Piedepgina"/>
       <w:tabs>
         <w:tab w:val="clear" w:pos="4419"/>
         <w:tab w:val="clear" w:pos="8838"/>
@@ -9389,46 +9656,33 @@
       <w:ind w:firstLine="0"/>
       <w:jc w:val="center"/>
     </w:pPr>
-    <w:r>
-      <w:fldChar w:fldCharType="begin"/>
-    </w:r>
-    <w:r>
-      <w:instrText xml:space="preserve"> PAGE </w:instrText>
-    </w:r>
-    <w:r>
-      <w:fldChar w:fldCharType="separate"/>
-    </w:r>
-    <w:r>
-      <w:rPr>
-        <w:noProof/>
-      </w:rPr>
-      <w:t>IX</w:t>
-    </w:r>
-    <w:r>
-      <w:rPr>
-        <w:noProof/>
-      </w:rPr>
-      <w:fldChar w:fldCharType="end"/>
-    </w:r>
+    <w:fldSimple w:instr=" PAGE ">
+      <w:r>
+        <w:rPr>
+          <w:noProof/>
+        </w:rPr>
+        <w:t>IX</w:t>
+      </w:r>
+    </w:fldSimple>
   </w:p>
 </w:ftr>
 </file>
 
 <file path=word/footer3.xml><?xml version="1.0" encoding="utf-8"?>
-<w:ftr xmlns:wpc="http://schemas.microsoft.com/office/word/2010/wordprocessingCanvas" xmlns:mc="http://schemas.openxmlformats.org/markup-compatibility/2006" xmlns:o="urn:schemas-microsoft-com:office:office" xmlns:r="http://schemas.openxmlformats.org/officeDocument/2006/relationships" xmlns:m="http://schemas.openxmlformats.org/officeDocument/2006/math" xmlns:v="urn:schemas-microsoft-com:vml" xmlns:wp14="http://schemas.microsoft.com/office/word/2010/wordprocessingDrawing" xmlns:wp="http://schemas.openxmlformats.org/drawingml/2006/wordprocessingDrawing" xmlns:w10="urn:schemas-microsoft-com:office:word" xmlns:w="http://schemas.openxmlformats.org/wordprocessingml/2006/main" xmlns:w14="http://schemas.microsoft.com/office/word/2010/wordml" xmlns:wpg="http://schemas.microsoft.com/office/word/2010/wordprocessingGroup" xmlns:wpi="http://schemas.microsoft.com/office/word/2010/wordprocessingInk" xmlns:wne="http://schemas.microsoft.com/office/word/2006/wordml" xmlns:wps="http://schemas.microsoft.com/office/word/2010/wordprocessingShape" mc:Ignorable="w14 wp14">
+<w:ftr xmlns:ve="http://schemas.openxmlformats.org/markup-compatibility/2006" xmlns:o="urn:schemas-microsoft-com:office:office" xmlns:r="http://schemas.openxmlformats.org/officeDocument/2006/relationships" xmlns:m="http://schemas.openxmlformats.org/officeDocument/2006/math" xmlns:v="urn:schemas-microsoft-com:vml" xmlns:wp="http://schemas.openxmlformats.org/drawingml/2006/wordprocessingDrawing" xmlns:w10="urn:schemas-microsoft-com:office:word" xmlns:w="http://schemas.openxmlformats.org/wordprocessingml/2006/main" xmlns:wne="http://schemas.microsoft.com/office/word/2006/wordml">
   <w:p>
     <w:pPr>
-      <w:pStyle w:val="Footer"/>
+      <w:pStyle w:val="Piedepgina"/>
     </w:pPr>
   </w:p>
 </w:ftr>
 </file>
 
 <file path=word/footer4.xml><?xml version="1.0" encoding="utf-8"?>
-<w:ftr xmlns:wpc="http://schemas.microsoft.com/office/word/2010/wordprocessingCanvas" xmlns:mc="http://schemas.openxmlformats.org/markup-compatibility/2006" xmlns:o="urn:schemas-microsoft-com:office:office" xmlns:r="http://schemas.openxmlformats.org/officeDocument/2006/relationships" xmlns:m="http://schemas.openxmlformats.org/officeDocument/2006/math" xmlns:v="urn:schemas-microsoft-com:vml" xmlns:wp14="http://schemas.microsoft.com/office/word/2010/wordprocessingDrawing" xmlns:wp="http://schemas.openxmlformats.org/drawingml/2006/wordprocessingDrawing" xmlns:w10="urn:schemas-microsoft-com:office:word" xmlns:w="http://schemas.openxmlformats.org/wordprocessingml/2006/main" xmlns:w14="http://schemas.microsoft.com/office/word/2010/wordml" xmlns:wpg="http://schemas.microsoft.com/office/word/2010/wordprocessingGroup" xmlns:wpi="http://schemas.microsoft.com/office/word/2010/wordprocessingInk" xmlns:wne="http://schemas.microsoft.com/office/word/2006/wordml" xmlns:wps="http://schemas.microsoft.com/office/word/2010/wordprocessingShape" mc:Ignorable="w14 wp14">
+<w:ftr xmlns:ve="http://schemas.openxmlformats.org/markup-compatibility/2006" xmlns:o="urn:schemas-microsoft-com:office:office" xmlns:r="http://schemas.openxmlformats.org/officeDocument/2006/relationships" xmlns:m="http://schemas.openxmlformats.org/officeDocument/2006/math" xmlns:v="urn:schemas-microsoft-com:vml" xmlns:wp="http://schemas.openxmlformats.org/drawingml/2006/wordprocessingDrawing" xmlns:w10="urn:schemas-microsoft-com:office:word" xmlns:w="http://schemas.openxmlformats.org/wordprocessingml/2006/main" xmlns:wne="http://schemas.microsoft.com/office/word/2006/wordml">
   <w:p>
     <w:pPr>
-      <w:pStyle w:val="Footer"/>
+      <w:pStyle w:val="Piedepgina"/>
       <w:tabs>
         <w:tab w:val="clear" w:pos="4419"/>
         <w:tab w:val="clear" w:pos="8838"/>
@@ -9438,33 +9692,20 @@
       <w:ind w:firstLine="0"/>
       <w:jc w:val="center"/>
     </w:pPr>
-    <w:r>
-      <w:fldChar w:fldCharType="begin"/>
-    </w:r>
-    <w:r>
-      <w:instrText xml:space="preserve"> PAGE   \* MERGEFORMAT </w:instrText>
-    </w:r>
-    <w:r>
-      <w:fldChar w:fldCharType="separate"/>
-    </w:r>
-    <w:r>
-      <w:rPr>
-        <w:noProof/>
-      </w:rPr>
-      <w:t>14</w:t>
-    </w:r>
-    <w:r>
-      <w:rPr>
-        <w:noProof/>
-      </w:rPr>
-      <w:fldChar w:fldCharType="end"/>
-    </w:r>
+    <w:fldSimple w:instr=" PAGE   \* MERGEFORMAT ">
+      <w:r>
+        <w:rPr>
+          <w:noProof/>
+        </w:rPr>
+        <w:t>13</w:t>
+      </w:r>
+    </w:fldSimple>
   </w:p>
 </w:ftr>
 </file>
 
 <file path=word/footnotes.xml><?xml version="1.0" encoding="utf-8"?>
-<w:footnotes xmlns:wpc="http://schemas.microsoft.com/office/word/2010/wordprocessingCanvas" xmlns:mc="http://schemas.openxmlformats.org/markup-compatibility/2006" xmlns:o="urn:schemas-microsoft-com:office:office" xmlns:r="http://schemas.openxmlformats.org/officeDocument/2006/relationships" xmlns:m="http://schemas.openxmlformats.org/officeDocument/2006/math" xmlns:v="urn:schemas-microsoft-com:vml" xmlns:wp14="http://schemas.microsoft.com/office/word/2010/wordprocessingDrawing" xmlns:wp="http://schemas.openxmlformats.org/drawingml/2006/wordprocessingDrawing" xmlns:w10="urn:schemas-microsoft-com:office:word" xmlns:w="http://schemas.openxmlformats.org/wordprocessingml/2006/main" xmlns:w14="http://schemas.microsoft.com/office/word/2010/wordml" xmlns:wpg="http://schemas.microsoft.com/office/word/2010/wordprocessingGroup" xmlns:wpi="http://schemas.microsoft.com/office/word/2010/wordprocessingInk" xmlns:wne="http://schemas.microsoft.com/office/word/2006/wordml" xmlns:wps="http://schemas.microsoft.com/office/word/2010/wordprocessingShape" mc:Ignorable="w14 wp14">
+<w:footnotes xmlns:ve="http://schemas.openxmlformats.org/markup-compatibility/2006" xmlns:o="urn:schemas-microsoft-com:office:office" xmlns:r="http://schemas.openxmlformats.org/officeDocument/2006/relationships" xmlns:m="http://schemas.openxmlformats.org/officeDocument/2006/math" xmlns:v="urn:schemas-microsoft-com:vml" xmlns:wp="http://schemas.openxmlformats.org/drawingml/2006/wordprocessingDrawing" xmlns:w10="urn:schemas-microsoft-com:office:word" xmlns:w="http://schemas.openxmlformats.org/wordprocessingml/2006/main" xmlns:wne="http://schemas.microsoft.com/office/word/2006/wordml">
   <w:footnote w:type="separator" w:id="-1">
     <w:p>
       <w:r>
@@ -9483,7 +9724,7 @@
 </file>
 
 <file path=word/numbering.xml><?xml version="1.0" encoding="utf-8"?>
-<w:numbering xmlns:wpc="http://schemas.microsoft.com/office/word/2010/wordprocessingCanvas" xmlns:mc="http://schemas.openxmlformats.org/markup-compatibility/2006" xmlns:o="urn:schemas-microsoft-com:office:office" xmlns:r="http://schemas.openxmlformats.org/officeDocument/2006/relationships" xmlns:m="http://schemas.openxmlformats.org/officeDocument/2006/math" xmlns:v="urn:schemas-microsoft-com:vml" xmlns:wp14="http://schemas.microsoft.com/office/word/2010/wordprocessingDrawing" xmlns:wp="http://schemas.openxmlformats.org/drawingml/2006/wordprocessingDrawing" xmlns:w10="urn:schemas-microsoft-com:office:word" xmlns:w="http://schemas.openxmlformats.org/wordprocessingml/2006/main" xmlns:w14="http://schemas.microsoft.com/office/word/2010/wordml" xmlns:wpg="http://schemas.microsoft.com/office/word/2010/wordprocessingGroup" xmlns:wpi="http://schemas.microsoft.com/office/word/2010/wordprocessingInk" xmlns:wne="http://schemas.microsoft.com/office/word/2006/wordml" xmlns:wps="http://schemas.microsoft.com/office/word/2010/wordprocessingShape" mc:Ignorable="w14 wp14">
+<w:numbering xmlns:ve="http://schemas.openxmlformats.org/markup-compatibility/2006" xmlns:o="urn:schemas-microsoft-com:office:office" xmlns:r="http://schemas.openxmlformats.org/officeDocument/2006/relationships" xmlns:m="http://schemas.openxmlformats.org/officeDocument/2006/math" xmlns:v="urn:schemas-microsoft-com:vml" xmlns:wp="http://schemas.openxmlformats.org/drawingml/2006/wordprocessingDrawing" xmlns:w10="urn:schemas-microsoft-com:office:word" xmlns:w="http://schemas.openxmlformats.org/wordprocessingml/2006/main" xmlns:wne="http://schemas.microsoft.com/office/word/2006/wordml">
   <w:abstractNum w:abstractNumId="0">
     <w:nsid w:val="00000001"/>
     <w:multiLevelType w:val="multilevel"/>
@@ -10746,7 +10987,7 @@
     <w:lvl w:ilvl="0" w:tplc="F65A7C78">
       <w:start w:val="1"/>
       <w:numFmt w:val="upperRoman"/>
-      <w:pStyle w:val="TOC7"/>
+      <w:pStyle w:val="TDC7"/>
       <w:lvlText w:val="%1."/>
       <w:lvlJc w:val="right"/>
       <w:pPr>
@@ -11175,6 +11416,119 @@
     </w:lvl>
   </w:abstractNum>
   <w:abstractNum w:abstractNumId="18">
+    <w:nsid w:val="24B277CD"/>
+    <w:multiLevelType w:val="hybridMultilevel"/>
+    <w:tmpl w:val="998CF844"/>
+    <w:lvl w:ilvl="0" w:tplc="100A0001">
+      <w:start w:val="1"/>
+      <w:numFmt w:val="bullet"/>
+      <w:lvlText w:val=""/>
+      <w:lvlJc w:val="left"/>
+      <w:pPr>
+        <w:ind w:left="1287" w:hanging="360"/>
+      </w:pPr>
+      <w:rPr>
+        <w:rFonts w:ascii="Symbol" w:hAnsi="Symbol" w:hint="default"/>
+      </w:rPr>
+    </w:lvl>
+    <w:lvl w:ilvl="1" w:tplc="100A0003" w:tentative="1">
+      <w:start w:val="1"/>
+      <w:numFmt w:val="bullet"/>
+      <w:lvlText w:val="o"/>
+      <w:lvlJc w:val="left"/>
+      <w:pPr>
+        <w:ind w:left="2007" w:hanging="360"/>
+      </w:pPr>
+      <w:rPr>
+        <w:rFonts w:ascii="Courier New" w:hAnsi="Courier New" w:cs="Courier New" w:hint="default"/>
+      </w:rPr>
+    </w:lvl>
+    <w:lvl w:ilvl="2" w:tplc="100A0005" w:tentative="1">
+      <w:start w:val="1"/>
+      <w:numFmt w:val="bullet"/>
+      <w:lvlText w:val=""/>
+      <w:lvlJc w:val="left"/>
+      <w:pPr>
+        <w:ind w:left="2727" w:hanging="360"/>
+      </w:pPr>
+      <w:rPr>
+        <w:rFonts w:ascii="Wingdings" w:hAnsi="Wingdings" w:hint="default"/>
+      </w:rPr>
+    </w:lvl>
+    <w:lvl w:ilvl="3" w:tplc="100A0001" w:tentative="1">
+      <w:start w:val="1"/>
+      <w:numFmt w:val="bullet"/>
+      <w:lvlText w:val=""/>
+      <w:lvlJc w:val="left"/>
+      <w:pPr>
+        <w:ind w:left="3447" w:hanging="360"/>
+      </w:pPr>
+      <w:rPr>
+        <w:rFonts w:ascii="Symbol" w:hAnsi="Symbol" w:hint="default"/>
+      </w:rPr>
+    </w:lvl>
+    <w:lvl w:ilvl="4" w:tplc="100A0003" w:tentative="1">
+      <w:start w:val="1"/>
+      <w:numFmt w:val="bullet"/>
+      <w:lvlText w:val="o"/>
+      <w:lvlJc w:val="left"/>
+      <w:pPr>
+        <w:ind w:left="4167" w:hanging="360"/>
+      </w:pPr>
+      <w:rPr>
+        <w:rFonts w:ascii="Courier New" w:hAnsi="Courier New" w:cs="Courier New" w:hint="default"/>
+      </w:rPr>
+    </w:lvl>
+    <w:lvl w:ilvl="5" w:tplc="100A0005" w:tentative="1">
+      <w:start w:val="1"/>
+      <w:numFmt w:val="bullet"/>
+      <w:lvlText w:val=""/>
+      <w:lvlJc w:val="left"/>
+      <w:pPr>
+        <w:ind w:left="4887" w:hanging="360"/>
+      </w:pPr>
+      <w:rPr>
+        <w:rFonts w:ascii="Wingdings" w:hAnsi="Wingdings" w:hint="default"/>
+      </w:rPr>
+    </w:lvl>
+    <w:lvl w:ilvl="6" w:tplc="100A0001" w:tentative="1">
+      <w:start w:val="1"/>
+      <w:numFmt w:val="bullet"/>
+      <w:lvlText w:val=""/>
+      <w:lvlJc w:val="left"/>
+      <w:pPr>
+        <w:ind w:left="5607" w:hanging="360"/>
+      </w:pPr>
+      <w:rPr>
+        <w:rFonts w:ascii="Symbol" w:hAnsi="Symbol" w:hint="default"/>
+      </w:rPr>
+    </w:lvl>
+    <w:lvl w:ilvl="7" w:tplc="100A0003" w:tentative="1">
+      <w:start w:val="1"/>
+      <w:numFmt w:val="bullet"/>
+      <w:lvlText w:val="o"/>
+      <w:lvlJc w:val="left"/>
+      <w:pPr>
+        <w:ind w:left="6327" w:hanging="360"/>
+      </w:pPr>
+      <w:rPr>
+        <w:rFonts w:ascii="Courier New" w:hAnsi="Courier New" w:cs="Courier New" w:hint="default"/>
+      </w:rPr>
+    </w:lvl>
+    <w:lvl w:ilvl="8" w:tplc="100A0005" w:tentative="1">
+      <w:start w:val="1"/>
+      <w:numFmt w:val="bullet"/>
+      <w:lvlText w:val=""/>
+      <w:lvlJc w:val="left"/>
+      <w:pPr>
+        <w:ind w:left="7047" w:hanging="360"/>
+      </w:pPr>
+      <w:rPr>
+        <w:rFonts w:ascii="Wingdings" w:hAnsi="Wingdings" w:hint="default"/>
+      </w:rPr>
+    </w:lvl>
+  </w:abstractNum>
+  <w:abstractNum w:abstractNumId="19">
     <w:nsid w:val="288071F7"/>
     <w:multiLevelType w:val="hybridMultilevel"/>
     <w:tmpl w:val="9C5C1578"/>
@@ -11260,7 +11614,7 @@
       </w:pPr>
     </w:lvl>
   </w:abstractNum>
-  <w:abstractNum w:abstractNumId="19">
+  <w:abstractNum w:abstractNumId="20">
     <w:nsid w:val="29C05A36"/>
     <w:multiLevelType w:val="hybridMultilevel"/>
     <w:tmpl w:val="946C91E2"/>
@@ -11347,10 +11701,10 @@
       </w:pPr>
     </w:lvl>
   </w:abstractNum>
-  <w:abstractNum w:abstractNumId="20">
+  <w:abstractNum w:abstractNumId="21">
     <w:nsid w:val="2C0C790B"/>
     <w:multiLevelType w:val="multilevel"/>
-    <w:tmpl w:val="B37C2066"/>
+    <w:tmpl w:val="A92A6132"/>
     <w:lvl w:ilvl="0">
       <w:start w:val="1"/>
       <w:numFmt w:val="decimal"/>
@@ -11377,8 +11731,8 @@
         <w:ind w:left="567" w:hanging="567"/>
       </w:pPr>
       <w:rPr>
-        <w:rFonts w:ascii="Times New Roman" w:hAnsi="Times New Roman" w:cs="Times New Roman"/>
-        <w:b w:val="0"/>
+        <w:rFonts w:ascii="Arial" w:hAnsi="Arial" w:cs="Arial" w:hint="default"/>
+        <w:b/>
         <w:bCs w:val="0"/>
         <w:i w:val="0"/>
         <w:iCs w:val="0"/>
@@ -11455,7 +11809,7 @@
     <w:lvl w:ilvl="5">
       <w:start w:val="1"/>
       <w:numFmt w:val="decimal"/>
-      <w:pStyle w:val="Heading6"/>
+      <w:pStyle w:val="Ttulo6"/>
       <w:lvlText w:val="%1.%2.%3.%4.%5.%6"/>
       <w:lvlJc w:val="left"/>
       <w:pPr>
@@ -11468,7 +11822,7 @@
     <w:lvl w:ilvl="6">
       <w:start w:val="1"/>
       <w:numFmt w:val="decimal"/>
-      <w:pStyle w:val="Heading7"/>
+      <w:pStyle w:val="Ttulo7"/>
       <w:lvlText w:val="%1.%2.%3.%4.%5.%6.%7"/>
       <w:lvlJc w:val="left"/>
       <w:pPr>
@@ -11481,7 +11835,7 @@
     <w:lvl w:ilvl="7">
       <w:start w:val="1"/>
       <w:numFmt w:val="decimal"/>
-      <w:pStyle w:val="Heading8"/>
+      <w:pStyle w:val="Ttulo8"/>
       <w:lvlText w:val="%1.%2.%3.%4.%5.%6.%7.%8"/>
       <w:lvlJc w:val="left"/>
       <w:pPr>
@@ -11494,7 +11848,7 @@
     <w:lvl w:ilvl="8">
       <w:start w:val="1"/>
       <w:numFmt w:val="decimal"/>
-      <w:pStyle w:val="Heading9"/>
+      <w:pStyle w:val="Ttulo9"/>
       <w:lvlText w:val="%1.%2.%3.%4.%5.%6.%7.%8.%9"/>
       <w:lvlJc w:val="left"/>
       <w:pPr>
@@ -11505,7 +11859,7 @@
       </w:rPr>
     </w:lvl>
   </w:abstractNum>
-  <w:abstractNum w:abstractNumId="21">
+  <w:abstractNum w:abstractNumId="22">
     <w:nsid w:val="34AC6AB0"/>
     <w:multiLevelType w:val="hybridMultilevel"/>
     <w:tmpl w:val="07FEF992"/>
@@ -11592,7 +11946,7 @@
       </w:pPr>
     </w:lvl>
   </w:abstractNum>
-  <w:abstractNum w:abstractNumId="22">
+  <w:abstractNum w:abstractNumId="23">
     <w:nsid w:val="40D32A3E"/>
     <w:multiLevelType w:val="hybridMultilevel"/>
     <w:tmpl w:val="A08A690A"/>
@@ -11705,7 +12059,7 @@
       </w:rPr>
     </w:lvl>
   </w:abstractNum>
-  <w:abstractNum w:abstractNumId="23">
+  <w:abstractNum w:abstractNumId="24">
     <w:nsid w:val="453A7BC2"/>
     <w:multiLevelType w:val="hybridMultilevel"/>
     <w:tmpl w:val="959AA252"/>
@@ -11820,7 +12174,7 @@
       </w:rPr>
     </w:lvl>
   </w:abstractNum>
-  <w:abstractNum w:abstractNumId="24">
+  <w:abstractNum w:abstractNumId="25">
     <w:nsid w:val="4F9A0053"/>
     <w:multiLevelType w:val="multilevel"/>
     <w:tmpl w:val="278C6CF2"/>
@@ -11933,7 +12287,7 @@
       </w:rPr>
     </w:lvl>
   </w:abstractNum>
-  <w:abstractNum w:abstractNumId="25">
+  <w:abstractNum w:abstractNumId="26">
     <w:nsid w:val="532B7166"/>
     <w:multiLevelType w:val="hybridMultilevel"/>
     <w:tmpl w:val="6554D2CA"/>
@@ -12046,7 +12400,7 @@
       </w:rPr>
     </w:lvl>
   </w:abstractNum>
-  <w:abstractNum w:abstractNumId="26">
+  <w:abstractNum w:abstractNumId="27">
     <w:nsid w:val="5F79661D"/>
     <w:multiLevelType w:val="hybridMultilevel"/>
     <w:tmpl w:val="684C91F0"/>
@@ -12159,7 +12513,7 @@
       </w:rPr>
     </w:lvl>
   </w:abstractNum>
-  <w:abstractNum w:abstractNumId="27">
+  <w:abstractNum w:abstractNumId="28">
     <w:nsid w:val="6B346AAB"/>
     <w:multiLevelType w:val="hybridMultilevel"/>
     <w:tmpl w:val="F454C2E0"/>
@@ -12252,7 +12606,7 @@
       </w:pPr>
     </w:lvl>
   </w:abstractNum>
-  <w:abstractNum w:abstractNumId="28">
+  <w:abstractNum w:abstractNumId="29">
     <w:nsid w:val="76E44F3C"/>
     <w:multiLevelType w:val="hybridMultilevel"/>
     <w:tmpl w:val="01C41160"/>
@@ -12365,7 +12719,7 @@
       </w:rPr>
     </w:lvl>
   </w:abstractNum>
-  <w:abstractNum w:abstractNumId="29">
+  <w:abstractNum w:abstractNumId="30">
     <w:nsid w:val="79656611"/>
     <w:multiLevelType w:val="hybridMultilevel"/>
     <w:tmpl w:val="CBD645C0"/>
@@ -12479,34 +12833,34 @@
     </w:lvl>
   </w:abstractNum>
   <w:num w:numId="1">
-    <w:abstractNumId w:val="18"/>
+    <w:abstractNumId w:val="19"/>
   </w:num>
   <w:num w:numId="2">
-    <w:abstractNumId w:val="24"/>
+    <w:abstractNumId w:val="25"/>
   </w:num>
   <w:num w:numId="3">
-    <w:abstractNumId w:val="22"/>
+    <w:abstractNumId w:val="23"/>
   </w:num>
   <w:num w:numId="4">
     <w:abstractNumId w:val="13"/>
   </w:num>
   <w:num w:numId="5">
-    <w:abstractNumId w:val="29"/>
+    <w:abstractNumId w:val="30"/>
   </w:num>
   <w:num w:numId="6">
-    <w:abstractNumId w:val="26"/>
+    <w:abstractNumId w:val="27"/>
   </w:num>
   <w:num w:numId="7">
-    <w:abstractNumId w:val="27"/>
+    <w:abstractNumId w:val="28"/>
   </w:num>
   <w:num w:numId="8">
-    <w:abstractNumId w:val="21"/>
+    <w:abstractNumId w:val="22"/>
   </w:num>
   <w:num w:numId="9">
     <w:abstractNumId w:val="15"/>
   </w:num>
   <w:num w:numId="10">
-    <w:abstractNumId w:val="19"/>
+    <w:abstractNumId w:val="20"/>
   </w:num>
   <w:num w:numId="11">
     <w:abstractNumId w:val="12"/>
@@ -12518,19 +12872,19 @@
     <w:abstractNumId w:val="16"/>
   </w:num>
   <w:num w:numId="14">
-    <w:abstractNumId w:val="23"/>
+    <w:abstractNumId w:val="24"/>
   </w:num>
   <w:num w:numId="15">
     <w:abstractNumId w:val="17"/>
   </w:num>
   <w:num w:numId="16">
-    <w:abstractNumId w:val="28"/>
+    <w:abstractNumId w:val="29"/>
   </w:num>
   <w:num w:numId="17">
-    <w:abstractNumId w:val="20"/>
+    <w:abstractNumId w:val="21"/>
   </w:num>
   <w:num w:numId="18">
-    <w:abstractNumId w:val="20"/>
+    <w:abstractNumId w:val="21"/>
     <w:lvlOverride w:ilvl="0">
       <w:lvl w:ilvl="0">
         <w:start w:val="1"/>
@@ -12640,7 +12994,7 @@
       <w:lvl w:ilvl="5">
         <w:start w:val="1"/>
         <w:numFmt w:val="decimal"/>
-        <w:pStyle w:val="Heading6"/>
+        <w:pStyle w:val="Ttulo6"/>
         <w:lvlText w:val="%1.%2.%3.%4.%5.%6"/>
         <w:lvlJc w:val="left"/>
         <w:pPr>
@@ -12655,7 +13009,7 @@
       <w:lvl w:ilvl="6">
         <w:start w:val="1"/>
         <w:numFmt w:val="decimal"/>
-        <w:pStyle w:val="Heading7"/>
+        <w:pStyle w:val="Ttulo7"/>
         <w:lvlText w:val="%1.%2.%3.%4.%5.%6.%7"/>
         <w:lvlJc w:val="left"/>
         <w:pPr>
@@ -12670,7 +13024,7 @@
       <w:lvl w:ilvl="7">
         <w:start w:val="1"/>
         <w:numFmt w:val="decimal"/>
-        <w:pStyle w:val="Heading8"/>
+        <w:pStyle w:val="Ttulo8"/>
         <w:lvlText w:val="%1.%2.%3.%4.%5.%6.%7.%8"/>
         <w:lvlJc w:val="left"/>
         <w:pPr>
@@ -12685,7 +13039,7 @@
       <w:lvl w:ilvl="8">
         <w:start w:val="1"/>
         <w:numFmt w:val="decimal"/>
-        <w:pStyle w:val="Heading9"/>
+        <w:pStyle w:val="Ttulo9"/>
         <w:lvlText w:val="%1.%2.%3.%4.%5.%6.%7.%8.%9"/>
         <w:lvlJc w:val="left"/>
         <w:pPr>
@@ -12698,7 +13052,7 @@
     </w:lvlOverride>
   </w:num>
   <w:num w:numId="19">
-    <w:abstractNumId w:val="20"/>
+    <w:abstractNumId w:val="21"/>
     <w:lvlOverride w:ilvl="0">
       <w:lvl w:ilvl="0">
         <w:start w:val="1"/>
@@ -12808,7 +13162,7 @@
       <w:lvl w:ilvl="5">
         <w:start w:val="1"/>
         <w:numFmt w:val="decimal"/>
-        <w:pStyle w:val="Heading6"/>
+        <w:pStyle w:val="Ttulo6"/>
         <w:lvlText w:val="%1.%2.%3.%4.%5.%6"/>
         <w:lvlJc w:val="left"/>
         <w:pPr>
@@ -12823,7 +13177,7 @@
       <w:lvl w:ilvl="6">
         <w:start w:val="1"/>
         <w:numFmt w:val="decimal"/>
-        <w:pStyle w:val="Heading7"/>
+        <w:pStyle w:val="Ttulo7"/>
         <w:lvlText w:val="%1.%2.%3.%4.%5.%6.%7"/>
         <w:lvlJc w:val="left"/>
         <w:pPr>
@@ -12838,7 +13192,7 @@
       <w:lvl w:ilvl="7">
         <w:start w:val="1"/>
         <w:numFmt w:val="decimal"/>
-        <w:pStyle w:val="Heading8"/>
+        <w:pStyle w:val="Ttulo8"/>
         <w:lvlText w:val="%1.%2.%3.%4.%5.%6.%7.%8"/>
         <w:lvlJc w:val="left"/>
         <w:pPr>
@@ -12853,7 +13207,7 @@
       <w:lvl w:ilvl="8">
         <w:start w:val="1"/>
         <w:numFmt w:val="decimal"/>
-        <w:pStyle w:val="Heading9"/>
+        <w:pStyle w:val="Ttulo9"/>
         <w:lvlText w:val="%1.%2.%3.%4.%5.%6.%7.%8.%9"/>
         <w:lvlJc w:val="left"/>
         <w:pPr>
@@ -12902,7 +13256,7 @@
     <w:abstractNumId w:val="11"/>
   </w:num>
   <w:num w:numId="32">
-    <w:abstractNumId w:val="20"/>
+    <w:abstractNumId w:val="21"/>
     <w:lvlOverride w:ilvl="0">
       <w:startOverride w:val="1"/>
     </w:lvlOverride>
@@ -12932,7 +13286,7 @@
     </w:lvlOverride>
   </w:num>
   <w:num w:numId="33">
-    <w:abstractNumId w:val="20"/>
+    <w:abstractNumId w:val="21"/>
     <w:lvlOverride w:ilvl="0">
       <w:startOverride w:val="1"/>
     </w:lvlOverride>
@@ -12962,7 +13316,7 @@
     </w:lvlOverride>
   </w:num>
   <w:num w:numId="34">
-    <w:abstractNumId w:val="20"/>
+    <w:abstractNumId w:val="21"/>
     <w:lvlOverride w:ilvl="0">
       <w:startOverride w:val="1"/>
     </w:lvlOverride>
@@ -12992,7 +13346,7 @@
     </w:lvlOverride>
   </w:num>
   <w:num w:numId="35">
-    <w:abstractNumId w:val="20"/>
+    <w:abstractNumId w:val="21"/>
     <w:lvlOverride w:ilvl="0">
       <w:startOverride w:val="1"/>
     </w:lvlOverride>
@@ -13022,7 +13376,7 @@
     </w:lvlOverride>
   </w:num>
   <w:num w:numId="36">
-    <w:abstractNumId w:val="20"/>
+    <w:abstractNumId w:val="21"/>
     <w:lvlOverride w:ilvl="0">
       <w:startOverride w:val="1"/>
     </w:lvlOverride>
@@ -13052,7 +13406,7 @@
     </w:lvlOverride>
   </w:num>
   <w:num w:numId="37">
-    <w:abstractNumId w:val="20"/>
+    <w:abstractNumId w:val="21"/>
     <w:lvlOverride w:ilvl="0">
       <w:startOverride w:val="1"/>
     </w:lvlOverride>
@@ -13319,7 +13673,7 @@
     <w:abstractNumId w:val="0"/>
   </w:num>
   <w:num w:numId="42">
-    <w:abstractNumId w:val="20"/>
+    <w:abstractNumId w:val="21"/>
     <w:lvlOverride w:ilvl="0">
       <w:startOverride w:val="1"/>
     </w:lvlOverride>
@@ -13349,7 +13703,7 @@
     </w:lvlOverride>
   </w:num>
   <w:num w:numId="43">
-    <w:abstractNumId w:val="20"/>
+    <w:abstractNumId w:val="21"/>
     <w:lvlOverride w:ilvl="0">
       <w:startOverride w:val="1"/>
     </w:lvlOverride>
@@ -13379,13 +13733,13 @@
     </w:lvlOverride>
   </w:num>
   <w:num w:numId="44">
-    <w:abstractNumId w:val="25"/>
+    <w:abstractNumId w:val="26"/>
   </w:num>
   <w:num w:numId="45">
-    <w:abstractNumId w:val="20"/>
+    <w:abstractNumId w:val="21"/>
   </w:num>
   <w:num w:numId="46">
-    <w:abstractNumId w:val="20"/>
+    <w:abstractNumId w:val="21"/>
     <w:lvlOverride w:ilvl="0">
       <w:startOverride w:val="1"/>
     </w:lvlOverride>
@@ -13414,12 +13768,15 @@
       <w:startOverride w:val="1"/>
     </w:lvlOverride>
   </w:num>
+  <w:num w:numId="47">
+    <w:abstractNumId w:val="18"/>
+  </w:num>
   <w:numIdMacAtCleanup w:val="31"/>
 </w:numbering>
 </file>
 
 <file path=word/styles.xml><?xml version="1.0" encoding="utf-8"?>
-<w:styles xmlns:mc="http://schemas.openxmlformats.org/markup-compatibility/2006" xmlns:r="http://schemas.openxmlformats.org/officeDocument/2006/relationships" xmlns:w="http://schemas.openxmlformats.org/wordprocessingml/2006/main" xmlns:w14="http://schemas.microsoft.com/office/word/2010/wordml" mc:Ignorable="w14">
+<w:styles xmlns:r="http://schemas.openxmlformats.org/officeDocument/2006/relationships" xmlns:w="http://schemas.openxmlformats.org/wordprocessingml/2006/main">
   <w:docDefaults>
     <w:rPrDefault>
       <w:rPr>
@@ -13587,11 +13944,11 @@
       <w:lang w:eastAsia="en-US"/>
     </w:rPr>
   </w:style>
-  <w:style w:type="paragraph" w:styleId="Heading1">
+  <w:style w:type="paragraph" w:styleId="Ttulo1">
     <w:name w:val="heading 1"/>
     <w:basedOn w:val="Normal"/>
     <w:next w:val="Normal"/>
-    <w:link w:val="Heading1Char"/>
+    <w:link w:val="Ttulo1Car"/>
     <w:uiPriority w:val="9"/>
     <w:qFormat/>
     <w:locked/>
@@ -13612,11 +13969,11 @@
       <w:szCs w:val="28"/>
     </w:rPr>
   </w:style>
-  <w:style w:type="paragraph" w:styleId="Heading2">
+  <w:style w:type="paragraph" w:styleId="Ttulo2">
     <w:name w:val="heading 2"/>
     <w:basedOn w:val="Sub1"/>
     <w:next w:val="Normal"/>
-    <w:link w:val="Heading2Char"/>
+    <w:link w:val="Ttulo2Car"/>
     <w:uiPriority w:val="9"/>
     <w:unhideWhenUsed/>
     <w:qFormat/>
@@ -13629,11 +13986,11 @@
       </w:numPr>
     </w:pPr>
   </w:style>
-  <w:style w:type="paragraph" w:styleId="Heading3">
+  <w:style w:type="paragraph" w:styleId="Ttulo3">
     <w:name w:val="heading 3"/>
     <w:basedOn w:val="Sub2"/>
     <w:next w:val="Normal"/>
-    <w:link w:val="Heading3Char"/>
+    <w:link w:val="Ttulo3Car"/>
     <w:uiPriority w:val="9"/>
     <w:unhideWhenUsed/>
     <w:qFormat/>
@@ -13654,11 +14011,11 @@
       <w:bCs/>
     </w:rPr>
   </w:style>
-  <w:style w:type="paragraph" w:styleId="Heading4">
+  <w:style w:type="paragraph" w:styleId="Ttulo4">
     <w:name w:val="heading 4"/>
     <w:basedOn w:val="Sub3"/>
     <w:next w:val="Normal"/>
-    <w:link w:val="Heading4Char"/>
+    <w:link w:val="Ttulo4Car"/>
     <w:uiPriority w:val="9"/>
     <w:unhideWhenUsed/>
     <w:qFormat/>
@@ -13680,11 +14037,11 @@
       <w:szCs w:val="20"/>
     </w:rPr>
   </w:style>
-  <w:style w:type="paragraph" w:styleId="Heading5">
+  <w:style w:type="paragraph" w:styleId="Ttulo5">
     <w:name w:val="heading 5"/>
     <w:basedOn w:val="Normal"/>
     <w:next w:val="Normal"/>
-    <w:link w:val="Heading5Char"/>
+    <w:link w:val="Ttulo5Car"/>
     <w:uiPriority w:val="9"/>
     <w:unhideWhenUsed/>
     <w:qFormat/>
@@ -13702,11 +14059,11 @@
       <w:szCs w:val="20"/>
     </w:rPr>
   </w:style>
-  <w:style w:type="paragraph" w:styleId="Heading6">
+  <w:style w:type="paragraph" w:styleId="Ttulo6">
     <w:name w:val="heading 6"/>
     <w:basedOn w:val="Normal"/>
     <w:next w:val="Normal"/>
-    <w:link w:val="Heading6Char"/>
+    <w:link w:val="Ttulo6Car"/>
     <w:uiPriority w:val="9"/>
     <w:unhideWhenUsed/>
     <w:qFormat/>
@@ -13730,11 +14087,11 @@
       <w:szCs w:val="20"/>
     </w:rPr>
   </w:style>
-  <w:style w:type="paragraph" w:styleId="Heading7">
+  <w:style w:type="paragraph" w:styleId="Ttulo7">
     <w:name w:val="heading 7"/>
     <w:basedOn w:val="Normal"/>
     <w:next w:val="Normal"/>
-    <w:link w:val="Heading7Char"/>
+    <w:link w:val="Ttulo7Car"/>
     <w:uiPriority w:val="9"/>
     <w:unhideWhenUsed/>
     <w:qFormat/>
@@ -13758,11 +14115,11 @@
       <w:szCs w:val="20"/>
     </w:rPr>
   </w:style>
-  <w:style w:type="paragraph" w:styleId="Heading8">
+  <w:style w:type="paragraph" w:styleId="Ttulo8">
     <w:name w:val="heading 8"/>
     <w:basedOn w:val="Normal"/>
     <w:next w:val="Normal"/>
-    <w:link w:val="Heading8Char"/>
+    <w:link w:val="Ttulo8Car"/>
     <w:uiPriority w:val="9"/>
     <w:unhideWhenUsed/>
     <w:qFormat/>
@@ -13785,11 +14142,11 @@
       <w:szCs w:val="20"/>
     </w:rPr>
   </w:style>
-  <w:style w:type="paragraph" w:styleId="Heading9">
+  <w:style w:type="paragraph" w:styleId="Ttulo9">
     <w:name w:val="heading 9"/>
     <w:basedOn w:val="Normal"/>
     <w:next w:val="Normal"/>
-    <w:link w:val="Heading9Char"/>
+    <w:link w:val="Ttulo9Car"/>
     <w:uiPriority w:val="9"/>
     <w:semiHidden/>
     <w:unhideWhenUsed/>
@@ -13815,17 +14172,18 @@
       <w:szCs w:val="20"/>
     </w:rPr>
   </w:style>
-  <w:style w:type="character" w:default="1" w:styleId="DefaultParagraphFont">
+  <w:style w:type="character" w:default="1" w:styleId="Fuentedeprrafopredeter">
     <w:name w:val="Default Paragraph Font"/>
     <w:uiPriority w:val="1"/>
     <w:semiHidden/>
     <w:unhideWhenUsed/>
   </w:style>
-  <w:style w:type="table" w:default="1" w:styleId="TableNormal">
+  <w:style w:type="table" w:default="1" w:styleId="Tablanormal">
     <w:name w:val="Normal Table"/>
     <w:uiPriority w:val="99"/>
     <w:semiHidden/>
     <w:unhideWhenUsed/>
+    <w:qFormat/>
     <w:tblPr>
       <w:tblInd w:w="0" w:type="dxa"/>
       <w:tblCellMar>
@@ -13836,7 +14194,7 @@
       </w:tblCellMar>
     </w:tblPr>
   </w:style>
-  <w:style w:type="numbering" w:default="1" w:styleId="NoList">
+  <w:style w:type="numbering" w:default="1" w:styleId="Sinlista">
     <w:name w:val="No List"/>
     <w:uiPriority w:val="99"/>
     <w:semiHidden/>
@@ -13876,10 +14234,10 @@
       <w:lang w:eastAsia="en-US"/>
     </w:rPr>
   </w:style>
-  <w:style w:type="paragraph" w:styleId="Header">
+  <w:style w:type="paragraph" w:styleId="Encabezado">
     <w:name w:val="header"/>
     <w:basedOn w:val="Normal"/>
-    <w:link w:val="HeaderChar"/>
+    <w:link w:val="EncabezadoCar"/>
     <w:uiPriority w:val="99"/>
     <w:unhideWhenUsed/>
     <w:rsid w:val="00BF6C76"/>
@@ -13890,9 +14248,9 @@
       </w:tabs>
     </w:pPr>
   </w:style>
-  <w:style w:type="character" w:customStyle="1" w:styleId="HeaderChar">
-    <w:name w:val="Header Char"/>
-    <w:link w:val="Header"/>
+  <w:style w:type="character" w:customStyle="1" w:styleId="EncabezadoCar">
+    <w:name w:val="Encabezado Car"/>
+    <w:link w:val="Encabezado"/>
     <w:uiPriority w:val="99"/>
     <w:rsid w:val="00BF6C76"/>
     <w:rPr>
@@ -13902,9 +14260,9 @@
       <w:lang w:val="es-GT"/>
     </w:rPr>
   </w:style>
-  <w:style w:type="character" w:customStyle="1" w:styleId="Heading1Char">
-    <w:name w:val="Heading 1 Char"/>
-    <w:link w:val="Heading1"/>
+  <w:style w:type="character" w:customStyle="1" w:styleId="Ttulo1Car">
+    <w:name w:val="Título 1 Car"/>
+    <w:link w:val="Ttulo1"/>
     <w:uiPriority w:val="9"/>
     <w:rsid w:val="005739C4"/>
     <w:rPr>
@@ -13916,9 +14274,9 @@
       <w:lang w:val="es-GT"/>
     </w:rPr>
   </w:style>
-  <w:style w:type="character" w:customStyle="1" w:styleId="Heading2Char">
-    <w:name w:val="Heading 2 Char"/>
-    <w:link w:val="Heading2"/>
+  <w:style w:type="character" w:customStyle="1" w:styleId="Ttulo2Car">
+    <w:name w:val="Título 2 Car"/>
+    <w:link w:val="Ttulo2"/>
     <w:uiPriority w:val="9"/>
     <w:rsid w:val="00387922"/>
     <w:rPr>
@@ -13928,9 +14286,9 @@
       <w:szCs w:val="22"/>
     </w:rPr>
   </w:style>
-  <w:style w:type="character" w:customStyle="1" w:styleId="Heading3Char">
-    <w:name w:val="Heading 3 Char"/>
-    <w:link w:val="Heading3"/>
+  <w:style w:type="character" w:customStyle="1" w:styleId="Ttulo3Car">
+    <w:name w:val="Título 3 Car"/>
+    <w:link w:val="Ttulo3"/>
     <w:uiPriority w:val="9"/>
     <w:rsid w:val="00387922"/>
     <w:rPr>
@@ -13941,9 +14299,9 @@
       <w:szCs w:val="22"/>
     </w:rPr>
   </w:style>
-  <w:style w:type="character" w:customStyle="1" w:styleId="Heading4Char">
-    <w:name w:val="Heading 4 Char"/>
-    <w:link w:val="Heading4"/>
+  <w:style w:type="character" w:customStyle="1" w:styleId="Ttulo4Car">
+    <w:name w:val="Título 4 Car"/>
+    <w:link w:val="Ttulo4"/>
     <w:uiPriority w:val="9"/>
     <w:rsid w:val="009555A7"/>
     <w:rPr>
@@ -13955,9 +14313,9 @@
       <w:sz w:val="24"/>
     </w:rPr>
   </w:style>
-  <w:style w:type="character" w:customStyle="1" w:styleId="Heading5Char">
-    <w:name w:val="Heading 5 Char"/>
-    <w:link w:val="Heading5"/>
+  <w:style w:type="character" w:customStyle="1" w:styleId="Ttulo5Car">
+    <w:name w:val="Título 5 Car"/>
+    <w:link w:val="Ttulo5"/>
     <w:uiPriority w:val="9"/>
     <w:rsid w:val="00D70645"/>
     <w:rPr>
@@ -13966,9 +14324,9 @@
       <w:sz w:val="24"/>
     </w:rPr>
   </w:style>
-  <w:style w:type="character" w:customStyle="1" w:styleId="Heading6Char">
-    <w:name w:val="Heading 6 Char"/>
-    <w:link w:val="Heading6"/>
+  <w:style w:type="character" w:customStyle="1" w:styleId="Ttulo6Car">
+    <w:name w:val="Título 6 Car"/>
+    <w:link w:val="Ttulo6"/>
     <w:uiPriority w:val="9"/>
     <w:rsid w:val="00450CB1"/>
     <w:rPr>
@@ -13980,9 +14338,9 @@
       <w:lang w:eastAsia="en-US"/>
     </w:rPr>
   </w:style>
-  <w:style w:type="character" w:customStyle="1" w:styleId="Heading7Char">
-    <w:name w:val="Heading 7 Char"/>
-    <w:link w:val="Heading7"/>
+  <w:style w:type="character" w:customStyle="1" w:styleId="Ttulo7Car">
+    <w:name w:val="Título 7 Car"/>
+    <w:link w:val="Ttulo7"/>
     <w:uiPriority w:val="9"/>
     <w:rsid w:val="00450CB1"/>
     <w:rPr>
@@ -13994,9 +14352,9 @@
       <w:lang w:eastAsia="en-US"/>
     </w:rPr>
   </w:style>
-  <w:style w:type="character" w:customStyle="1" w:styleId="Heading8Char">
-    <w:name w:val="Heading 8 Char"/>
-    <w:link w:val="Heading8"/>
+  <w:style w:type="character" w:customStyle="1" w:styleId="Ttulo8Car">
+    <w:name w:val="Título 8 Car"/>
+    <w:link w:val="Ttulo8"/>
     <w:uiPriority w:val="9"/>
     <w:rsid w:val="00450CB1"/>
     <w:rPr>
@@ -14005,9 +14363,9 @@
       <w:lang w:eastAsia="en-US"/>
     </w:rPr>
   </w:style>
-  <w:style w:type="character" w:customStyle="1" w:styleId="Heading9Char">
-    <w:name w:val="Heading 9 Char"/>
-    <w:link w:val="Heading9"/>
+  <w:style w:type="character" w:customStyle="1" w:styleId="Ttulo9Car">
+    <w:name w:val="Título 9 Car"/>
+    <w:link w:val="Ttulo9"/>
     <w:uiPriority w:val="9"/>
     <w:semiHidden/>
     <w:rsid w:val="00450CB1"/>
@@ -14019,7 +14377,7 @@
       <w:lang w:eastAsia="en-US"/>
     </w:rPr>
   </w:style>
-  <w:style w:type="paragraph" w:styleId="Caption">
+  <w:style w:type="paragraph" w:styleId="Epgrafe">
     <w:name w:val="caption"/>
     <w:basedOn w:val="Normal"/>
     <w:next w:val="Normal"/>
@@ -14037,8 +14395,8 @@
   </w:style>
   <w:style w:type="paragraph" w:customStyle="1" w:styleId="Figuras">
     <w:name w:val="Figuras"/>
-    <w:basedOn w:val="NoSpacing"/>
-    <w:next w:val="NoSpacing"/>
+    <w:basedOn w:val="Sinespaciado"/>
+    <w:next w:val="Sinespaciado"/>
     <w:link w:val="FigurasCar"/>
     <w:qFormat/>
     <w:rsid w:val="00CD3E23"/>
@@ -14068,11 +14426,11 @@
       <w:lang w:eastAsia="en-US"/>
     </w:rPr>
   </w:style>
-  <w:style w:type="paragraph" w:styleId="NoSpacing">
+  <w:style w:type="paragraph" w:styleId="Sinespaciado">
     <w:name w:val="No Spacing"/>
     <w:aliases w:val="Sin sangría"/>
     <w:basedOn w:val="Normal"/>
-    <w:link w:val="NoSpacingChar"/>
+    <w:link w:val="SinespaciadoCar"/>
     <w:uiPriority w:val="1"/>
     <w:qFormat/>
     <w:rsid w:val="00796B9F"/>
@@ -14082,7 +14440,7 @@
   </w:style>
   <w:style w:type="paragraph" w:customStyle="1" w:styleId="Fuente">
     <w:name w:val="Fuente"/>
-    <w:basedOn w:val="NoSpacing"/>
+    <w:basedOn w:val="Sinespaciado"/>
     <w:next w:val="Normal"/>
     <w:link w:val="FuenteCar"/>
     <w:qFormat/>
@@ -14105,7 +14463,7 @@
       <w:lang w:val="es-ES"/>
     </w:rPr>
   </w:style>
-  <w:style w:type="character" w:styleId="Hyperlink">
+  <w:style w:type="character" w:styleId="Hipervnculo">
     <w:name w:val="Hyperlink"/>
     <w:uiPriority w:val="99"/>
     <w:unhideWhenUsed/>
@@ -14115,10 +14473,10 @@
       <w:u w:val="single"/>
     </w:rPr>
   </w:style>
-  <w:style w:type="paragraph" w:styleId="DocumentMap">
+  <w:style w:type="paragraph" w:styleId="Mapadeldocumento">
     <w:name w:val="Document Map"/>
     <w:basedOn w:val="Normal"/>
-    <w:link w:val="DocumentMapChar"/>
+    <w:link w:val="MapadeldocumentoCar"/>
     <w:uiPriority w:val="99"/>
     <w:semiHidden/>
     <w:unhideWhenUsed/>
@@ -14129,9 +14487,9 @@
       <w:szCs w:val="16"/>
     </w:rPr>
   </w:style>
-  <w:style w:type="character" w:customStyle="1" w:styleId="DocumentMapChar">
-    <w:name w:val="Document Map Char"/>
-    <w:link w:val="DocumentMap"/>
+  <w:style w:type="character" w:customStyle="1" w:styleId="MapadeldocumentoCar">
+    <w:name w:val="Mapa del documento Car"/>
+    <w:link w:val="Mapadeldocumento"/>
     <w:uiPriority w:val="99"/>
     <w:semiHidden/>
     <w:rsid w:val="00BF6C76"/>
@@ -14144,7 +14502,7 @@
   </w:style>
   <w:style w:type="paragraph" w:customStyle="1" w:styleId="NumeracinBibliografa">
     <w:name w:val="Numeración Bibliografía"/>
-    <w:basedOn w:val="ListParagraph"/>
+    <w:basedOn w:val="Prrafodelista"/>
     <w:next w:val="Normal"/>
     <w:link w:val="NumeracinBibliografaCar"/>
     <w:qFormat/>
@@ -14172,10 +14530,10 @@
       <w:lang w:val="es-ES" w:eastAsia="en-US"/>
     </w:rPr>
   </w:style>
-  <w:style w:type="paragraph" w:styleId="ListParagraph">
+  <w:style w:type="paragraph" w:styleId="Prrafodelista">
     <w:name w:val="List Paragraph"/>
     <w:basedOn w:val="Normal"/>
-    <w:link w:val="ListParagraphChar"/>
+    <w:link w:val="PrrafodelistaCar"/>
     <w:uiPriority w:val="34"/>
     <w:rsid w:val="00BF6C76"/>
     <w:pPr>
@@ -14185,7 +14543,7 @@
   </w:style>
   <w:style w:type="paragraph" w:customStyle="1" w:styleId="NumeracinConclusiones">
     <w:name w:val="Numeración Conclusiones"/>
-    <w:basedOn w:val="ListParagraph"/>
+    <w:basedOn w:val="Prrafodelista"/>
     <w:next w:val="Normal"/>
     <w:link w:val="NumeracinConclusionesCar"/>
     <w:qFormat/>
@@ -14242,9 +14600,9 @@
       <w:lang w:val="es-ES" w:eastAsia="en-US"/>
     </w:rPr>
   </w:style>
-  <w:style w:type="character" w:customStyle="1" w:styleId="ListParagraphChar">
-    <w:name w:val="List Paragraph Char"/>
-    <w:link w:val="ListParagraph"/>
+  <w:style w:type="character" w:customStyle="1" w:styleId="PrrafodelistaCar">
+    <w:name w:val="Párrafo de lista Car"/>
+    <w:link w:val="Prrafodelista"/>
     <w:uiPriority w:val="34"/>
     <w:rsid w:val="00BF6C76"/>
     <w:rPr>
@@ -14254,10 +14612,10 @@
       <w:lang w:val="es-GT"/>
     </w:rPr>
   </w:style>
-  <w:style w:type="paragraph" w:styleId="Footer">
+  <w:style w:type="paragraph" w:styleId="Piedepgina">
     <w:name w:val="footer"/>
     <w:basedOn w:val="Normal"/>
-    <w:link w:val="FooterChar"/>
+    <w:link w:val="PiedepginaCar"/>
     <w:unhideWhenUsed/>
     <w:rsid w:val="00BF6C76"/>
     <w:pPr>
@@ -14268,9 +14626,9 @@
       <w:spacing w:line="240" w:lineRule="auto"/>
     </w:pPr>
   </w:style>
-  <w:style w:type="character" w:customStyle="1" w:styleId="FooterChar">
-    <w:name w:val="Footer Char"/>
-    <w:link w:val="Footer"/>
+  <w:style w:type="character" w:customStyle="1" w:styleId="PiedepginaCar">
+    <w:name w:val="Pie de página Car"/>
+    <w:link w:val="Piedepgina"/>
     <w:uiPriority w:val="99"/>
     <w:rsid w:val="00BF6C76"/>
     <w:rPr>
@@ -14280,7 +14638,7 @@
       <w:lang w:val="es-GT"/>
     </w:rPr>
   </w:style>
-  <w:style w:type="character" w:styleId="EndnoteReference">
+  <w:style w:type="character" w:styleId="Refdenotaalfinal">
     <w:name w:val="endnote reference"/>
     <w:uiPriority w:val="99"/>
     <w:semiHidden/>
@@ -14290,10 +14648,10 @@
       <w:vertAlign w:val="superscript"/>
     </w:rPr>
   </w:style>
-  <w:style w:type="character" w:customStyle="1" w:styleId="NoSpacingChar">
-    <w:name w:val="No Spacing Char"/>
-    <w:aliases w:val="Sin sangría Char"/>
-    <w:link w:val="NoSpacing"/>
+  <w:style w:type="character" w:customStyle="1" w:styleId="SinespaciadoCar">
+    <w:name w:val="Sin espaciado Car"/>
+    <w:aliases w:val="Sin sangría Car"/>
+    <w:link w:val="Sinespaciado"/>
     <w:uiPriority w:val="1"/>
     <w:rsid w:val="00796B9F"/>
     <w:rPr>
@@ -14430,9 +14788,9 @@
       <w:lang w:eastAsia="en-US"/>
     </w:rPr>
   </w:style>
-  <w:style w:type="table" w:styleId="TableGrid">
+  <w:style w:type="table" w:styleId="Tablaconcuadrcula">
     <w:name w:val="Table Grid"/>
-    <w:basedOn w:val="TableNormal"/>
+    <w:basedOn w:val="Tablanormal"/>
     <w:uiPriority w:val="59"/>
     <w:rsid w:val="00BF6C76"/>
     <w:pPr>
@@ -14465,7 +14823,7 @@
   <w:style w:type="paragraph" w:customStyle="1" w:styleId="Tablas">
     <w:name w:val="Tablas"/>
     <w:basedOn w:val="Figuras"/>
-    <w:next w:val="NoSpacing"/>
+    <w:next w:val="Sinespaciado"/>
     <w:link w:val="TablasCar"/>
     <w:qFormat/>
     <w:rsid w:val="00BF6C76"/>
@@ -14493,7 +14851,7 @@
       <w:lang w:val="es-ES" w:eastAsia="en-US"/>
     </w:rPr>
   </w:style>
-  <w:style w:type="paragraph" w:styleId="TOC1">
+  <w:style w:type="paragraph" w:styleId="TDC1">
     <w:name w:val="toc 1"/>
     <w:basedOn w:val="Normal"/>
     <w:next w:val="Normal"/>
@@ -14513,7 +14871,7 @@
       <w:noProof/>
     </w:rPr>
   </w:style>
-  <w:style w:type="paragraph" w:styleId="TOC2">
+  <w:style w:type="paragraph" w:styleId="TDC2">
     <w:name w:val="toc 2"/>
     <w:basedOn w:val="Normal"/>
     <w:next w:val="Normal"/>
@@ -14530,7 +14888,7 @@
       <w:ind w:left="1701" w:right="476" w:hanging="992"/>
     </w:pPr>
   </w:style>
-  <w:style w:type="paragraph" w:styleId="TOC3">
+  <w:style w:type="paragraph" w:styleId="TDC3">
     <w:name w:val="toc 3"/>
     <w:basedOn w:val="Normal"/>
     <w:next w:val="Normal"/>
@@ -14547,7 +14905,7 @@
       <w:ind w:left="2835" w:right="476" w:hanging="1134"/>
     </w:pPr>
   </w:style>
-  <w:style w:type="paragraph" w:styleId="TOC4">
+  <w:style w:type="paragraph" w:styleId="TDC4">
     <w:name w:val="toc 4"/>
     <w:basedOn w:val="Normal"/>
     <w:next w:val="Normal"/>
@@ -14567,7 +14925,7 @@
       <w:noProof/>
     </w:rPr>
   </w:style>
-  <w:style w:type="paragraph" w:styleId="TOC5">
+  <w:style w:type="paragraph" w:styleId="TDC5">
     <w:name w:val="toc 5"/>
     <w:basedOn w:val="Normal"/>
     <w:next w:val="Normal"/>
@@ -14587,7 +14945,7 @@
       <w:noProof/>
     </w:rPr>
   </w:style>
-  <w:style w:type="paragraph" w:styleId="TOC6">
+  <w:style w:type="paragraph" w:styleId="TDC6">
     <w:name w:val="toc 6"/>
     <w:basedOn w:val="Normal"/>
     <w:next w:val="Normal"/>
@@ -14608,9 +14966,9 @@
       <w:noProof/>
     </w:rPr>
   </w:style>
-  <w:style w:type="paragraph" w:styleId="TOC7">
+  <w:style w:type="paragraph" w:styleId="TDC7">
     <w:name w:val="toc 7"/>
-    <w:basedOn w:val="TOC6"/>
+    <w:basedOn w:val="TDC6"/>
     <w:next w:val="Normal"/>
     <w:autoRedefine/>
     <w:uiPriority w:val="39"/>
@@ -14623,10 +14981,10 @@
       </w:numPr>
     </w:pPr>
   </w:style>
-  <w:style w:type="paragraph" w:styleId="BalloonText">
+  <w:style w:type="paragraph" w:styleId="Textodeglobo">
     <w:name w:val="Balloon Text"/>
     <w:basedOn w:val="Normal"/>
-    <w:link w:val="BalloonTextChar"/>
+    <w:link w:val="TextodegloboCar"/>
     <w:uiPriority w:val="99"/>
     <w:semiHidden/>
     <w:unhideWhenUsed/>
@@ -14640,9 +14998,9 @@
       <w:szCs w:val="16"/>
     </w:rPr>
   </w:style>
-  <w:style w:type="character" w:customStyle="1" w:styleId="BalloonTextChar">
-    <w:name w:val="Balloon Text Char"/>
-    <w:link w:val="BalloonText"/>
+  <w:style w:type="character" w:customStyle="1" w:styleId="TextodegloboCar">
+    <w:name w:val="Texto de globo Car"/>
+    <w:link w:val="Textodeglobo"/>
     <w:uiPriority w:val="99"/>
     <w:semiHidden/>
     <w:rsid w:val="00BF6C76"/>
@@ -14653,10 +15011,10 @@
       <w:lang w:val="es-GT"/>
     </w:rPr>
   </w:style>
-  <w:style w:type="paragraph" w:styleId="EndnoteText">
+  <w:style w:type="paragraph" w:styleId="Textonotaalfinal">
     <w:name w:val="endnote text"/>
     <w:basedOn w:val="Normal"/>
-    <w:link w:val="EndnoteTextChar"/>
+    <w:link w:val="TextonotaalfinalCar"/>
     <w:uiPriority w:val="99"/>
     <w:semiHidden/>
     <w:unhideWhenUsed/>
@@ -14669,9 +15027,9 @@
       <w:szCs w:val="20"/>
     </w:rPr>
   </w:style>
-  <w:style w:type="character" w:customStyle="1" w:styleId="EndnoteTextChar">
-    <w:name w:val="Endnote Text Char"/>
-    <w:link w:val="EndnoteText"/>
+  <w:style w:type="character" w:customStyle="1" w:styleId="TextonotaalfinalCar">
+    <w:name w:val="Texto nota al final Car"/>
+    <w:link w:val="Textonotaalfinal"/>
     <w:uiPriority w:val="99"/>
     <w:semiHidden/>
     <w:rsid w:val="00BF6C76"/>
@@ -14888,7 +15246,7 @@
       <w:lang w:val="es-ES" w:eastAsia="en-US"/>
     </w:rPr>
   </w:style>
-  <w:style w:type="character" w:styleId="Emphasis">
+  <w:style w:type="character" w:styleId="nfasis">
     <w:name w:val="Emphasis"/>
     <w:uiPriority w:val="20"/>
     <w:qFormat/>
@@ -14919,7 +15277,7 @@
       <w:sz w:val="18"/>
     </w:rPr>
   </w:style>
-  <w:style w:type="character" w:styleId="SubtleEmphasis">
+  <w:style w:type="character" w:styleId="nfasissutil">
     <w:name w:val="Subtle Emphasis"/>
     <w:uiPriority w:val="19"/>
     <w:qFormat/>
@@ -14930,7 +15288,7 @@
       <w:color w:val="808080"/>
     </w:rPr>
   </w:style>
-  <w:style w:type="paragraph" w:styleId="TableofFigures">
+  <w:style w:type="paragraph" w:styleId="Tabladeilustraciones">
     <w:name w:val="table of figures"/>
     <w:basedOn w:val="Normal"/>
     <w:next w:val="Normal"/>
@@ -14938,7 +15296,7 @@
     <w:unhideWhenUsed/>
     <w:rsid w:val="00306EFC"/>
   </w:style>
-  <w:style w:type="character" w:styleId="CommentReference">
+  <w:style w:type="character" w:styleId="Refdecomentario">
     <w:name w:val="annotation reference"/>
     <w:uiPriority w:val="99"/>
     <w:semiHidden/>
@@ -14949,10 +15307,10 @@
       <w:szCs w:val="16"/>
     </w:rPr>
   </w:style>
-  <w:style w:type="paragraph" w:styleId="CommentText">
+  <w:style w:type="paragraph" w:styleId="Textocomentario">
     <w:name w:val="annotation text"/>
     <w:basedOn w:val="Normal"/>
-    <w:link w:val="CommentTextChar"/>
+    <w:link w:val="TextocomentarioCar"/>
     <w:uiPriority w:val="99"/>
     <w:semiHidden/>
     <w:unhideWhenUsed/>
@@ -14962,9 +15320,9 @@
       <w:szCs w:val="20"/>
     </w:rPr>
   </w:style>
-  <w:style w:type="character" w:customStyle="1" w:styleId="CommentTextChar">
-    <w:name w:val="Comment Text Char"/>
-    <w:link w:val="CommentText"/>
+  <w:style w:type="character" w:customStyle="1" w:styleId="TextocomentarioCar">
+    <w:name w:val="Texto comentario Car"/>
+    <w:link w:val="Textocomentario"/>
     <w:uiPriority w:val="99"/>
     <w:semiHidden/>
     <w:rsid w:val="00E478B2"/>
@@ -14973,11 +15331,11 @@
       <w:lang w:val="es-GT" w:eastAsia="en-US"/>
     </w:rPr>
   </w:style>
-  <w:style w:type="paragraph" w:styleId="CommentSubject">
+  <w:style w:type="paragraph" w:styleId="Asuntodelcomentario">
     <w:name w:val="annotation subject"/>
-    <w:basedOn w:val="CommentText"/>
-    <w:next w:val="CommentText"/>
-    <w:link w:val="CommentSubjectChar"/>
+    <w:basedOn w:val="Textocomentario"/>
+    <w:next w:val="Textocomentario"/>
+    <w:link w:val="AsuntodelcomentarioCar"/>
     <w:uiPriority w:val="99"/>
     <w:semiHidden/>
     <w:unhideWhenUsed/>
@@ -14987,9 +15345,9 @@
       <w:bCs/>
     </w:rPr>
   </w:style>
-  <w:style w:type="character" w:customStyle="1" w:styleId="CommentSubjectChar">
-    <w:name w:val="Comment Subject Char"/>
-    <w:link w:val="CommentSubject"/>
+  <w:style w:type="character" w:customStyle="1" w:styleId="AsuntodelcomentarioCar">
+    <w:name w:val="Asunto del comentario Car"/>
+    <w:link w:val="Asuntodelcomentario"/>
     <w:uiPriority w:val="99"/>
     <w:semiHidden/>
     <w:rsid w:val="00E478B2"/>
@@ -15000,9 +15358,9 @@
       <w:lang w:val="es-GT" w:eastAsia="en-US"/>
     </w:rPr>
   </w:style>
-  <w:style w:type="paragraph" w:styleId="TOCHeading">
+  <w:style w:type="paragraph" w:styleId="TtulodeTDC">
     <w:name w:val="TOC Heading"/>
-    <w:basedOn w:val="Heading1"/>
+    <w:basedOn w:val="Ttulo1"/>
     <w:next w:val="Normal"/>
     <w:uiPriority w:val="39"/>
     <w:semiHidden/>
@@ -15020,7 +15378,7 @@
       <w:lang w:val="es-ES" w:eastAsia="es-ES"/>
     </w:rPr>
   </w:style>
-  <w:style w:type="paragraph" w:styleId="Index1">
+  <w:style w:type="paragraph" w:styleId="ndice1">
     <w:name w:val="index 1"/>
     <w:basedOn w:val="Normal"/>
     <w:next w:val="Normal"/>
@@ -15033,7 +15391,7 @@
       <w:ind w:left="240" w:hanging="240"/>
     </w:pPr>
   </w:style>
-  <w:style w:type="paragraph" w:styleId="TOC8">
+  <w:style w:type="paragraph" w:styleId="TDC8">
     <w:name w:val="toc 8"/>
     <w:basedOn w:val="Normal"/>
     <w:next w:val="Normal"/>
@@ -15052,7 +15410,7 @@
       <w:lang w:val="es-ES" w:eastAsia="es-ES"/>
     </w:rPr>
   </w:style>
-  <w:style w:type="paragraph" w:styleId="TOC9">
+  <w:style w:type="paragraph" w:styleId="TDC9">
     <w:name w:val="toc 9"/>
     <w:basedOn w:val="Normal"/>
     <w:next w:val="Normal"/>
@@ -15071,7 +15429,7 @@
       <w:lang w:val="es-ES" w:eastAsia="es-ES"/>
     </w:rPr>
   </w:style>
-  <w:style w:type="paragraph" w:styleId="Bibliography">
+  <w:style w:type="paragraph" w:styleId="Bibliografa">
     <w:name w:val="Bibliography"/>
     <w:basedOn w:val="Normal"/>
     <w:next w:val="Normal"/>
@@ -15081,7 +15439,7 @@
   </w:style>
   <w:style w:type="character" w:customStyle="1" w:styleId="apple-converted-space">
     <w:name w:val="apple-converted-space"/>
-    <w:basedOn w:val="DefaultParagraphFont"/>
+    <w:basedOn w:val="Fuentedeprrafopredeter"/>
     <w:rsid w:val="004A4DF4"/>
   </w:style>
   <w:style w:type="paragraph" w:customStyle="1" w:styleId="ImagenConsola">
@@ -15641,7 +15999,7 @@
 </file>
 
 <file path=customXml/itemProps1.xml><?xml version="1.0" encoding="utf-8"?>
-<ds:datastoreItem xmlns:ds="http://schemas.openxmlformats.org/officeDocument/2006/customXml" ds:itemID="{0347668A-FA2E-45C4-9C5F-83D3A618A62D}">
+<ds:datastoreItem xmlns:ds="http://schemas.openxmlformats.org/officeDocument/2006/customXml" ds:itemID="{97841EA5-66F3-43B4-8186-246AE4221FB5}">
   <ds:schemaRefs>
     <ds:schemaRef ds:uri="http://schemas.openxmlformats.org/officeDocument/2006/bibliography"/>
   </ds:schemaRefs>

</xml_diff>

<commit_message>
Reporte final Fase ensenanza progress
</commit_message>
<xml_diff>
--- a/Reporte Final.docx
+++ b/Reporte Final.docx
@@ -1,6 +1,6 @@
 
 <file path=word/document.xml><?xml version="1.0" encoding="utf-8"?>
-<w:document xmlns:ve="http://schemas.openxmlformats.org/markup-compatibility/2006" xmlns:o="urn:schemas-microsoft-com:office:office" xmlns:r="http://schemas.openxmlformats.org/officeDocument/2006/relationships" xmlns:m="http://schemas.openxmlformats.org/officeDocument/2006/math" xmlns:v="urn:schemas-microsoft-com:vml" xmlns:wp="http://schemas.openxmlformats.org/drawingml/2006/wordprocessingDrawing" xmlns:w10="urn:schemas-microsoft-com:office:word" xmlns:w="http://schemas.openxmlformats.org/wordprocessingml/2006/main" xmlns:wne="http://schemas.microsoft.com/office/word/2006/wordml">
+<w:document xmlns:wpc="http://schemas.microsoft.com/office/word/2010/wordprocessingCanvas" xmlns:mc="http://schemas.openxmlformats.org/markup-compatibility/2006" xmlns:o="urn:schemas-microsoft-com:office:office" xmlns:r="http://schemas.openxmlformats.org/officeDocument/2006/relationships" xmlns:m="http://schemas.openxmlformats.org/officeDocument/2006/math" xmlns:v="urn:schemas-microsoft-com:vml" xmlns:wp14="http://schemas.microsoft.com/office/word/2010/wordprocessingDrawing" xmlns:wp="http://schemas.openxmlformats.org/drawingml/2006/wordprocessingDrawing" xmlns:w10="urn:schemas-microsoft-com:office:word" xmlns:w="http://schemas.openxmlformats.org/wordprocessingml/2006/main" xmlns:w14="http://schemas.microsoft.com/office/word/2010/wordml" xmlns:wpg="http://schemas.microsoft.com/office/word/2010/wordprocessingGroup" xmlns:wpi="http://schemas.microsoft.com/office/word/2010/wordprocessingInk" xmlns:wne="http://schemas.microsoft.com/office/word/2006/wordml" xmlns:wps="http://schemas.microsoft.com/office/word/2010/wordprocessingShape" mc:Ignorable="w14 wp14">
   <w:body>
     <w:p>
       <w:pPr>
@@ -9,7 +9,7 @@
       <w:r>
         <w:rPr>
           <w:noProof/>
-          <w:lang w:eastAsia="es-GT"/>
+          <w:lang w:val="en-US"/>
         </w:rPr>
         <w:drawing>
           <wp:anchor distT="0" distB="0" distL="114935" distR="114935" simplePos="0" relativeHeight="251660288" behindDoc="0" locked="0" layoutInCell="1" allowOverlap="1">
@@ -37,7 +37,7 @@
                     </pic:cNvPicPr>
                   </pic:nvPicPr>
                   <pic:blipFill>
-                    <a:blip r:embed="rId8" cstate="print"/>
+                    <a:blip r:embed="rId9" cstate="print"/>
                     <a:srcRect/>
                     <a:stretch>
                       <a:fillRect/>
@@ -311,21 +311,7 @@
         <w:rPr>
           <w:b/>
         </w:rPr>
-        <w:t xml:space="preserve">Boris </w:t>
-      </w:r>
-      <w:proofErr w:type="spellStart"/>
-      <w:r>
-        <w:rPr>
-          <w:b/>
-        </w:rPr>
-        <w:t>Aramis</w:t>
-      </w:r>
-      <w:proofErr w:type="spellEnd"/>
-      <w:r>
-        <w:rPr>
-          <w:b/>
-        </w:rPr>
-        <w:t xml:space="preserve"> Aguilar Rodríguez</w:t>
+        <w:t>Boris Aramis Aguilar Rodríguez</w:t>
       </w:r>
     </w:p>
     <w:p>
@@ -447,7 +433,7 @@
         <w:rPr>
           <w:rFonts w:cs="Arial"/>
           <w:noProof/>
-          <w:lang w:eastAsia="es-GT"/>
+          <w:lang w:val="en-US"/>
         </w:rPr>
         <w:drawing>
           <wp:inline distT="0" distB="0" distL="0" distR="0">
@@ -467,7 +453,7 @@
                     </pic:cNvPicPr>
                   </pic:nvPicPr>
                   <pic:blipFill>
-                    <a:blip r:embed="rId9" cstate="print"/>
+                    <a:blip r:embed="rId10" cstate="print"/>
                     <a:srcRect/>
                     <a:stretch>
                       <a:fillRect/>
@@ -1005,7 +991,7 @@
         <w:rPr>
           <w:rFonts w:cs="Arial"/>
           <w:noProof/>
-          <w:lang w:eastAsia="es-GT"/>
+          <w:lang w:val="en-US"/>
         </w:rPr>
         <w:drawing>
           <wp:inline distT="0" distB="0" distL="0" distR="0">
@@ -1025,7 +1011,7 @@
                     </pic:cNvPicPr>
                   </pic:nvPicPr>
                   <pic:blipFill>
-                    <a:blip r:embed="rId9" cstate="print"/>
+                    <a:blip r:embed="rId10" cstate="print"/>
                     <a:srcRect/>
                     <a:stretch>
                       <a:fillRect/>
@@ -1156,16 +1142,8 @@
         <w:rPr>
           <w:rFonts w:cs="Arial"/>
         </w:rPr>
-        <w:t xml:space="preserve"> </w:t>
-      </w:r>
-      <w:proofErr w:type="spellStart"/>
-      <w:r>
-        <w:rPr>
-          <w:rFonts w:cs="Arial"/>
-        </w:rPr>
-        <w:t>Recinos</w:t>
-      </w:r>
-      <w:proofErr w:type="spellEnd"/>
+        <w:t xml:space="preserve"> Recinos</w:t>
+      </w:r>
     </w:p>
     <w:p>
       <w:pPr>
@@ -1272,22 +1250,7 @@
           <w:color w:val="000000"/>
         </w:rPr>
         <w:tab/>
-      </w:r>
-      <w:proofErr w:type="spellStart"/>
-      <w:r>
-        <w:rPr>
-          <w:rFonts w:cs="Arial"/>
-          <w:color w:val="000000"/>
-        </w:rPr>
-        <w:t>Br.</w:t>
-      </w:r>
-      <w:proofErr w:type="spellEnd"/>
-      <w:r>
-        <w:rPr>
-          <w:rFonts w:cs="Arial"/>
-          <w:color w:val="000000"/>
-        </w:rPr>
-        <w:t xml:space="preserve"> Juan Carlos Molina Jiménez</w:t>
+        <w:t>Br. Juan Carlos Molina Jiménez</w:t>
       </w:r>
     </w:p>
     <w:p>
@@ -1313,22 +1276,7 @@
           <w:color w:val="000000"/>
         </w:rPr>
         <w:tab/>
-      </w:r>
-      <w:proofErr w:type="spellStart"/>
-      <w:r>
-        <w:rPr>
-          <w:rFonts w:cs="Arial"/>
-          <w:color w:val="000000"/>
-        </w:rPr>
-        <w:t>Br.</w:t>
-      </w:r>
-      <w:proofErr w:type="spellEnd"/>
-      <w:r>
-        <w:rPr>
-          <w:rFonts w:cs="Arial"/>
-          <w:color w:val="000000"/>
-        </w:rPr>
-        <w:t xml:space="preserve"> Mario Maldonado </w:t>
+        <w:t xml:space="preserve">Br. Mario Maldonado </w:t>
       </w:r>
       <w:proofErr w:type="spellStart"/>
       <w:r>
@@ -2041,25 +1989,7 @@
           <w:b/>
           <w:lang w:eastAsia="es-GT"/>
         </w:rPr>
-        <w:t xml:space="preserve">Boris </w:t>
-      </w:r>
-      <w:proofErr w:type="spellStart"/>
-      <w:r>
-        <w:rPr>
-          <w:rFonts w:cs="Arial"/>
-          <w:b/>
-          <w:lang w:eastAsia="es-GT"/>
-        </w:rPr>
-        <w:t>Aramis</w:t>
-      </w:r>
-      <w:proofErr w:type="spellEnd"/>
-      <w:r>
-        <w:rPr>
-          <w:rFonts w:cs="Arial"/>
-          <w:b/>
-          <w:lang w:eastAsia="es-GT"/>
-        </w:rPr>
-        <w:t xml:space="preserve"> Aguilar Rodríguez </w:t>
+        <w:t xml:space="preserve">Boris Aramis Aguilar Rodríguez </w:t>
       </w:r>
     </w:p>
     <w:p>
@@ -2260,7 +2190,7 @@
     <w:p>
       <w:pPr>
         <w:sectPr>
-          <w:footerReference w:type="default" r:id="rId10"/>
+          <w:footerReference w:type="default" r:id="rId11"/>
           <w:pgSz w:w="12240" w:h="15840"/>
           <w:pgMar w:top="2268" w:right="1418" w:bottom="1418" w:left="2268" w:header="720" w:footer="709" w:gutter="0"/>
           <w:pgNumType w:fmt="upperRoman" w:start="1"/>
@@ -2296,8 +2226,8 @@
           <w:rFonts w:cs="Arial"/>
         </w:rPr>
         <w:sectPr>
-          <w:footerReference w:type="default" r:id="rId11"/>
-          <w:footerReference w:type="first" r:id="rId12"/>
+          <w:footerReference w:type="default" r:id="rId12"/>
+          <w:footerReference w:type="first" r:id="rId13"/>
           <w:pgSz w:w="12240" w:h="15840"/>
           <w:pgMar w:top="2268" w:right="1418" w:bottom="1418" w:left="2268" w:header="720" w:footer="709" w:gutter="0"/>
           <w:pgNumType w:fmt="upperRoman" w:start="1"/>
@@ -2309,7 +2239,7 @@
     </w:p>
     <w:p>
       <w:pPr>
-        <w:pStyle w:val="TDC1"/>
+        <w:pStyle w:val="TOC1"/>
         <w:rPr>
           <w:rFonts w:asciiTheme="minorHAnsi" w:eastAsiaTheme="minorEastAsia" w:hAnsiTheme="minorHAnsi" w:cstheme="minorBidi"/>
           <w:caps w:val="0"/>
@@ -2363,7 +2293,7 @@
     </w:p>
     <w:p>
       <w:pPr>
-        <w:pStyle w:val="TDC1"/>
+        <w:pStyle w:val="TOC1"/>
         <w:rPr>
           <w:rFonts w:asciiTheme="minorHAnsi" w:eastAsiaTheme="minorEastAsia" w:hAnsiTheme="minorHAnsi" w:cstheme="minorBidi"/>
           <w:caps w:val="0"/>
@@ -2395,7 +2325,7 @@
     </w:p>
     <w:p>
       <w:pPr>
-        <w:pStyle w:val="TDC1"/>
+        <w:pStyle w:val="TOC1"/>
         <w:rPr>
           <w:rFonts w:asciiTheme="minorHAnsi" w:eastAsiaTheme="minorEastAsia" w:hAnsiTheme="minorHAnsi" w:cstheme="minorBidi"/>
           <w:caps w:val="0"/>
@@ -2427,7 +2357,7 @@
     </w:p>
     <w:p>
       <w:pPr>
-        <w:pStyle w:val="TDC1"/>
+        <w:pStyle w:val="TOC1"/>
         <w:rPr>
           <w:rFonts w:asciiTheme="minorHAnsi" w:eastAsiaTheme="minorEastAsia" w:hAnsiTheme="minorHAnsi" w:cstheme="minorBidi"/>
           <w:caps w:val="0"/>
@@ -2459,7 +2389,7 @@
     </w:p>
     <w:p>
       <w:pPr>
-        <w:pStyle w:val="TDC1"/>
+        <w:pStyle w:val="TOC1"/>
         <w:rPr>
           <w:rFonts w:asciiTheme="minorHAnsi" w:eastAsiaTheme="minorEastAsia" w:hAnsiTheme="minorHAnsi" w:cstheme="minorBidi"/>
           <w:caps w:val="0"/>
@@ -2491,7 +2421,7 @@
     </w:p>
     <w:p>
       <w:pPr>
-        <w:pStyle w:val="TDC1"/>
+        <w:pStyle w:val="TOC1"/>
       </w:pPr>
       <w:r>
         <w:t>INTRODUCCIÓN</w:t>
@@ -2518,7 +2448,7 @@
     <w:p/>
     <w:p>
       <w:pPr>
-        <w:pStyle w:val="TDC1"/>
+        <w:pStyle w:val="TOC1"/>
         <w:rPr>
           <w:rFonts w:asciiTheme="minorHAnsi" w:eastAsiaTheme="minorEastAsia" w:hAnsiTheme="minorHAnsi" w:cstheme="minorBidi"/>
           <w:caps w:val="0"/>
@@ -2562,7 +2492,7 @@
     </w:p>
     <w:p>
       <w:pPr>
-        <w:pStyle w:val="TDC2"/>
+        <w:pStyle w:val="TOC2"/>
         <w:rPr>
           <w:rFonts w:asciiTheme="minorHAnsi" w:eastAsiaTheme="minorEastAsia" w:hAnsiTheme="minorHAnsi" w:cstheme="minorBidi"/>
           <w:noProof/>
@@ -2635,7 +2565,7 @@
     </w:p>
     <w:p>
       <w:pPr>
-        <w:pStyle w:val="TDC3"/>
+        <w:pStyle w:val="TOC3"/>
         <w:rPr>
           <w:rFonts w:asciiTheme="minorHAnsi" w:eastAsiaTheme="minorEastAsia" w:hAnsiTheme="minorHAnsi" w:cstheme="minorBidi"/>
           <w:noProof/>
@@ -2708,7 +2638,7 @@
     </w:p>
     <w:p>
       <w:pPr>
-        <w:pStyle w:val="TDC3"/>
+        <w:pStyle w:val="TOC3"/>
         <w:rPr>
           <w:rFonts w:asciiTheme="minorHAnsi" w:eastAsiaTheme="minorEastAsia" w:hAnsiTheme="minorHAnsi" w:cstheme="minorBidi"/>
           <w:noProof/>
@@ -2781,7 +2711,7 @@
     </w:p>
     <w:p>
       <w:pPr>
-        <w:pStyle w:val="TDC3"/>
+        <w:pStyle w:val="TOC3"/>
         <w:rPr>
           <w:rFonts w:asciiTheme="minorHAnsi" w:eastAsiaTheme="minorEastAsia" w:hAnsiTheme="minorHAnsi" w:cstheme="minorBidi"/>
           <w:noProof/>
@@ -2854,7 +2784,7 @@
     </w:p>
     <w:p>
       <w:pPr>
-        <w:pStyle w:val="TDC2"/>
+        <w:pStyle w:val="TOC2"/>
         <w:rPr>
           <w:rFonts w:asciiTheme="minorHAnsi" w:eastAsiaTheme="minorEastAsia" w:hAnsiTheme="minorHAnsi" w:cstheme="minorBidi"/>
           <w:noProof/>
@@ -2927,7 +2857,7 @@
     </w:p>
     <w:p>
       <w:pPr>
-        <w:pStyle w:val="TDC2"/>
+        <w:pStyle w:val="TOC2"/>
         <w:rPr>
           <w:rFonts w:asciiTheme="minorHAnsi" w:eastAsiaTheme="minorEastAsia" w:hAnsiTheme="minorHAnsi" w:cstheme="minorBidi"/>
           <w:noProof/>
@@ -3000,7 +2930,7 @@
     </w:p>
     <w:p>
       <w:pPr>
-        <w:pStyle w:val="TDC3"/>
+        <w:pStyle w:val="TOC3"/>
         <w:rPr>
           <w:rFonts w:asciiTheme="minorHAnsi" w:eastAsiaTheme="minorEastAsia" w:hAnsiTheme="minorHAnsi" w:cstheme="minorBidi"/>
           <w:noProof/>
@@ -3073,7 +3003,7 @@
     </w:p>
     <w:p>
       <w:pPr>
-        <w:pStyle w:val="TDC2"/>
+        <w:pStyle w:val="TOC2"/>
         <w:rPr>
           <w:rFonts w:asciiTheme="minorHAnsi" w:eastAsiaTheme="minorEastAsia" w:hAnsiTheme="minorHAnsi" w:cstheme="minorBidi"/>
           <w:noProof/>
@@ -3146,7 +3076,7 @@
     </w:p>
     <w:p>
       <w:pPr>
-        <w:pStyle w:val="TDC2"/>
+        <w:pStyle w:val="TOC2"/>
         <w:rPr>
           <w:rFonts w:asciiTheme="minorHAnsi" w:eastAsiaTheme="minorEastAsia" w:hAnsiTheme="minorHAnsi" w:cstheme="minorBidi"/>
           <w:noProof/>
@@ -3219,7 +3149,7 @@
     </w:p>
     <w:p>
       <w:pPr>
-        <w:pStyle w:val="TDC1"/>
+        <w:pStyle w:val="TOC1"/>
         <w:rPr>
           <w:rFonts w:asciiTheme="minorHAnsi" w:eastAsiaTheme="minorEastAsia" w:hAnsiTheme="minorHAnsi" w:cstheme="minorBidi"/>
           <w:caps w:val="0"/>
@@ -3263,7 +3193,7 @@
     </w:p>
     <w:p>
       <w:pPr>
-        <w:pStyle w:val="TDC2"/>
+        <w:pStyle w:val="TOC2"/>
         <w:rPr>
           <w:rFonts w:asciiTheme="minorHAnsi" w:eastAsiaTheme="minorEastAsia" w:hAnsiTheme="minorHAnsi" w:cstheme="minorBidi"/>
           <w:noProof/>
@@ -3336,7 +3266,7 @@
     </w:p>
     <w:p>
       <w:pPr>
-        <w:pStyle w:val="TDC2"/>
+        <w:pStyle w:val="TOC2"/>
         <w:rPr>
           <w:rFonts w:asciiTheme="minorHAnsi" w:eastAsiaTheme="minorEastAsia" w:hAnsiTheme="minorHAnsi" w:cstheme="minorBidi"/>
           <w:noProof/>
@@ -3409,7 +3339,7 @@
     </w:p>
     <w:p>
       <w:pPr>
-        <w:pStyle w:val="TDC3"/>
+        <w:pStyle w:val="TOC3"/>
         <w:rPr>
           <w:rFonts w:asciiTheme="minorHAnsi" w:eastAsiaTheme="minorEastAsia" w:hAnsiTheme="minorHAnsi" w:cstheme="minorBidi"/>
           <w:noProof/>
@@ -3482,7 +3412,7 @@
     </w:p>
     <w:p>
       <w:pPr>
-        <w:pStyle w:val="TDC3"/>
+        <w:pStyle w:val="TOC3"/>
         <w:rPr>
           <w:rFonts w:asciiTheme="minorHAnsi" w:eastAsiaTheme="minorEastAsia" w:hAnsiTheme="minorHAnsi" w:cstheme="minorBidi"/>
           <w:noProof/>
@@ -3555,7 +3485,7 @@
     </w:p>
     <w:p>
       <w:pPr>
-        <w:pStyle w:val="TDC3"/>
+        <w:pStyle w:val="TOC3"/>
         <w:rPr>
           <w:rFonts w:asciiTheme="minorHAnsi" w:eastAsiaTheme="minorEastAsia" w:hAnsiTheme="minorHAnsi" w:cstheme="minorBidi"/>
           <w:noProof/>
@@ -3628,7 +3558,7 @@
     </w:p>
     <w:p>
       <w:pPr>
-        <w:pStyle w:val="TDC3"/>
+        <w:pStyle w:val="TOC3"/>
         <w:rPr>
           <w:rFonts w:asciiTheme="minorHAnsi" w:eastAsiaTheme="minorEastAsia" w:hAnsiTheme="minorHAnsi" w:cstheme="minorBidi"/>
           <w:noProof/>
@@ -3701,7 +3631,7 @@
     </w:p>
     <w:p>
       <w:pPr>
-        <w:pStyle w:val="TDC3"/>
+        <w:pStyle w:val="TOC3"/>
         <w:rPr>
           <w:rFonts w:asciiTheme="minorHAnsi" w:eastAsiaTheme="minorEastAsia" w:hAnsiTheme="minorHAnsi" w:cstheme="minorBidi"/>
           <w:noProof/>
@@ -3775,7 +3705,7 @@
     </w:p>
     <w:p>
       <w:pPr>
-        <w:pStyle w:val="TDC4"/>
+        <w:pStyle w:val="TOC4"/>
         <w:rPr>
           <w:rFonts w:asciiTheme="minorHAnsi" w:eastAsiaTheme="minorEastAsia" w:hAnsiTheme="minorHAnsi" w:cstheme="minorBidi"/>
           <w:sz w:val="22"/>
@@ -3818,7 +3748,7 @@
     </w:p>
     <w:p>
       <w:pPr>
-        <w:pStyle w:val="TDC4"/>
+        <w:pStyle w:val="TOC4"/>
         <w:rPr>
           <w:rFonts w:asciiTheme="minorHAnsi" w:eastAsiaTheme="minorEastAsia" w:hAnsiTheme="minorHAnsi" w:cstheme="minorBidi"/>
           <w:sz w:val="22"/>
@@ -3863,7 +3793,7 @@
     </w:p>
     <w:p>
       <w:pPr>
-        <w:pStyle w:val="TDC3"/>
+        <w:pStyle w:val="TOC3"/>
         <w:rPr>
           <w:rFonts w:asciiTheme="minorHAnsi" w:eastAsiaTheme="minorEastAsia" w:hAnsiTheme="minorHAnsi" w:cstheme="minorBidi"/>
           <w:noProof/>
@@ -3936,7 +3866,7 @@
     </w:p>
     <w:p>
       <w:pPr>
-        <w:pStyle w:val="TDC3"/>
+        <w:pStyle w:val="TOC3"/>
         <w:rPr>
           <w:rFonts w:asciiTheme="minorHAnsi" w:eastAsiaTheme="minorEastAsia" w:hAnsiTheme="minorHAnsi" w:cstheme="minorBidi"/>
           <w:noProof/>
@@ -4009,7 +3939,7 @@
     </w:p>
     <w:p>
       <w:pPr>
-        <w:pStyle w:val="TDC4"/>
+        <w:pStyle w:val="TOC4"/>
         <w:rPr>
           <w:rFonts w:asciiTheme="minorHAnsi" w:eastAsiaTheme="minorEastAsia" w:hAnsiTheme="minorHAnsi" w:cstheme="minorBidi"/>
           <w:sz w:val="22"/>
@@ -4051,7 +3981,7 @@
     </w:p>
     <w:p>
       <w:pPr>
-        <w:pStyle w:val="TDC4"/>
+        <w:pStyle w:val="TOC4"/>
         <w:rPr>
           <w:rFonts w:asciiTheme="minorHAnsi" w:eastAsiaTheme="minorEastAsia" w:hAnsiTheme="minorHAnsi" w:cstheme="minorBidi"/>
           <w:sz w:val="22"/>
@@ -4093,7 +4023,7 @@
     </w:p>
     <w:p>
       <w:pPr>
-        <w:pStyle w:val="TDC4"/>
+        <w:pStyle w:val="TOC4"/>
         <w:rPr>
           <w:rFonts w:asciiTheme="minorHAnsi" w:eastAsiaTheme="minorEastAsia" w:hAnsiTheme="minorHAnsi" w:cstheme="minorBidi"/>
           <w:sz w:val="22"/>
@@ -4135,7 +4065,7 @@
     </w:p>
     <w:p>
       <w:pPr>
-        <w:pStyle w:val="TDC4"/>
+        <w:pStyle w:val="TOC4"/>
         <w:rPr>
           <w:rFonts w:asciiTheme="minorHAnsi" w:eastAsiaTheme="minorEastAsia" w:hAnsiTheme="minorHAnsi" w:cstheme="minorBidi"/>
           <w:sz w:val="22"/>
@@ -4177,7 +4107,7 @@
     </w:p>
     <w:p>
       <w:pPr>
-        <w:pStyle w:val="TDC1"/>
+        <w:pStyle w:val="TOC1"/>
         <w:rPr>
           <w:rFonts w:asciiTheme="minorHAnsi" w:eastAsiaTheme="minorEastAsia" w:hAnsiTheme="minorHAnsi" w:cstheme="minorBidi"/>
           <w:caps w:val="0"/>
@@ -4221,7 +4151,7 @@
     </w:p>
     <w:p>
       <w:pPr>
-        <w:pStyle w:val="TDC2"/>
+        <w:pStyle w:val="TOC2"/>
         <w:rPr>
           <w:rFonts w:asciiTheme="minorHAnsi" w:eastAsiaTheme="minorEastAsia" w:hAnsiTheme="minorHAnsi" w:cstheme="minorBidi"/>
           <w:noProof/>
@@ -4294,7 +4224,7 @@
     </w:p>
     <w:p>
       <w:pPr>
-        <w:pStyle w:val="TDC1"/>
+        <w:pStyle w:val="TOC1"/>
         <w:rPr>
           <w:rFonts w:asciiTheme="minorHAnsi" w:eastAsiaTheme="minorEastAsia" w:hAnsiTheme="minorHAnsi" w:cstheme="minorBidi"/>
           <w:caps w:val="0"/>
@@ -4338,7 +4268,7 @@
     </w:p>
     <w:p>
       <w:pPr>
-        <w:pStyle w:val="TDC2"/>
+        <w:pStyle w:val="TOC2"/>
         <w:rPr>
           <w:noProof/>
         </w:rPr>
@@ -4409,7 +4339,7 @@
     <w:p/>
     <w:p>
       <w:pPr>
-        <w:pStyle w:val="TDC1"/>
+        <w:pStyle w:val="TOC1"/>
         <w:rPr>
           <w:rFonts w:asciiTheme="minorHAnsi" w:eastAsiaTheme="minorEastAsia" w:hAnsiTheme="minorHAnsi" w:cstheme="minorBidi"/>
           <w:caps w:val="0"/>
@@ -4441,7 +4371,7 @@
     </w:p>
     <w:p>
       <w:pPr>
-        <w:pStyle w:val="TDC1"/>
+        <w:pStyle w:val="TOC1"/>
         <w:rPr>
           <w:rFonts w:asciiTheme="minorHAnsi" w:eastAsiaTheme="minorEastAsia" w:hAnsiTheme="minorHAnsi" w:cstheme="minorBidi"/>
           <w:caps w:val="0"/>
@@ -4473,7 +4403,7 @@
     </w:p>
     <w:p>
       <w:pPr>
-        <w:pStyle w:val="TDC1"/>
+        <w:pStyle w:val="TOC1"/>
         <w:rPr>
           <w:rFonts w:asciiTheme="minorHAnsi" w:eastAsiaTheme="minorEastAsia" w:hAnsiTheme="minorHAnsi" w:cstheme="minorBidi"/>
           <w:caps w:val="0"/>
@@ -4505,7 +4435,7 @@
     </w:p>
     <w:p>
       <w:pPr>
-        <w:pStyle w:val="TDC2"/>
+        <w:pStyle w:val="TOC2"/>
         <w:tabs>
           <w:tab w:val="clear" w:pos="8544"/>
           <w:tab w:val="right" w:leader="dot" w:pos="8554"/>
@@ -4823,7 +4753,7 @@
       <w:tblPr>
         <w:tblW w:w="0" w:type="auto"/>
         <w:tblLayout w:type="fixed"/>
-        <w:tblLook w:val="0000"/>
+        <w:tblLook w:val="0000" w:firstRow="0" w:lastRow="0" w:firstColumn="0" w:lastColumn="0" w:noHBand="0" w:noVBand="0"/>
       </w:tblPr>
       <w:tblGrid>
         <w:gridCol w:w="2660"/>
@@ -4937,7 +4867,7 @@
     </w:tbl>
     <w:p>
       <w:pPr>
-        <w:pStyle w:val="Ttulo1"/>
+        <w:pStyle w:val="Heading1"/>
       </w:pPr>
     </w:p>
     <w:p>
@@ -5714,22 +5644,15 @@
         <w:pStyle w:val="Sub1"/>
       </w:pPr>
       <w:bookmarkStart w:id="11" w:name="_Toc385257348"/>
-      <w:proofErr w:type="spellStart"/>
       <w:r>
         <w:t>Python</w:t>
       </w:r>
       <w:bookmarkEnd w:id="11"/>
-      <w:proofErr w:type="spellEnd"/>
     </w:p>
     <w:p/>
     <w:p>
-      <w:proofErr w:type="spellStart"/>
-      <w:r>
-        <w:t>Python</w:t>
-      </w:r>
-      <w:proofErr w:type="spellEnd"/>
-      <w:r>
-        <w:t xml:space="preserve"> es un lenguaje de programación interpretado, que está orientado a ser un lenguaje fácil de mantener y entender haciendo uso de sintaxis simple y limpia, cuenta con soporte amplio de varios paradigmas o técnicas de programación.</w:t>
+      <w:r>
+        <w:t>Python es un lenguaje de programación interpretado, que está orientado a ser un lenguaje fácil de mantener y entender haciendo uso de sintaxis simple y limpia, cuenta con soporte amplio de varios paradigmas o técnicas de programación.</w:t>
       </w:r>
     </w:p>
     <w:p/>
@@ -6066,14 +5989,12 @@
       <w:r>
         <w:t xml:space="preserve">Fácil instalación en soluciones de web </w:t>
       </w:r>
-      <w:proofErr w:type="spellStart"/>
       <w:r>
         <w:rPr>
           <w:i/>
         </w:rPr>
         <w:t>hosting</w:t>
       </w:r>
-      <w:proofErr w:type="spellEnd"/>
     </w:p>
     <w:p>
       <w:pPr>
@@ -6190,15 +6111,7 @@
       <w:proofErr w:type="spellEnd"/>
       <w:proofErr w:type="gramEnd"/>
       <w:r>
-        <w:t xml:space="preserve"> es una librería basada en </w:t>
-      </w:r>
-      <w:proofErr w:type="spellStart"/>
-      <w:r>
-        <w:t>JavaScript</w:t>
-      </w:r>
-      <w:proofErr w:type="spellEnd"/>
-      <w:r>
-        <w:t xml:space="preserve"> que sirve para simplificar las operaciones de sobre el árbol DOM que contiene los elementos que componen las páginas web en los navegadores, también cuenta con una variedad de funciones que simplifican operaciones visuales, de comunicación entre sitios y comunicación entre el cliente y el servidor.</w:t>
+        <w:t xml:space="preserve"> es una librería basada en JavaScript que sirve para simplificar las operaciones de sobre el árbol DOM que contiene los elementos que componen las páginas web en los navegadores, también cuenta con una variedad de funciones que simplifican operaciones visuales, de comunicación entre sitios y comunicación entre el cliente y el servidor.</w:t>
       </w:r>
     </w:p>
     <w:p/>
@@ -6212,15 +6125,7 @@
       </w:r>
       <w:proofErr w:type="spellEnd"/>
       <w:r>
-        <w:t xml:space="preserve"> y fue presentada el 14 de enero de 2006, es también la librería de </w:t>
-      </w:r>
-      <w:proofErr w:type="spellStart"/>
-      <w:r>
-        <w:t>JavaScript</w:t>
-      </w:r>
-      <w:proofErr w:type="spellEnd"/>
-      <w:r>
-        <w:t xml:space="preserve"> más utilizada, entre sus objetivos se encuentra simplificar el uso de la técnica AJAX, es libre y de código abierto, el uso de la librería agiliza y simplifica tareas y operaciones que de otra manera consumirían mucho tiempo y espacio.</w:t>
+        <w:t xml:space="preserve"> y fue presentada el 14 de enero de 2006, es también la librería de JavaScript más utilizada, entre sus objetivos se encuentra simplificar el uso de la técnica AJAX, es libre y de código abierto, el uso de la librería agiliza y simplifica tareas y operaciones que de otra manera consumirían mucho tiempo y espacio.</w:t>
       </w:r>
     </w:p>
     <w:p/>
@@ -7857,7 +7762,7 @@
     </w:p>
     <w:p>
       <w:pPr>
-        <w:pStyle w:val="Prrafodelista"/>
+        <w:pStyle w:val="ListParagraph"/>
         <w:numPr>
           <w:ilvl w:val="0"/>
           <w:numId w:val="18"/>
@@ -7869,7 +7774,7 @@
     </w:p>
     <w:p>
       <w:pPr>
-        <w:pStyle w:val="Prrafodelista"/>
+        <w:pStyle w:val="ListParagraph"/>
         <w:numPr>
           <w:ilvl w:val="0"/>
           <w:numId w:val="18"/>
@@ -7882,7 +7787,7 @@
     </w:p>
     <w:p>
       <w:pPr>
-        <w:pStyle w:val="Prrafodelista"/>
+        <w:pStyle w:val="ListParagraph"/>
         <w:numPr>
           <w:ilvl w:val="0"/>
           <w:numId w:val="18"/>
@@ -7894,7 +7799,7 @@
     </w:p>
     <w:p>
       <w:pPr>
-        <w:pStyle w:val="Prrafodelista"/>
+        <w:pStyle w:val="ListParagraph"/>
         <w:numPr>
           <w:ilvl w:val="0"/>
           <w:numId w:val="18"/>
@@ -7908,6 +7813,10 @@
     <w:p>
       <w:pPr>
         <w:pStyle w:val="Sub3"/>
+        <w:numPr>
+          <w:ilvl w:val="3"/>
+          <w:numId w:val="19"/>
+        </w:numPr>
       </w:pPr>
       <w:r>
         <w:t>Entrega e Ingreso de Reportes</w:t>
@@ -8089,7 +7998,7 @@
     </w:p>
     <w:p>
       <w:pPr>
-        <w:pStyle w:val="Prrafodelista"/>
+        <w:pStyle w:val="ListParagraph"/>
         <w:numPr>
           <w:ilvl w:val="0"/>
           <w:numId w:val="17"/>
@@ -8101,19 +8010,14 @@
     </w:p>
     <w:p>
       <w:pPr>
-        <w:pStyle w:val="Prrafodelista"/>
+        <w:pStyle w:val="ListParagraph"/>
         <w:numPr>
           <w:ilvl w:val="0"/>
           <w:numId w:val="17"/>
         </w:numPr>
       </w:pPr>
-      <w:proofErr w:type="spellStart"/>
-      <w:r>
-        <w:t>Python</w:t>
-      </w:r>
-      <w:proofErr w:type="spellEnd"/>
-      <w:r>
-        <w:t xml:space="preserve"> Versión 2.7 o superior. Debido a que los repositorios de RHEL5 no cuentan con una versión superior a la 2.4 se necesita la actualización a esta versión por parte del administrador del sistema. Esto implica la instalación de los siguientes paquetes: </w:t>
+      <w:r>
+        <w:t xml:space="preserve">Python Versión 2.7 o superior. Debido a que los repositorios de RHEL5 no cuentan con una versión superior a la 2.4 se necesita la actualización a esta versión por parte del administrador del sistema. Esto implica la instalación de los siguientes paquetes: </w:t>
       </w:r>
       <w:proofErr w:type="spellStart"/>
       <w:r>
@@ -8150,7 +8054,7 @@
     </w:p>
     <w:p>
       <w:pPr>
-        <w:pStyle w:val="Prrafodelista"/>
+        <w:pStyle w:val="ListParagraph"/>
         <w:numPr>
           <w:ilvl w:val="0"/>
           <w:numId w:val="17"/>
@@ -8277,7 +8181,7 @@
     </w:p>
     <w:p>
       <w:pPr>
-        <w:pStyle w:val="Sinespaciado"/>
+        <w:pStyle w:val="NoSpacing"/>
       </w:pPr>
     </w:p>
     <w:p>
@@ -8440,7 +8344,21 @@
         <w:rPr>
           <w:lang w:val="en-US"/>
         </w:rPr>
-        <w:t xml:space="preserve"> /etc/</w:t>
+        <w:t xml:space="preserve"> /</w:t>
+      </w:r>
+      <w:proofErr w:type="spellStart"/>
+      <w:r>
+        <w:rPr>
+          <w:lang w:val="en-US"/>
+        </w:rPr>
+        <w:t>etc</w:t>
+      </w:r>
+      <w:proofErr w:type="spellEnd"/>
+      <w:r>
+        <w:rPr>
+          <w:lang w:val="en-US"/>
+        </w:rPr>
+        <w:t>/</w:t>
       </w:r>
       <w:proofErr w:type="spellStart"/>
       <w:r>
@@ -8563,26 +8481,13 @@
         <w:pStyle w:val="Sub2"/>
       </w:pPr>
       <w:r>
-        <w:t xml:space="preserve">Instalación de </w:t>
-      </w:r>
-      <w:proofErr w:type="spellStart"/>
-      <w:r>
-        <w:t>Python</w:t>
-      </w:r>
-      <w:proofErr w:type="spellEnd"/>
+        <w:t>Instalación de Python</w:t>
+      </w:r>
     </w:p>
     <w:p/>
     <w:p>
       <w:r>
-        <w:t xml:space="preserve">La instalación de </w:t>
-      </w:r>
-      <w:proofErr w:type="spellStart"/>
-      <w:r>
-        <w:t>Python</w:t>
-      </w:r>
-      <w:proofErr w:type="spellEnd"/>
-      <w:r>
-        <w:t xml:space="preserve"> es únicamente necesaria en el caso que la versión de </w:t>
+        <w:t xml:space="preserve">La instalación de Python es únicamente necesaria en el caso que la versión de </w:t>
       </w:r>
       <w:proofErr w:type="spellStart"/>
       <w:r>
@@ -8598,15 +8503,7 @@
       </w:r>
       <w:proofErr w:type="spellEnd"/>
       <w:r>
-        <w:t xml:space="preserve"> 6 o superiores ya cuentan de manera predeterminada con la versión necesaria de </w:t>
-      </w:r>
-      <w:proofErr w:type="spellStart"/>
-      <w:r>
-        <w:t>Python</w:t>
-      </w:r>
-      <w:proofErr w:type="spellEnd"/>
-      <w:r>
-        <w:t xml:space="preserve"> para</w:t>
+        <w:t xml:space="preserve"> 6 o superiores ya cuentan de manera predeterminada con la versión necesaria de Python para</w:t>
       </w:r>
       <w:r>
         <w:t xml:space="preserve"> el correcto funcionamiento de las herramientas de las que depende el proyecto, en el caso en que se cuente con una versión de </w:t>
@@ -8617,15 +8514,7 @@
       </w:r>
       <w:proofErr w:type="spellEnd"/>
       <w:r>
-        <w:t xml:space="preserve"> superior o igual a la 6 con </w:t>
-      </w:r>
-      <w:proofErr w:type="spellStart"/>
-      <w:r>
-        <w:t>Python</w:t>
-      </w:r>
-      <w:proofErr w:type="spellEnd"/>
-      <w:r>
-        <w:t xml:space="preserve"> 2.6 o superior, omitir los siguientes pasos</w:t>
+        <w:t xml:space="preserve"> superior o igual a la 6 con Python 2.6 o superior, omitir los siguientes pasos</w:t>
       </w:r>
       <w:r>
         <w:t xml:space="preserve">, en caso de contar con </w:t>
@@ -8636,15 +8525,7 @@
       </w:r>
       <w:proofErr w:type="spellEnd"/>
       <w:r>
-        <w:t xml:space="preserve"> 5 y  versión inferior de </w:t>
-      </w:r>
-      <w:proofErr w:type="spellStart"/>
-      <w:r>
-        <w:t>Python</w:t>
-      </w:r>
-      <w:proofErr w:type="spellEnd"/>
-      <w:r>
-        <w:t xml:space="preserve"> a la 2.6 ejecutar </w:t>
+        <w:t xml:space="preserve"> 5 y  versión inferior de Python a la 2.6 ejecutar </w:t>
       </w:r>
       <w:r>
         <w:t>los comandos de la figura [</w:t>
@@ -8668,20 +8549,12 @@
         <w:t xml:space="preserve">Instalación </w:t>
       </w:r>
       <w:r>
-        <w:t xml:space="preserve">de </w:t>
-      </w:r>
-      <w:proofErr w:type="spellStart"/>
-      <w:r>
-        <w:t>Python</w:t>
-      </w:r>
-      <w:proofErr w:type="spellEnd"/>
-      <w:r>
-        <w:t xml:space="preserve"> 2.6 en el servidor</w:t>
-      </w:r>
-    </w:p>
-    <w:p>
-      <w:pPr>
-        <w:pStyle w:val="Sinespaciado"/>
+        <w:t>de Python 2.6 en el servidor</w:t>
+      </w:r>
+    </w:p>
+    <w:p>
+      <w:pPr>
+        <w:pStyle w:val="NoSpacing"/>
       </w:pPr>
     </w:p>
     <w:p>
@@ -8891,7 +8764,6 @@
           <w:lang w:val="en-US"/>
         </w:rPr>
       </w:pPr>
-      <w:proofErr w:type="spellStart"/>
       <w:proofErr w:type="gramStart"/>
       <w:r>
         <w:rPr>
@@ -8899,7 +8771,6 @@
         </w:rPr>
         <w:t>cd</w:t>
       </w:r>
-      <w:proofErr w:type="spellEnd"/>
       <w:proofErr w:type="gramEnd"/>
       <w:r>
         <w:rPr>
@@ -8992,15 +8863,7 @@
         <w:t>Configuración de módulos de Apache</w:t>
       </w:r>
       <w:r>
-        <w:t xml:space="preserve"> para </w:t>
-      </w:r>
-      <w:proofErr w:type="spellStart"/>
-      <w:r>
-        <w:t>Python</w:t>
-      </w:r>
-      <w:proofErr w:type="spellEnd"/>
-      <w:r>
-        <w:t xml:space="preserve"> 2.7</w:t>
+        <w:t xml:space="preserve"> para Python 2.7</w:t>
       </w:r>
     </w:p>
     <w:p/>
@@ -9020,7 +8883,7 @@
     <w:p/>
     <w:p>
       <w:pPr>
-        <w:pStyle w:val="Sinespaciado"/>
+        <w:pStyle w:val="NoSpacing"/>
       </w:pPr>
       <w:r>
         <w:t xml:space="preserve">Los módulos configurados en los comandos </w:t>
@@ -9042,7 +8905,7 @@
     </w:p>
     <w:p>
       <w:pPr>
-        <w:pStyle w:val="Sinespaciado"/>
+        <w:pStyle w:val="NoSpacing"/>
       </w:pPr>
     </w:p>
     <w:p>
@@ -9056,7 +8919,7 @@
     </w:p>
     <w:p>
       <w:pPr>
-        <w:pStyle w:val="Sinespaciado"/>
+        <w:pStyle w:val="NoSpacing"/>
       </w:pPr>
     </w:p>
     <w:p>
@@ -9224,7 +9087,6 @@
           <w:lang w:val="en-US"/>
         </w:rPr>
       </w:pPr>
-      <w:proofErr w:type="spellStart"/>
       <w:proofErr w:type="gramStart"/>
       <w:r>
         <w:rPr>
@@ -9232,7 +9094,6 @@
         </w:rPr>
         <w:t>cd</w:t>
       </w:r>
-      <w:proofErr w:type="spellEnd"/>
       <w:proofErr w:type="gramEnd"/>
       <w:r>
         <w:rPr>
@@ -9397,7 +9258,7 @@
     </w:p>
     <w:p>
       <w:pPr>
-        <w:pStyle w:val="Sinespaciado"/>
+        <w:pStyle w:val="NoSpacing"/>
       </w:pPr>
     </w:p>
     <w:p>
@@ -9420,27 +9281,17 @@
       </w:r>
       <w:proofErr w:type="spellEnd"/>
       <w:r>
-        <w:t>/</w:t>
-      </w:r>
-      <w:proofErr w:type="spellStart"/>
-      <w:r>
-        <w:t>www</w:t>
-      </w:r>
-      <w:proofErr w:type="spellEnd"/>
-      <w:r>
-        <w:t>/web2py</w:t>
+        <w:t>/www/web2py</w:t>
       </w:r>
     </w:p>
     <w:p>
       <w:pPr>
         <w:pStyle w:val="ImagenConsola"/>
       </w:pPr>
-      <w:proofErr w:type="spellStart"/>
       <w:proofErr w:type="gramStart"/>
       <w:r>
         <w:t>cd</w:t>
       </w:r>
-      <w:proofErr w:type="spellEnd"/>
       <w:proofErr w:type="gramEnd"/>
       <w:r>
         <w:t xml:space="preserve"> /</w:t>
@@ -9451,15 +9302,7 @@
       </w:r>
       <w:proofErr w:type="spellEnd"/>
       <w:r>
-        <w:t>/</w:t>
-      </w:r>
-      <w:proofErr w:type="spellStart"/>
-      <w:r>
-        <w:t>www</w:t>
-      </w:r>
-      <w:proofErr w:type="spellEnd"/>
-      <w:r>
-        <w:t>/web2py</w:t>
+        <w:t>/www/web2py</w:t>
       </w:r>
     </w:p>
     <w:p>
@@ -9569,7 +9412,6 @@
           <w:lang w:val="en-US"/>
         </w:rPr>
       </w:pPr>
-      <w:proofErr w:type="spellStart"/>
       <w:proofErr w:type="gramStart"/>
       <w:r>
         <w:rPr>
@@ -9577,27 +9419,12 @@
         </w:rPr>
         <w:t>mv</w:t>
       </w:r>
-      <w:proofErr w:type="spellEnd"/>
       <w:proofErr w:type="gramEnd"/>
       <w:r>
         <w:rPr>
           <w:lang w:val="en-US"/>
         </w:rPr>
-        <w:t xml:space="preserve"> /</w:t>
-      </w:r>
-      <w:proofErr w:type="spellStart"/>
-      <w:r>
-        <w:rPr>
-          <w:lang w:val="en-US"/>
-        </w:rPr>
-        <w:t>var</w:t>
-      </w:r>
-      <w:proofErr w:type="spellEnd"/>
-      <w:r>
-        <w:rPr>
-          <w:lang w:val="en-US"/>
-        </w:rPr>
-        <w:t>/www/web2py/web2py/handlers/wsgihandler.py /</w:t>
+        <w:t xml:space="preserve"> /var/www/web2py/web2py/handlers/wsgihandler.py /</w:t>
       </w:r>
       <w:proofErr w:type="spellStart"/>
       <w:r>
@@ -9695,7 +9522,7 @@
     </w:p>
     <w:p>
       <w:pPr>
-        <w:pStyle w:val="Sinespaciado"/>
+        <w:pStyle w:val="NoSpacing"/>
       </w:pPr>
     </w:p>
     <w:p>
@@ -9931,21 +9758,7 @@
         <w:rPr>
           <w:lang w:val="en-US"/>
         </w:rPr>
-        <w:t xml:space="preserve"> / /</w:t>
-      </w:r>
-      <w:proofErr w:type="spellStart"/>
-      <w:r>
-        <w:rPr>
-          <w:lang w:val="en-US"/>
-        </w:rPr>
-        <w:t>var</w:t>
-      </w:r>
-      <w:proofErr w:type="spellEnd"/>
-      <w:r>
-        <w:rPr>
-          <w:lang w:val="en-US"/>
-        </w:rPr>
-        <w:t>/www/web2py/web2py/wsgihandler.py</w:t>
+        <w:t xml:space="preserve"> / /var/www/web2py/web2py/wsgihandler.py</w:t>
       </w:r>
     </w:p>
     <w:p>
@@ -10538,7 +10351,7 @@
     </w:p>
     <w:p>
       <w:pPr>
-        <w:pStyle w:val="Sinespaciado"/>
+        <w:pStyle w:val="NoSpacing"/>
       </w:pPr>
     </w:p>
     <w:p>
@@ -10561,15 +10374,7 @@
       </w:r>
       <w:proofErr w:type="spellEnd"/>
       <w:r>
-        <w:t>/</w:t>
-      </w:r>
-      <w:proofErr w:type="spellStart"/>
-      <w:r>
-        <w:t>www</w:t>
-      </w:r>
-      <w:proofErr w:type="spellEnd"/>
-      <w:r>
-        <w:t>/web2py/</w:t>
+        <w:t>/www/web2py/</w:t>
       </w:r>
       <w:proofErr w:type="spellStart"/>
       <w:r>
@@ -10605,15 +10410,7 @@
       </w:r>
       <w:proofErr w:type="spellEnd"/>
       <w:r>
-        <w:t>/</w:t>
-      </w:r>
-      <w:proofErr w:type="spellStart"/>
-      <w:r>
-        <w:t>www</w:t>
-      </w:r>
-      <w:proofErr w:type="spellEnd"/>
-      <w:r>
-        <w:t>/web2py/</w:t>
+        <w:t>/www/web2py/</w:t>
       </w:r>
       <w:proofErr w:type="spellStart"/>
       <w:r>
@@ -10793,7 +10590,6 @@
           <w:lang w:val="en-US"/>
         </w:rPr>
       </w:pPr>
-      <w:proofErr w:type="spellStart"/>
       <w:proofErr w:type="gramStart"/>
       <w:r>
         <w:rPr>
@@ -10801,7 +10597,6 @@
         </w:rPr>
         <w:t>cd</w:t>
       </w:r>
-      <w:proofErr w:type="spellEnd"/>
       <w:proofErr w:type="gramEnd"/>
       <w:r>
         <w:rPr>
@@ -10877,7 +10672,6 @@
           <w:lang w:val="en-US"/>
         </w:rPr>
       </w:pPr>
-      <w:proofErr w:type="spellStart"/>
       <w:proofErr w:type="gramStart"/>
       <w:r>
         <w:rPr>
@@ -10885,7 +10679,6 @@
         </w:rPr>
         <w:t>cd</w:t>
       </w:r>
-      <w:proofErr w:type="spellEnd"/>
       <w:proofErr w:type="gramEnd"/>
       <w:r>
         <w:rPr>
@@ -10999,7 +10792,6 @@
           <w:lang w:val="en-US"/>
         </w:rPr>
       </w:pPr>
-      <w:proofErr w:type="spellStart"/>
       <w:proofErr w:type="gramStart"/>
       <w:r>
         <w:rPr>
@@ -11007,7 +10799,6 @@
         </w:rPr>
         <w:t>cd</w:t>
       </w:r>
-      <w:proofErr w:type="spellEnd"/>
       <w:proofErr w:type="gramEnd"/>
       <w:r>
         <w:rPr>
@@ -11763,7 +11554,21 @@
         <w:rPr>
           <w:lang w:val="en-US"/>
         </w:rPr>
-        <w:t xml:space="preserve"> = response.uid;</w:t>
+        <w:t xml:space="preserve"> = </w:t>
+      </w:r>
+      <w:proofErr w:type="spellStart"/>
+      <w:r>
+        <w:rPr>
+          <w:lang w:val="en-US"/>
+        </w:rPr>
+        <w:t>response.uid</w:t>
+      </w:r>
+      <w:proofErr w:type="spellEnd"/>
+      <w:r>
+        <w:rPr>
+          <w:lang w:val="en-US"/>
+        </w:rPr>
+        <w:t>;</w:t>
       </w:r>
     </w:p>
     <w:p>
@@ -11837,7 +11642,6 @@
         </w:rPr>
         <w:t xml:space="preserve">            </w:t>
       </w:r>
-      <w:proofErr w:type="spellStart"/>
       <w:proofErr w:type="gramStart"/>
       <w:r>
         <w:rPr>
@@ -11845,7 +11649,6 @@
         </w:rPr>
         <w:t>url</w:t>
       </w:r>
-      <w:proofErr w:type="spellEnd"/>
       <w:proofErr w:type="gramEnd"/>
       <w:r>
         <w:rPr>
@@ -12214,211 +12017,183 @@
         <w:rPr>
           <w:lang w:val="en-US"/>
         </w:rPr>
+        <w:t xml:space="preserve">&lt;li style="list-style: none; margin-bottom: 5px; list-style-image: </w:t>
+      </w:r>
+      <w:proofErr w:type="gramStart"/>
+      <w:r>
+        <w:rPr>
+          <w:lang w:val="en-US"/>
+        </w:rPr>
+        <w:t>url(</w:t>
+      </w:r>
+      <w:proofErr w:type="gramEnd"/>
+      <w:r>
+        <w:rPr>
+          <w:lang w:val="en-US"/>
+        </w:rPr>
+        <w:t>http://162.243.16.29/chamilo5/user/resources/images/aqua//logo/16.png);"&gt;</w:t>
+      </w:r>
+    </w:p>
+    <w:p>
+      <w:pPr>
+        <w:pStyle w:val="ImagenConsola"/>
+        <w:rPr>
+          <w:lang w:val="en-US"/>
+        </w:rPr>
+      </w:pPr>
+      <w:r>
+        <w:rPr>
+          <w:lang w:val="en-US"/>
+        </w:rPr>
+        <w:t>&lt;a</w:t>
+      </w:r>
+      <w:r>
+        <w:rPr>
+          <w:lang w:val="en-US"/>
+        </w:rPr>
+        <w:t xml:space="preserve"> id="</w:t>
+      </w:r>
+      <w:proofErr w:type="spellStart"/>
+      <w:r>
+        <w:rPr>
+          <w:lang w:val="en-US"/>
+        </w:rPr>
+        <w:t>aux_click</w:t>
+      </w:r>
+      <w:proofErr w:type="spellEnd"/>
+      <w:r>
+        <w:rPr>
+          <w:lang w:val="en-US"/>
+        </w:rPr>
+        <w:t xml:space="preserve">" </w:t>
+      </w:r>
+      <w:r>
+        <w:rPr>
+          <w:lang w:val="en-US"/>
+        </w:rPr>
+        <w:t xml:space="preserve">style="top: -2px; position: relative;" </w:t>
+      </w:r>
+      <w:proofErr w:type="spellStart"/>
+      <w:r>
+        <w:rPr>
+          <w:lang w:val="en-US"/>
+        </w:rPr>
+        <w:t>href</w:t>
+      </w:r>
+      <w:proofErr w:type="spellEnd"/>
+      <w:r>
+        <w:rPr>
+          <w:lang w:val="en-US"/>
+        </w:rPr>
+        <w:t>= "'+</w:t>
+      </w:r>
+      <w:proofErr w:type="spellStart"/>
+      <w:r>
+        <w:rPr>
+          <w:lang w:val="en-US"/>
+        </w:rPr>
+        <w:t>baseUrl</w:t>
+      </w:r>
+      <w:proofErr w:type="spellEnd"/>
+      <w:r>
+        <w:rPr>
+          <w:lang w:val="en-US"/>
+        </w:rPr>
+        <w:t>+'/</w:t>
+      </w:r>
+      <w:proofErr w:type="spellStart"/>
+      <w:r>
+        <w:rPr>
+          <w:lang w:val="en-US"/>
+        </w:rPr>
+        <w:t>dtt</w:t>
+      </w:r>
+      <w:proofErr w:type="spellEnd"/>
+      <w:r>
+        <w:rPr>
+          <w:lang w:val="en-US"/>
+        </w:rPr>
+        <w:t>/</w:t>
+      </w:r>
+      <w:proofErr w:type="spellStart"/>
+      <w:r>
+        <w:rPr>
+          <w:lang w:val="en-US"/>
+        </w:rPr>
+        <w:t>cpfecys</w:t>
+      </w:r>
+      <w:proofErr w:type="spellEnd"/>
+      <w:r>
+        <w:rPr>
+          <w:lang w:val="en-US"/>
+        </w:rPr>
+        <w:t>/abstract/</w:t>
+      </w:r>
+      <w:proofErr w:type="spellStart"/>
+      <w:r>
+        <w:rPr>
+          <w:lang w:val="en-US"/>
+        </w:rPr>
+        <w:t>oauth_login</w:t>
+      </w:r>
+      <w:proofErr w:type="gramStart"/>
+      <w:r>
+        <w:rPr>
+          <w:lang w:val="en-US"/>
+        </w:rPr>
+        <w:t>?token</w:t>
+      </w:r>
+      <w:proofErr w:type="spellEnd"/>
+      <w:proofErr w:type="gramEnd"/>
+      <w:r>
+        <w:rPr>
+          <w:lang w:val="en-US"/>
+        </w:rPr>
+        <w:t>=' +</w:t>
+      </w:r>
+      <w:proofErr w:type="spellStart"/>
+      <w:r>
+        <w:rPr>
+          <w:lang w:val="en-US"/>
+        </w:rPr>
+        <w:t>response.token</w:t>
+      </w:r>
+      <w:proofErr w:type="spellEnd"/>
+      <w:r>
+        <w:rPr>
+          <w:lang w:val="en-US"/>
+        </w:rPr>
+        <w:t>+'"&gt;AUXILIATURA&lt;/a&gt;</w:t>
+      </w:r>
+    </w:p>
+    <w:p>
+      <w:pPr>
+        <w:pStyle w:val="ImagenConsola"/>
+        <w:rPr>
+          <w:lang w:val="en-US"/>
+        </w:rPr>
+      </w:pPr>
+      <w:r>
+        <w:rPr>
+          <w:lang w:val="en-US"/>
+        </w:rPr>
         <w:t>&lt;</w:t>
       </w:r>
       <w:proofErr w:type="spellStart"/>
-      <w:r>
-        <w:rPr>
-          <w:lang w:val="en-US"/>
-        </w:rPr>
-        <w:t>li</w:t>
-      </w:r>
-      <w:proofErr w:type="spellEnd"/>
-      <w:r>
-        <w:rPr>
-          <w:lang w:val="en-US"/>
-        </w:rPr>
-        <w:t xml:space="preserve"> style="list-style: none; margin-bottom: 5px; list-style-image: </w:t>
-      </w:r>
       <w:proofErr w:type="gramStart"/>
       <w:r>
         <w:rPr>
           <w:lang w:val="en-US"/>
         </w:rPr>
-        <w:t>url(</w:t>
-      </w:r>
+        <w:t>br</w:t>
+      </w:r>
+      <w:proofErr w:type="spellEnd"/>
       <w:proofErr w:type="gramEnd"/>
       <w:r>
         <w:rPr>
           <w:lang w:val="en-US"/>
         </w:rPr>
-        <w:t>http://162.243.16.29/chamilo5/user/resources/images/aqua//logo/16.png);"&gt;</w:t>
-      </w:r>
-    </w:p>
-    <w:p>
-      <w:pPr>
-        <w:pStyle w:val="ImagenConsola"/>
-        <w:rPr>
-          <w:lang w:val="en-US"/>
-        </w:rPr>
-      </w:pPr>
-      <w:r>
-        <w:rPr>
-          <w:lang w:val="en-US"/>
-        </w:rPr>
-        <w:t>&lt;a</w:t>
-      </w:r>
-      <w:r>
-        <w:rPr>
-          <w:lang w:val="en-US"/>
-        </w:rPr>
-        <w:t xml:space="preserve"> id="</w:t>
-      </w:r>
-      <w:proofErr w:type="spellStart"/>
-      <w:r>
-        <w:rPr>
-          <w:lang w:val="en-US"/>
-        </w:rPr>
-        <w:t>aux_click</w:t>
-      </w:r>
-      <w:proofErr w:type="spellEnd"/>
-      <w:r>
-        <w:rPr>
-          <w:lang w:val="en-US"/>
-        </w:rPr>
-        <w:t xml:space="preserve">" </w:t>
-      </w:r>
-      <w:r>
-        <w:rPr>
-          <w:lang w:val="en-US"/>
-        </w:rPr>
-        <w:t xml:space="preserve">style="top: -2px; position: relative;" </w:t>
-      </w:r>
-      <w:proofErr w:type="spellStart"/>
-      <w:r>
-        <w:rPr>
-          <w:lang w:val="en-US"/>
-        </w:rPr>
-        <w:t>href</w:t>
-      </w:r>
-      <w:proofErr w:type="spellEnd"/>
-      <w:r>
-        <w:rPr>
-          <w:lang w:val="en-US"/>
-        </w:rPr>
-        <w:t>= "'+</w:t>
-      </w:r>
-      <w:proofErr w:type="spellStart"/>
-      <w:r>
-        <w:rPr>
-          <w:lang w:val="en-US"/>
-        </w:rPr>
-        <w:t>baseUrl</w:t>
-      </w:r>
-      <w:proofErr w:type="spellEnd"/>
-      <w:r>
-        <w:rPr>
-          <w:lang w:val="en-US"/>
-        </w:rPr>
-        <w:t>+'/</w:t>
-      </w:r>
-      <w:proofErr w:type="spellStart"/>
-      <w:r>
-        <w:rPr>
-          <w:lang w:val="en-US"/>
-        </w:rPr>
-        <w:t>dtt</w:t>
-      </w:r>
-      <w:proofErr w:type="spellEnd"/>
-      <w:r>
-        <w:rPr>
-          <w:lang w:val="en-US"/>
-        </w:rPr>
-        <w:t>/</w:t>
-      </w:r>
-      <w:proofErr w:type="spellStart"/>
-      <w:r>
-        <w:rPr>
-          <w:lang w:val="en-US"/>
-        </w:rPr>
-        <w:t>cpfecys</w:t>
-      </w:r>
-      <w:proofErr w:type="spellEnd"/>
-      <w:r>
-        <w:rPr>
-          <w:lang w:val="en-US"/>
-        </w:rPr>
-        <w:t>/abstract/</w:t>
-      </w:r>
-      <w:proofErr w:type="spellStart"/>
-      <w:r>
-        <w:rPr>
-          <w:lang w:val="en-US"/>
-        </w:rPr>
-        <w:t>oauth_login</w:t>
-      </w:r>
-      <w:proofErr w:type="gramStart"/>
-      <w:r>
-        <w:rPr>
-          <w:lang w:val="en-US"/>
-        </w:rPr>
-        <w:t>?token</w:t>
-      </w:r>
-      <w:proofErr w:type="spellEnd"/>
-      <w:proofErr w:type="gramEnd"/>
-      <w:r>
-        <w:rPr>
-          <w:lang w:val="en-US"/>
-        </w:rPr>
-        <w:t>=' +</w:t>
-      </w:r>
-      <w:proofErr w:type="spellStart"/>
-      <w:r>
-        <w:rPr>
-          <w:lang w:val="en-US"/>
-        </w:rPr>
-        <w:t>response.token</w:t>
-      </w:r>
-      <w:proofErr w:type="spellEnd"/>
-      <w:r>
-        <w:rPr>
-          <w:lang w:val="en-US"/>
-        </w:rPr>
-        <w:t>+'"&gt;AUXILIATURA&lt;/a&gt;</w:t>
-      </w:r>
-    </w:p>
-    <w:p>
-      <w:pPr>
-        <w:pStyle w:val="ImagenConsola"/>
-        <w:rPr>
-          <w:lang w:val="en-US"/>
-        </w:rPr>
-      </w:pPr>
-      <w:r>
-        <w:rPr>
-          <w:lang w:val="en-US"/>
-        </w:rPr>
-        <w:t>&lt;</w:t>
-      </w:r>
-      <w:proofErr w:type="spellStart"/>
-      <w:proofErr w:type="gramStart"/>
-      <w:r>
-        <w:rPr>
-          <w:lang w:val="en-US"/>
-        </w:rPr>
-        <w:t>br</w:t>
-      </w:r>
-      <w:proofErr w:type="spellEnd"/>
-      <w:proofErr w:type="gramEnd"/>
-      <w:r>
-        <w:rPr>
-          <w:lang w:val="en-US"/>
-        </w:rPr>
-        <w:t>&gt;&lt;/</w:t>
-      </w:r>
-      <w:proofErr w:type="spellStart"/>
-      <w:r>
-        <w:rPr>
-          <w:lang w:val="en-US"/>
-        </w:rPr>
-        <w:t>li</w:t>
-      </w:r>
-      <w:proofErr w:type="spellEnd"/>
-      <w:r>
-        <w:rPr>
-          <w:lang w:val="en-US"/>
-        </w:rPr>
-        <w:t>&gt;&lt;/div&gt;</w:t>
+        <w:t>&gt;&lt;/li&gt;&lt;/div&gt;</w:t>
       </w:r>
     </w:p>
     <w:p>
@@ -13250,7 +13025,21 @@
         <w:rPr>
           <w:lang w:val="en-US"/>
         </w:rPr>
-        <w:t xml:space="preserve"> ($stmt = $</w:t>
+        <w:t xml:space="preserve"> ($</w:t>
+      </w:r>
+      <w:proofErr w:type="spellStart"/>
+      <w:r>
+        <w:rPr>
+          <w:lang w:val="en-US"/>
+        </w:rPr>
+        <w:t>stmt</w:t>
+      </w:r>
+      <w:proofErr w:type="spellEnd"/>
+      <w:r>
+        <w:rPr>
+          <w:lang w:val="en-US"/>
+        </w:rPr>
+        <w:t xml:space="preserve"> = $</w:t>
       </w:r>
       <w:proofErr w:type="spellStart"/>
       <w:r>
@@ -14125,13 +13914,27 @@
         <w:rPr>
           <w:lang w:val="en-US"/>
         </w:rPr>
-        <w:t>//    $st</w:t>
-      </w:r>
-      <w:r>
-        <w:rPr>
-          <w:lang w:val="en-US"/>
-        </w:rPr>
-        <w:t>mt-&gt;</w:t>
+        <w:t>//    $</w:t>
+      </w:r>
+      <w:proofErr w:type="spellStart"/>
+      <w:r>
+        <w:rPr>
+          <w:lang w:val="en-US"/>
+        </w:rPr>
+        <w:t>st</w:t>
+      </w:r>
+      <w:r>
+        <w:rPr>
+          <w:lang w:val="en-US"/>
+        </w:rPr>
+        <w:t>mt</w:t>
+      </w:r>
+      <w:proofErr w:type="spellEnd"/>
+      <w:r>
+        <w:rPr>
+          <w:lang w:val="en-US"/>
+        </w:rPr>
+        <w:t>-&gt;</w:t>
       </w:r>
       <w:proofErr w:type="spellStart"/>
       <w:r>
@@ -14729,22 +14532,6 @@
         <w:t>FASE ENSEÑANZA APRENDIZAJE</w:t>
       </w:r>
       <w:bookmarkEnd w:id="33"/>
-    </w:p>
-    <w:p>
-      <w:pPr>
-        <w:ind w:hanging="6"/>
-        <w:rPr>
-          <w:rFonts w:cs="Arial"/>
-        </w:rPr>
-      </w:pPr>
-    </w:p>
-    <w:p>
-      <w:pPr>
-        <w:ind w:hanging="6"/>
-        <w:rPr>
-          <w:rFonts w:cs="Arial"/>
-        </w:rPr>
-      </w:pPr>
     </w:p>
     <w:p>
       <w:pPr>
@@ -14823,7 +14610,6 @@
         <w:suppressAutoHyphens/>
       </w:pPr>
       <w:r>
-        <w:lastRenderedPageBreak/>
         <w:t>Tutor Académico</w:t>
       </w:r>
     </w:p>
@@ -14848,6 +14634,7 @@
         <w:suppressAutoHyphens/>
       </w:pPr>
       <w:r>
+        <w:lastRenderedPageBreak/>
         <w:t>DSI</w:t>
       </w:r>
     </w:p>
@@ -14861,10 +14648,7 @@
       </w:r>
       <w:proofErr w:type="spellStart"/>
       <w:r>
-        <w:t>continuación</w:t>
-      </w:r>
-      <w:r>
-        <w:t>Ñ</w:t>
+        <w:t>continuaciónÑ</w:t>
       </w:r>
       <w:proofErr w:type="spellEnd"/>
     </w:p>
@@ -14877,6 +14661,10 @@
     <w:p>
       <w:pPr>
         <w:pStyle w:val="Sub3"/>
+        <w:numPr>
+          <w:ilvl w:val="3"/>
+          <w:numId w:val="19"/>
+        </w:numPr>
       </w:pPr>
       <w:r>
         <w:t>Administrador</w:t>
@@ -14884,16 +14672,7 @@
     </w:p>
     <w:p>
       <w:r>
-        <w:t>El administrador cuenta con todos los permisos de creación de contenido y publicación del mismo, puede también enviar notificaciones y recordatorios a los integrantes del resto de grupos disponibles</w:t>
-      </w:r>
-      <w:r>
-        <w:t xml:space="preserve">, así mismo tiene permisos de calificación y aprobación de </w:t>
-      </w:r>
-      <w:r>
-        <w:t xml:space="preserve">cualquier contenido generado por los Tutores </w:t>
-      </w:r>
-      <w:r>
-        <w:t>académicos, entre el contenido que el administrador puede generar se encuentra:</w:t>
+        <w:t>El administrador cuenta con todos los permisos de creación de contenido y publicación del mismo, puede también enviar notificaciones y recordatorios a los integrantes del resto de grupos disponibles, así mismo tiene permisos de calificación y aprobación de cualquier contenido generado por los Tutores académicos, entre el contenido que el administrador puede generar se encuentra:</w:t>
       </w:r>
     </w:p>
     <w:p>
@@ -14979,149 +14758,841 @@
       <w:r>
         <w:t xml:space="preserve">Validar, aprobar, modificar y remover asignaciones </w:t>
       </w:r>
-      <w:bookmarkStart w:id="35" w:name="_GoBack"/>
-      <w:bookmarkEnd w:id="35"/>
     </w:p>
     <w:p/>
     <w:p>
       <w:pPr>
         <w:pStyle w:val="Sub3"/>
+        <w:numPr>
+          <w:ilvl w:val="3"/>
+          <w:numId w:val="19"/>
+        </w:numPr>
       </w:pPr>
       <w:r>
         <w:t>Tutor Académico</w:t>
       </w:r>
     </w:p>
     <w:p>
+      <w:r>
+        <w:t>Tutor académico es el rol que agrupa a los estudiantes que realizan su práctica final, el tutor académico tiene la responsabilidad de alimentar el sistema con estadísticos y resultados que justifiquen su práctica final y sirvan para análisis para los departamentos y entidades relacionadas con el proyecto DTT en la Universidad de San Carlos de Guatemala, las actividades que puede realizar un Tutor académico son las siguientes</w:t>
+      </w:r>
+      <w:r>
+        <w:t>:</w:t>
+      </w:r>
+    </w:p>
+    <w:p/>
+    <w:p>
+      <w:pPr>
+        <w:numPr>
+          <w:ilvl w:val="0"/>
+          <w:numId w:val="15"/>
+        </w:numPr>
+        <w:suppressAutoHyphens/>
+      </w:pPr>
+      <w:r>
+        <w:t>Ingreso de reportes y estadísticas al sistema</w:t>
+      </w:r>
+    </w:p>
+    <w:p>
+      <w:pPr>
+        <w:numPr>
+          <w:ilvl w:val="0"/>
+          <w:numId w:val="15"/>
+        </w:numPr>
+        <w:suppressAutoHyphens/>
+      </w:pPr>
+      <w:r>
+        <w:t>Ingreso de archivos y documentación solicitada para justificar actividades</w:t>
+      </w:r>
+    </w:p>
+    <w:p>
+      <w:pPr>
+        <w:numPr>
+          <w:ilvl w:val="0"/>
+          <w:numId w:val="15"/>
+        </w:numPr>
+        <w:suppressAutoHyphens/>
+      </w:pPr>
+      <w:r>
+        <w:t>Entregables requeridos por área de DTT</w:t>
+      </w:r>
+    </w:p>
+    <w:p>
+      <w:pPr>
+        <w:numPr>
+          <w:ilvl w:val="0"/>
+          <w:numId w:val="15"/>
+        </w:numPr>
+        <w:suppressAutoHyphens/>
+      </w:pPr>
+      <w:r>
+        <w:lastRenderedPageBreak/>
+        <w:t>Generar reporte final</w:t>
+      </w:r>
+    </w:p>
+    <w:p>
+      <w:pPr>
+        <w:numPr>
+          <w:ilvl w:val="0"/>
+          <w:numId w:val="15"/>
+        </w:numPr>
+        <w:suppressAutoHyphens/>
+      </w:pPr>
+      <w:r>
+        <w:t>Generar constancia de finalización</w:t>
+      </w:r>
+    </w:p>
+    <w:p>
+      <w:pPr>
+        <w:numPr>
+          <w:ilvl w:val="0"/>
+          <w:numId w:val="15"/>
+        </w:numPr>
+        <w:suppressAutoHyphens/>
+      </w:pPr>
+      <w:r>
+        <w:t>Ingresar estadísticas de progreso de horas de practica</w:t>
+      </w:r>
+    </w:p>
+    <w:p>
+      <w:pPr>
+        <w:numPr>
+          <w:ilvl w:val="0"/>
+          <w:numId w:val="15"/>
+        </w:numPr>
+        <w:suppressAutoHyphens/>
+      </w:pPr>
+      <w:r>
+        <w:t>Crear estadísticos de deserción de cursos</w:t>
+      </w:r>
+    </w:p>
+    <w:p>
+      <w:pPr>
+        <w:suppressAutoHyphens/>
+        <w:ind w:left="360" w:firstLine="0"/>
+      </w:pPr>
+    </w:p>
+    <w:p>
       <w:pPr>
         <w:pStyle w:val="Sub3"/>
+        <w:numPr>
+          <w:ilvl w:val="3"/>
+          <w:numId w:val="19"/>
+        </w:numPr>
       </w:pPr>
       <w:r>
         <w:t>Supervisor</w:t>
       </w:r>
     </w:p>
     <w:p>
+      <w:r>
+        <w:t>El rol de supervisor tiene como responsabilidad verificar y validar la información ingresada por los tutores académicos bajo su cargo, también tiene la responsabilidad de calificar la calidad de la información ingresada asignando una nota y un comentario a cada reporte ingresado por los tutores académicos bajo su cargo, las métricas disponibles para el supervisor son las siguientes</w:t>
+      </w:r>
+    </w:p>
+    <w:p/>
+    <w:p>
+      <w:pPr>
+        <w:numPr>
+          <w:ilvl w:val="0"/>
+          <w:numId w:val="15"/>
+        </w:numPr>
+        <w:suppressAutoHyphens/>
+      </w:pPr>
+      <w:r>
+        <w:t>Nota del reporte</w:t>
+      </w:r>
+    </w:p>
+    <w:p>
+      <w:pPr>
+        <w:numPr>
+          <w:ilvl w:val="0"/>
+          <w:numId w:val="15"/>
+        </w:numPr>
+        <w:suppressAutoHyphens/>
+      </w:pPr>
+      <w:r>
+        <w:t>Comentario sobre el reporte visible para el estudiante</w:t>
+      </w:r>
+    </w:p>
+    <w:p/>
+    <w:p>
       <w:pPr>
         <w:pStyle w:val="Sub3"/>
+        <w:numPr>
+          <w:ilvl w:val="3"/>
+          <w:numId w:val="19"/>
+        </w:numPr>
       </w:pPr>
       <w:r>
         <w:t>DSI</w:t>
+      </w:r>
+    </w:p>
+    <w:p>
+      <w:r>
+        <w:t>DSI es el rol destinado a dar soporte al administrador del sistema, el alcance de las tareas de los usuarios asignados a este rol son listadas a continuación:</w:t>
+      </w:r>
+    </w:p>
+    <w:p>
+      <w:pPr>
+        <w:numPr>
+          <w:ilvl w:val="0"/>
+          <w:numId w:val="15"/>
+        </w:numPr>
+        <w:suppressAutoHyphens/>
+      </w:pPr>
+      <w:r>
+        <w:t>Verificación de actividades a realizar por un estudiante</w:t>
+      </w:r>
+    </w:p>
+    <w:p>
+      <w:pPr>
+        <w:numPr>
+          <w:ilvl w:val="0"/>
+          <w:numId w:val="15"/>
+        </w:numPr>
+        <w:suppressAutoHyphens/>
+      </w:pPr>
+      <w:r>
+        <w:t>Calificación de asistencia en DSI</w:t>
+      </w:r>
+    </w:p>
+    <w:p>
+      <w:pPr>
+        <w:numPr>
+          <w:ilvl w:val="0"/>
+          <w:numId w:val="15"/>
+        </w:numPr>
+        <w:suppressAutoHyphens/>
+      </w:pPr>
+      <w:r>
+        <w:t xml:space="preserve">Calificación de actividades asignadas a practicantes </w:t>
+      </w:r>
+    </w:p>
+    <w:p>
+      <w:pPr>
+        <w:suppressAutoHyphens/>
+        <w:ind w:left="360" w:firstLine="0"/>
+      </w:pPr>
+      <w:r>
+        <w:t xml:space="preserve"> </w:t>
+      </w:r>
+    </w:p>
+    <w:p>
+      <w:pPr>
+        <w:pStyle w:val="Sub1"/>
+      </w:pPr>
+      <w:r>
+        <w:t>Administración de CPFECYS</w:t>
+      </w:r>
+    </w:p>
+    <w:p>
+      <w:pPr>
+        <w:pStyle w:val="Sub2"/>
+        <w:numPr>
+          <w:ilvl w:val="0"/>
+          <w:numId w:val="0"/>
+        </w:numPr>
+        <w:ind w:left="2127"/>
+      </w:pPr>
+    </w:p>
+    <w:p>
+      <w:pPr>
+        <w:pStyle w:val="Sub2"/>
+      </w:pPr>
+      <w:r>
+        <w:t>Creación de contenido por rol</w:t>
+      </w:r>
+    </w:p>
+    <w:p>
+      <w:r>
+        <w:t xml:space="preserve">CPFECYS provee al administrador la herramienta para crear contenido visible a los usuarios asignándolo a un rol en específico, esto significa que según las reglas definidas por el administrador una publicación en específico </w:t>
+      </w:r>
+      <w:r>
+        <w:lastRenderedPageBreak/>
+        <w:t>podrá ser vista por usuarios que pertenecen por ejemplo, al rol tutor académico, mientras que para un usuario de rol Supervisor no será visible.</w:t>
+      </w:r>
+    </w:p>
+    <w:p/>
+    <w:p>
+      <w:pPr>
+        <w:pStyle w:val="Sub3"/>
+      </w:pPr>
+      <w:r>
+        <w:t>Enlaces</w:t>
+      </w:r>
+    </w:p>
+    <w:p>
+      <w:r>
+        <w:t>La categoría enlaces en el área de creación de contenido de CPFECYS permite al administrador publicar enlaces de interés para los usuarios y definir a que enlaces tiene acceso cada rol, en la figura [</w:t>
+      </w:r>
+      <w:proofErr w:type="spellStart"/>
+      <w:r>
+        <w:t>figura_numero</w:t>
+      </w:r>
+      <w:proofErr w:type="spellEnd"/>
+      <w:r>
+        <w:t>] se muestra como el administrador puede crear un enlace, en la figura [</w:t>
+      </w:r>
+      <w:proofErr w:type="spellStart"/>
+      <w:r>
+        <w:t>figura_numero</w:t>
+      </w:r>
+      <w:proofErr w:type="spellEnd"/>
+      <w:r>
+        <w:t>] muestra como asigna los permisos de un enlace creado.</w:t>
+      </w:r>
+    </w:p>
+    <w:p/>
+    <w:p>
+      <w:pPr>
+        <w:pStyle w:val="Sub3"/>
+      </w:pPr>
+      <w:r>
+        <w:t>Notificaciones</w:t>
+      </w:r>
+    </w:p>
+    <w:p>
+      <w:r>
+        <w:t>El usuario encargado del programa DTT está</w:t>
+      </w:r>
+      <w:r>
+        <w:t xml:space="preserve"> a cargo de gestionar la comunicación</w:t>
+      </w:r>
+      <w:r>
+        <w:t xml:space="preserve"> con los usuarios de la aplicación, por esto, la aplicación CPFECYS provee al administrador la posibilidad de publicar información importante en la página de inicio  que es dependiente del rol del usuario que se encuentra en sesión, en la figura [</w:t>
+      </w:r>
+      <w:proofErr w:type="spellStart"/>
+      <w:r>
+        <w:t>figura_numero</w:t>
+      </w:r>
+      <w:proofErr w:type="spellEnd"/>
+      <w:r>
+        <w:t xml:space="preserve">] se muestra como el administrador crea una publicación, en la figura </w:t>
+      </w:r>
+      <w:proofErr w:type="spellStart"/>
+      <w:r>
+        <w:t>figura_numero</w:t>
+      </w:r>
+      <w:proofErr w:type="spellEnd"/>
+      <w:r>
+        <w:t xml:space="preserve"> se observa la publicación en la página principal de un usuario</w:t>
+      </w:r>
+    </w:p>
+    <w:p/>
+    <w:p>
+      <w:pPr>
+        <w:pStyle w:val="Sub2"/>
+      </w:pPr>
+      <w:r>
+        <w:t>Envió de correos a usuarios por rol y proyecto</w:t>
+      </w:r>
+    </w:p>
+    <w:p>
+      <w:r>
+        <w:t xml:space="preserve">Para gestionar la comunicación y notificaciones de eventos próximos relacionados con áreas o proyectos en específico CPFECYS cuenta con la herramienta de envío de correos para el administrador del sistema que permite notificar a usuarios registrados en la aplicación por medio de correos sobre actividades próximas y actividades en general en la figura </w:t>
+      </w:r>
+      <w:proofErr w:type="spellStart"/>
+      <w:r>
+        <w:t>figura</w:t>
+      </w:r>
+      <w:r>
+        <w:t>_numero</w:t>
+      </w:r>
+      <w:proofErr w:type="spellEnd"/>
+      <w:r>
+        <w:t xml:space="preserve"> se muestra como el administrad</w:t>
+      </w:r>
+      <w:r>
+        <w:t>or puede filtrar a quienes enviará la información</w:t>
+      </w:r>
+    </w:p>
+    <w:p>
+      <w:pPr>
+        <w:pStyle w:val="Sub2"/>
+      </w:pPr>
+      <w:r>
+        <w:t>Carga de usuarios</w:t>
+      </w:r>
+    </w:p>
+    <w:p>
+      <w:r>
+        <w:t xml:space="preserve">La carga de usuarios puede ser efectuada de dos maneras, una es por medio de la carga de un archivo </w:t>
+      </w:r>
+      <w:proofErr w:type="spellStart"/>
+      <w:r>
+        <w:t>csv</w:t>
+      </w:r>
+      <w:proofErr w:type="spellEnd"/>
+      <w:r>
+        <w:t xml:space="preserve"> que cuenta con información importante de </w:t>
+      </w:r>
+      <w:r>
+        <w:lastRenderedPageBreak/>
+        <w:t>los usuarios, la segunda forma es por medio de los controles contenidos en la interfaz de administrador.</w:t>
+      </w:r>
+    </w:p>
+    <w:p>
+      <w:pPr>
+        <w:pStyle w:val="Sub3"/>
+      </w:pPr>
+      <w:r>
+        <w:t xml:space="preserve">Carga de usuarios por archivo </w:t>
+      </w:r>
+    </w:p>
+    <w:p/>
+    <w:p>
+      <w:r>
+        <w:t xml:space="preserve">Los datos que debe contener el archivo de carga de usuarios se especifica en la tabla </w:t>
+      </w:r>
+      <w:proofErr w:type="spellStart"/>
+      <w:r>
+        <w:t>tabla_numero</w:t>
+      </w:r>
+      <w:proofErr w:type="spellEnd"/>
+      <w:r>
+        <w:t xml:space="preserve"> y la interfaz de carga de usuarios se muestra en la figura </w:t>
+      </w:r>
+      <w:proofErr w:type="spellStart"/>
+      <w:r>
+        <w:t>figura_numero</w:t>
+      </w:r>
+      <w:proofErr w:type="spellEnd"/>
+    </w:p>
+    <w:p/>
+    <w:p>
+      <w:pPr>
+        <w:pStyle w:val="Sub2"/>
+      </w:pPr>
+      <w:r>
+        <w:t>Asignación de usuarios</w:t>
+      </w:r>
+    </w:p>
+    <w:p>
+      <w:r>
+        <w:t xml:space="preserve">La asignación de usuarios es automática cuando la carga es por medio de un archivo de carga de usuarios, de manera alternativa un usuario puede ser asignado a uno o más proyectos, dichas asignaciones tienen un tiempo de duración que debe ser determinada por el administrador, en la figura </w:t>
+      </w:r>
+      <w:proofErr w:type="spellStart"/>
+      <w:r>
+        <w:t>figura_numero</w:t>
+      </w:r>
+      <w:proofErr w:type="spellEnd"/>
+      <w:r>
+        <w:t xml:space="preserve"> se muestra el proceso de asignación de un usuario</w:t>
+      </w:r>
+    </w:p>
+    <w:p>
+      <w:pPr>
+        <w:pStyle w:val="Sub2"/>
+      </w:pPr>
+      <w:r>
+        <w:t>Planificación de reportes</w:t>
+      </w:r>
+    </w:p>
+    <w:p>
+      <w:r>
+        <w:t>La planificación de los reportes consiste principalmente en pre programar las fechas áreas y excepciones para los reportes a entregar por los tutores académicos y que luego serán calificados por los supervisores, los reportes programados estarán habilitados durante el tiempo que sea indicado por el administrador, tiempo durante el cual los estudiantes podrán crear los reportes y enviarlos, luego de este punto el supervisor podrá calificarlos, aprobándolos, reprobándolos o bien enviándolos a revisión para mejoras</w:t>
+      </w:r>
+    </w:p>
+    <w:p>
+      <w:pPr>
+        <w:pStyle w:val="Sub2"/>
+      </w:pPr>
+      <w:r>
+        <w:t>Planificación de entregables</w:t>
+      </w:r>
+    </w:p>
+    <w:p>
+      <w:r>
+        <w:t>La interfaz de planificación de entregables consiste en definir fechas para un entregable, que debe ser creado por los tutores académicos que se encuentran en proyectos de las áreas a las que está asignado un entregable, los entregables puede ser de varios tipos, entre los cuales se encuentran</w:t>
+      </w:r>
+    </w:p>
+    <w:p>
+      <w:pPr>
+        <w:numPr>
+          <w:ilvl w:val="0"/>
+          <w:numId w:val="15"/>
+        </w:numPr>
+        <w:suppressAutoHyphens/>
+      </w:pPr>
+      <w:r>
+        <w:t>Entregables de tipo archivo</w:t>
+      </w:r>
+    </w:p>
+    <w:p>
+      <w:pPr>
+        <w:numPr>
+          <w:ilvl w:val="0"/>
+          <w:numId w:val="15"/>
+        </w:numPr>
+        <w:suppressAutoHyphens/>
+      </w:pPr>
+      <w:r>
+        <w:t>Entregables de tipo actividad emergente</w:t>
+      </w:r>
+    </w:p>
+    <w:p>
+      <w:pPr>
+        <w:numPr>
+          <w:ilvl w:val="0"/>
+          <w:numId w:val="15"/>
+        </w:numPr>
+        <w:suppressAutoHyphens/>
+      </w:pPr>
+      <w:r>
+        <w:lastRenderedPageBreak/>
+        <w:t>Entregables de tipo actividad con nota</w:t>
+      </w:r>
+    </w:p>
+    <w:p/>
+    <w:p>
+      <w:pPr>
+        <w:pStyle w:val="Sub2"/>
+      </w:pPr>
+      <w:r>
+        <w:t>Aprobación de practicas</w:t>
+      </w:r>
+    </w:p>
+    <w:p>
+      <w:r>
+        <w:t>El proceso de aprobación de la práctica es calculado por CPFECYS de manera automática, para casos especiales la herramienta provee al administrador la opción de aprobar una práctica omitiendo los requerimientos mínimos.</w:t>
+      </w:r>
+    </w:p>
+    <w:p>
+      <w:pPr>
+        <w:pStyle w:val="Sub2"/>
+      </w:pPr>
+      <w:r>
+        <w:t>Reportes y estadísticas</w:t>
+      </w:r>
+    </w:p>
+    <w:p>
+      <w:r>
+        <w:t xml:space="preserve">Los reportes y estadísticas se generan de manera automática, y son </w:t>
+      </w:r>
+      <w:proofErr w:type="spellStart"/>
+      <w:r>
+        <w:t>depenedientes</w:t>
+      </w:r>
+      <w:proofErr w:type="spellEnd"/>
+      <w:r>
+        <w:t xml:space="preserve"> de la información que se genera conforme los usuarios utilizan el sistema, el listado de reportes se muestra a continuación:</w:t>
+      </w:r>
+    </w:p>
+    <w:p>
+      <w:pPr>
+        <w:pStyle w:val="ListParagraph"/>
+        <w:numPr>
+          <w:ilvl w:val="0"/>
+          <w:numId w:val="20"/>
+        </w:numPr>
+      </w:pPr>
+      <w:r>
+        <w:t>Reporte de catedráticos activos</w:t>
+      </w:r>
+    </w:p>
+    <w:p/>
+    <w:p>
+      <w:r>
+        <w:t xml:space="preserve">En las figuras </w:t>
+      </w:r>
+      <w:proofErr w:type="spellStart"/>
+      <w:r>
+        <w:t>figura_numero</w:t>
+      </w:r>
+      <w:proofErr w:type="spellEnd"/>
+      <w:r>
+        <w:t xml:space="preserve">, </w:t>
+      </w:r>
+      <w:proofErr w:type="spellStart"/>
+      <w:r>
+        <w:t>figura_numero</w:t>
+      </w:r>
+      <w:proofErr w:type="spellEnd"/>
+      <w:r>
+        <w:t xml:space="preserve"> se muestran estadísticas comunes en CPFECYS, las estadísticas generadas  son las siguientes:</w:t>
+      </w:r>
+    </w:p>
+    <w:p>
+      <w:pPr>
+        <w:pStyle w:val="ListParagraph"/>
+        <w:numPr>
+          <w:ilvl w:val="0"/>
+          <w:numId w:val="20"/>
+        </w:numPr>
+      </w:pPr>
+      <w:r>
+        <w:t>Estadísticas de deserción</w:t>
+      </w:r>
+    </w:p>
+    <w:p>
+      <w:pPr>
+        <w:pStyle w:val="ListParagraph"/>
+        <w:ind w:left="1287" w:firstLine="0"/>
+      </w:pPr>
+    </w:p>
+    <w:p>
+      <w:pPr>
+        <w:pStyle w:val="Sub2"/>
+      </w:pPr>
+      <w:r>
+        <w:t>Administración de DSI</w:t>
+      </w:r>
+    </w:p>
+    <w:p>
+      <w:r>
+        <w:t xml:space="preserve">Las actividades de administración de DSI </w:t>
+      </w:r>
+      <w:proofErr w:type="gramStart"/>
+      <w:r>
+        <w:t>consiste</w:t>
+      </w:r>
+      <w:proofErr w:type="gramEnd"/>
+      <w:r>
+        <w:t xml:space="preserve"> en asignación y des asignación de usuarios al rol de DSI, la herramienta también provee de controles para cumplir con las actividades de los usuarios del rol DSI sin profundizar en el proceso.</w:t>
+      </w:r>
+    </w:p>
+    <w:p/>
+    <w:p>
+      <w:pPr>
+        <w:pStyle w:val="Sub2"/>
+      </w:pPr>
+      <w:r>
+        <w:t>Generar constancia final</w:t>
+      </w:r>
+    </w:p>
+    <w:p>
+      <w:r>
+        <w:t xml:space="preserve">La constancia de finalización de práctica es calculada y validada de manera automática por la aplicación CPFECYS, para casos especiales el administrador cuenta con los controles para forzar la autorización de este proceso y generar la constancia final, el requerimiento para generar la </w:t>
+      </w:r>
+      <w:r>
+        <w:lastRenderedPageBreak/>
+        <w:t>constancia para el sistema es que el tutor académico en cuestión haya cumplido con todos los reportes y entregables requeridos.</w:t>
+      </w:r>
+    </w:p>
+    <w:p>
+      <w:pPr>
+        <w:pStyle w:val="Sub2"/>
+        <w:numPr>
+          <w:ilvl w:val="0"/>
+          <w:numId w:val="0"/>
+        </w:numPr>
+        <w:ind w:left="2127"/>
+      </w:pPr>
+    </w:p>
+    <w:p>
+      <w:pPr>
+        <w:pStyle w:val="Sub2"/>
+      </w:pPr>
+      <w:r>
+        <w:t>Procesos automatizados</w:t>
+      </w:r>
+    </w:p>
+    <w:p>
+      <w:r>
+        <w:t xml:space="preserve">CPFECYS cuenta con varios proceso que necesitan automatización en uno o más pasos, el marco de trabajo Web2py utilizado para desarrollar la aplicación cuenta con tareas repetitivas pre programadas llamadas </w:t>
+      </w:r>
+      <w:proofErr w:type="spellStart"/>
+      <w:r>
+        <w:rPr>
+          <w:i/>
+        </w:rPr>
+        <w:t>Scheduleres</w:t>
+      </w:r>
+      <w:proofErr w:type="spellEnd"/>
+      <w:r>
+        <w:t xml:space="preserve"> cuyo trabajo es ejecutar tareas determinadas que se cumplen cuando componentes del sistema llenan ciertos requisitos,  las actividades programadas para realizarse de manera automática son las siguientes:</w:t>
+      </w:r>
+    </w:p>
+    <w:p/>
+    <w:p>
+      <w:pPr>
+        <w:numPr>
+          <w:ilvl w:val="0"/>
+          <w:numId w:val="15"/>
+        </w:numPr>
+        <w:tabs>
+          <w:tab w:val="clear" w:pos="0"/>
+          <w:tab w:val="num" w:pos="993"/>
+        </w:tabs>
+        <w:suppressAutoHyphens/>
+        <w:ind w:left="1353"/>
+      </w:pPr>
+      <w:r>
+        <w:t>Crear de manera automática los reportes que no fueron ingresados en el lapso de tiempo límite</w:t>
+      </w:r>
+    </w:p>
+    <w:p>
+      <w:pPr>
+        <w:numPr>
+          <w:ilvl w:val="0"/>
+          <w:numId w:val="15"/>
+        </w:numPr>
+        <w:tabs>
+          <w:tab w:val="clear" w:pos="0"/>
+          <w:tab w:val="num" w:pos="993"/>
+        </w:tabs>
+        <w:suppressAutoHyphens/>
+        <w:ind w:left="1353"/>
+      </w:pPr>
+      <w:r>
+        <w:t>Finalizar el semestre cuando se alcanza la fecha máxima determinada por el administrador</w:t>
+      </w:r>
+    </w:p>
+    <w:p>
+      <w:pPr>
+        <w:suppressAutoHyphens/>
+      </w:pPr>
+    </w:p>
+    <w:p>
+      <w:pPr>
+        <w:pStyle w:val="Sub3"/>
+      </w:pPr>
+      <w:r>
+        <w:t>Creación de reportes de manera automática</w:t>
+      </w:r>
+    </w:p>
+    <w:p>
+      <w:r>
+        <w:t>Cuando un tutor académico falta en el cumplimiento de un reporte en el tiempo límite, la aplicación de manera automática al finalizar el último día para crear el reporte lo crea con nota de cero puntos, reprobado y con una nota que indica el motivo por el cual fue reprobado.</w:t>
+      </w:r>
+    </w:p>
+    <w:p>
+      <w:pPr>
+        <w:ind w:firstLine="0"/>
+      </w:pPr>
+    </w:p>
+    <w:p>
+      <w:pPr>
+        <w:pStyle w:val="Sub1"/>
+      </w:pPr>
+      <w:r>
+        <w:t>Actividades de Supervisor en CPFECYS</w:t>
+      </w:r>
+    </w:p>
+    <w:p>
+      <w:pPr>
+        <w:pStyle w:val="Sub3"/>
+      </w:pPr>
+      <w:r>
+        <w:t>Calificación de reportes</w:t>
+      </w:r>
+    </w:p>
+    <w:p>
+      <w:r>
+        <w:t>El proceso de creación y calificación de reportes cuenta con cuatro posibles estados, que son, borrador, pendiente de calificación, calificado, en revisión.</w:t>
+      </w:r>
+    </w:p>
+    <w:p>
+      <w:pPr>
+        <w:pStyle w:val="Sub4"/>
+        <w:numPr>
+          <w:ilvl w:val="4"/>
+          <w:numId w:val="19"/>
+        </w:numPr>
+      </w:pPr>
+      <w:r>
+        <w:t>Borrador</w:t>
+      </w:r>
+    </w:p>
+    <w:p>
+      <w:r>
+        <w:lastRenderedPageBreak/>
+        <w:t>Un reporte se encuentra en estado borrador cuando el tutor académico está trabajando en él, en este estado puede ser visto por el supervisor pero no puede ser aun calificado.</w:t>
+      </w:r>
+    </w:p>
+    <w:p>
+      <w:pPr>
+        <w:pStyle w:val="Sub4"/>
+        <w:numPr>
+          <w:ilvl w:val="4"/>
+          <w:numId w:val="19"/>
+        </w:numPr>
+      </w:pPr>
+      <w:r>
+        <w:t>Pendiente de Calificación</w:t>
+      </w:r>
+    </w:p>
+    <w:p>
+      <w:r>
+        <w:t xml:space="preserve">Cuando el tutor académico da por finalizado el reporte lo envía a calificación, este es el reporte pendiente de calificación y permanece en este estado durante todo el semestre hasta el momento en que el catedrático </w:t>
+      </w:r>
+    </w:p>
+    <w:p>
+      <w:pPr>
+        <w:pStyle w:val="Sub4"/>
+        <w:numPr>
+          <w:ilvl w:val="4"/>
+          <w:numId w:val="19"/>
+        </w:numPr>
+      </w:pPr>
+      <w:r>
+        <w:t>Calificado</w:t>
+      </w:r>
+    </w:p>
+    <w:p>
+      <w:r>
+        <w:t>Una vez el supervisor asigna una nota final al reporte y decide que la nota asignada es la final, a partir de este punto el reporte no puede ser editado ni calificado a menos que el administrador lo habilite para el caso necesario, adicionalmente es requerida la aprobación del director de DTT para que el reporte pueda ser considerado como válido.</w:t>
+      </w:r>
+    </w:p>
+    <w:p>
+      <w:pPr>
+        <w:pStyle w:val="Sub4"/>
+        <w:numPr>
+          <w:ilvl w:val="4"/>
+          <w:numId w:val="19"/>
+        </w:numPr>
+      </w:pPr>
+      <w:r>
+        <w:t>En revisión</w:t>
+      </w:r>
+    </w:p>
+    <w:p>
+      <w:r>
+        <w:t>Cuando el supervisor decide que el reporte no cumple con sus expectativas puede decidir retornar el reporte para que sea revisado por el tutor académico que lo creó, cuando la nota para revisión indique que el reporte está reprobando será obligatorio para el supervisor indicar al tutor académico el motivo por el cual el reporte fue rechazado.</w:t>
+      </w:r>
+    </w:p>
+    <w:p>
+      <w:pPr>
+        <w:pStyle w:val="Sub3"/>
+      </w:pPr>
+      <w:r>
+        <w:t>Revisiones</w:t>
       </w:r>
     </w:p>
     <w:p/>
     <w:p/>
     <w:p>
       <w:pPr>
-        <w:suppressAutoHyphens/>
-        <w:ind w:left="360" w:firstLine="0"/>
-      </w:pPr>
-      <w:r>
-        <w:t xml:space="preserve"> </w:t>
+        <w:pStyle w:val="Sub1"/>
+      </w:pPr>
+      <w:r>
+        <w:t>Actividades de tutor académico en CPFECYS</w:t>
+      </w:r>
+    </w:p>
+    <w:p>
+      <w:pPr>
+        <w:pStyle w:val="Sub3"/>
+      </w:pPr>
+      <w:r>
+        <w:t>Ingresar reportes</w:t>
+      </w:r>
+    </w:p>
+    <w:p>
+      <w:pPr>
+        <w:pStyle w:val="Sub3"/>
+      </w:pPr>
+      <w:r>
+        <w:t>Ingresar entregables</w:t>
       </w:r>
     </w:p>
     <w:p/>
     <w:p>
       <w:pPr>
-        <w:pStyle w:val="Ttulosposteriores"/>
-        <w:rPr>
-          <w:lang w:val="es-GT"/>
-        </w:rPr>
-      </w:pPr>
-    </w:p>
-    <w:p>
-      <w:pPr>
-        <w:pStyle w:val="Ttulosposteriores"/>
-        <w:rPr>
-          <w:lang w:val="es-GT"/>
-        </w:rPr>
-      </w:pPr>
-    </w:p>
-    <w:p>
-      <w:pPr>
-        <w:pStyle w:val="Ttulosposteriores"/>
-        <w:rPr>
-          <w:lang w:val="es-GT"/>
-        </w:rPr>
-      </w:pPr>
-    </w:p>
-    <w:p>
-      <w:pPr>
-        <w:pStyle w:val="Ttulosposteriores"/>
-        <w:rPr>
-          <w:lang w:val="es-GT"/>
-        </w:rPr>
-      </w:pPr>
-    </w:p>
-    <w:p>
-      <w:pPr>
-        <w:pStyle w:val="Ttulosposteriores"/>
-        <w:rPr>
-          <w:lang w:val="es-GT"/>
-        </w:rPr>
-      </w:pPr>
-    </w:p>
-    <w:p>
-      <w:pPr>
-        <w:pStyle w:val="Ttulosposteriores"/>
-        <w:rPr>
-          <w:lang w:val="es-GT"/>
-        </w:rPr>
-      </w:pPr>
-    </w:p>
-    <w:p>
-      <w:pPr>
-        <w:pStyle w:val="Ttulosposteriores"/>
-        <w:rPr>
-          <w:lang w:val="es-GT"/>
-        </w:rPr>
-      </w:pPr>
-    </w:p>
-    <w:p>
-      <w:pPr>
-        <w:pStyle w:val="Ttulosposteriores"/>
-        <w:rPr>
-          <w:lang w:val="es-GT"/>
-        </w:rPr>
-      </w:pPr>
-    </w:p>
-    <w:p>
-      <w:pPr>
-        <w:pStyle w:val="Ttulosposteriores"/>
-        <w:rPr>
-          <w:lang w:val="es-GT"/>
-        </w:rPr>
-      </w:pPr>
-    </w:p>
-    <w:p>
-      <w:pPr>
-        <w:pStyle w:val="Ttulosposteriores"/>
-        <w:rPr>
-          <w:lang w:val="es-GT"/>
-        </w:rPr>
-      </w:pPr>
-    </w:p>
-    <w:p>
-      <w:pPr>
-        <w:pStyle w:val="Ttulosposteriores"/>
-        <w:rPr>
-          <w:lang w:val="es-GT"/>
-        </w:rPr>
-      </w:pPr>
-    </w:p>
-    <w:p>
-      <w:pPr>
-        <w:pStyle w:val="Ttulosposteriores"/>
-        <w:rPr>
-          <w:lang w:val="es-GT"/>
-        </w:rPr>
-      </w:pPr>
-    </w:p>
-    <w:p>
-      <w:pPr>
-        <w:pStyle w:val="Ttulosposteriores"/>
-        <w:rPr>
-          <w:lang w:val="es-GT"/>
-        </w:rPr>
-      </w:pPr>
+        <w:pStyle w:val="Sub1"/>
+      </w:pPr>
+      <w:r>
+        <w:t>Notificaciones</w:t>
+      </w:r>
     </w:p>
     <w:p>
       <w:pPr>
@@ -15131,7 +15602,9 @@
           <w:rFonts w:cs="Arial"/>
         </w:rPr>
       </w:pPr>
-      <w:bookmarkStart w:id="36" w:name="_Toc385257373"/>
+      <w:bookmarkStart w:id="35" w:name="_Toc385257373"/>
+      <w:bookmarkStart w:id="36" w:name="_GoBack"/>
+      <w:bookmarkEnd w:id="36"/>
       <w:r>
         <w:rPr>
           <w:lang w:val="es-GT"/>
@@ -15139,7 +15612,7 @@
         <w:lastRenderedPageBreak/>
         <w:t>conclusiones</w:t>
       </w:r>
-      <w:bookmarkEnd w:id="36"/>
+      <w:bookmarkEnd w:id="35"/>
     </w:p>
     <w:p>
       <w:pPr>
@@ -15388,7 +15861,7 @@
     </w:p>
     <w:p>
       <w:pPr>
-        <w:pStyle w:val="Ttulo1"/>
+        <w:pStyle w:val="Heading1"/>
       </w:pPr>
     </w:p>
     <w:p>
@@ -15533,7 +16006,7 @@
       </w:pPr>
     </w:p>
     <w:sectPr>
-      <w:footerReference w:type="default" r:id="rId13"/>
+      <w:footerReference w:type="default" r:id="rId14"/>
       <w:pgSz w:w="12240" w:h="15840" w:code="1"/>
       <w:pgMar w:top="2268" w:right="1418" w:bottom="1418" w:left="2268" w:header="709" w:footer="709" w:gutter="0"/>
       <w:pgNumType w:start="1"/>
@@ -15545,7 +16018,7 @@
 </file>
 
 <file path=word/endnotes.xml><?xml version="1.0" encoding="utf-8"?>
-<w:endnotes xmlns:ve="http://schemas.openxmlformats.org/markup-compatibility/2006" xmlns:o="urn:schemas-microsoft-com:office:office" xmlns:r="http://schemas.openxmlformats.org/officeDocument/2006/relationships" xmlns:m="http://schemas.openxmlformats.org/officeDocument/2006/math" xmlns:v="urn:schemas-microsoft-com:vml" xmlns:wp="http://schemas.openxmlformats.org/drawingml/2006/wordprocessingDrawing" xmlns:w10="urn:schemas-microsoft-com:office:word" xmlns:w="http://schemas.openxmlformats.org/wordprocessingml/2006/main" xmlns:wne="http://schemas.microsoft.com/office/word/2006/wordml">
+<w:endnotes xmlns:wpc="http://schemas.microsoft.com/office/word/2010/wordprocessingCanvas" xmlns:mc="http://schemas.openxmlformats.org/markup-compatibility/2006" xmlns:o="urn:schemas-microsoft-com:office:office" xmlns:r="http://schemas.openxmlformats.org/officeDocument/2006/relationships" xmlns:m="http://schemas.openxmlformats.org/officeDocument/2006/math" xmlns:v="urn:schemas-microsoft-com:vml" xmlns:wp14="http://schemas.microsoft.com/office/word/2010/wordprocessingDrawing" xmlns:wp="http://schemas.openxmlformats.org/drawingml/2006/wordprocessingDrawing" xmlns:w10="urn:schemas-microsoft-com:office:word" xmlns:w="http://schemas.openxmlformats.org/wordprocessingml/2006/main" xmlns:w14="http://schemas.microsoft.com/office/word/2010/wordml" xmlns:wpg="http://schemas.microsoft.com/office/word/2010/wordprocessingGroup" xmlns:wpi="http://schemas.microsoft.com/office/word/2010/wordprocessingInk" xmlns:wne="http://schemas.microsoft.com/office/word/2006/wordml" xmlns:wps="http://schemas.microsoft.com/office/word/2010/wordprocessingShape" mc:Ignorable="w14 wp14">
   <w:endnote w:type="separator" w:id="-1">
     <w:p>
       <w:r>
@@ -15564,10 +16037,10 @@
 </file>
 
 <file path=word/footer1.xml><?xml version="1.0" encoding="utf-8"?>
-<w:ftr xmlns:ve="http://schemas.openxmlformats.org/markup-compatibility/2006" xmlns:o="urn:schemas-microsoft-com:office:office" xmlns:r="http://schemas.openxmlformats.org/officeDocument/2006/relationships" xmlns:m="http://schemas.openxmlformats.org/officeDocument/2006/math" xmlns:v="urn:schemas-microsoft-com:vml" xmlns:wp="http://schemas.openxmlformats.org/drawingml/2006/wordprocessingDrawing" xmlns:w10="urn:schemas-microsoft-com:office:word" xmlns:w="http://schemas.openxmlformats.org/wordprocessingml/2006/main" xmlns:wne="http://schemas.microsoft.com/office/word/2006/wordml">
+<w:ftr xmlns:wpc="http://schemas.microsoft.com/office/word/2010/wordprocessingCanvas" xmlns:mc="http://schemas.openxmlformats.org/markup-compatibility/2006" xmlns:o="urn:schemas-microsoft-com:office:office" xmlns:r="http://schemas.openxmlformats.org/officeDocument/2006/relationships" xmlns:m="http://schemas.openxmlformats.org/officeDocument/2006/math" xmlns:v="urn:schemas-microsoft-com:vml" xmlns:wp14="http://schemas.microsoft.com/office/word/2010/wordprocessingDrawing" xmlns:wp="http://schemas.openxmlformats.org/drawingml/2006/wordprocessingDrawing" xmlns:w10="urn:schemas-microsoft-com:office:word" xmlns:w="http://schemas.openxmlformats.org/wordprocessingml/2006/main" xmlns:w14="http://schemas.microsoft.com/office/word/2010/wordml" xmlns:wpg="http://schemas.microsoft.com/office/word/2010/wordprocessingGroup" xmlns:wpi="http://schemas.microsoft.com/office/word/2010/wordprocessingInk" xmlns:wne="http://schemas.microsoft.com/office/word/2006/wordml" xmlns:wps="http://schemas.microsoft.com/office/word/2010/wordprocessingShape" mc:Ignorable="w14 wp14">
   <w:p>
     <w:pPr>
-      <w:pStyle w:val="Piedepgina"/>
+      <w:pStyle w:val="Footer"/>
       <w:tabs>
         <w:tab w:val="clear" w:pos="4419"/>
         <w:tab w:val="clear" w:pos="8838"/>
@@ -15582,10 +16055,10 @@
 </file>
 
 <file path=word/footer2.xml><?xml version="1.0" encoding="utf-8"?>
-<w:ftr xmlns:ve="http://schemas.openxmlformats.org/markup-compatibility/2006" xmlns:o="urn:schemas-microsoft-com:office:office" xmlns:r="http://schemas.openxmlformats.org/officeDocument/2006/relationships" xmlns:m="http://schemas.openxmlformats.org/officeDocument/2006/math" xmlns:v="urn:schemas-microsoft-com:vml" xmlns:wp="http://schemas.openxmlformats.org/drawingml/2006/wordprocessingDrawing" xmlns:w10="urn:schemas-microsoft-com:office:word" xmlns:w="http://schemas.openxmlformats.org/wordprocessingml/2006/main" xmlns:wne="http://schemas.microsoft.com/office/word/2006/wordml">
+<w:ftr xmlns:wpc="http://schemas.microsoft.com/office/word/2010/wordprocessingCanvas" xmlns:mc="http://schemas.openxmlformats.org/markup-compatibility/2006" xmlns:o="urn:schemas-microsoft-com:office:office" xmlns:r="http://schemas.openxmlformats.org/officeDocument/2006/relationships" xmlns:m="http://schemas.openxmlformats.org/officeDocument/2006/math" xmlns:v="urn:schemas-microsoft-com:vml" xmlns:wp14="http://schemas.microsoft.com/office/word/2010/wordprocessingDrawing" xmlns:wp="http://schemas.openxmlformats.org/drawingml/2006/wordprocessingDrawing" xmlns:w10="urn:schemas-microsoft-com:office:word" xmlns:w="http://schemas.openxmlformats.org/wordprocessingml/2006/main" xmlns:w14="http://schemas.microsoft.com/office/word/2010/wordml" xmlns:wpg="http://schemas.microsoft.com/office/word/2010/wordprocessingGroup" xmlns:wpi="http://schemas.microsoft.com/office/word/2010/wordprocessingInk" xmlns:wne="http://schemas.microsoft.com/office/word/2006/wordml" xmlns:wps="http://schemas.microsoft.com/office/word/2010/wordprocessingShape" mc:Ignorable="w14 wp14">
   <w:p>
     <w:pPr>
-      <w:pStyle w:val="Piedepgina"/>
+      <w:pStyle w:val="Footer"/>
       <w:tabs>
         <w:tab w:val="clear" w:pos="4419"/>
         <w:tab w:val="clear" w:pos="8838"/>
@@ -15595,33 +16068,46 @@
       <w:ind w:firstLine="0"/>
       <w:jc w:val="center"/>
     </w:pPr>
-    <w:fldSimple w:instr=" PAGE ">
-      <w:r>
-        <w:rPr>
-          <w:noProof/>
-        </w:rPr>
-        <w:t>IX</w:t>
-      </w:r>
-    </w:fldSimple>
+    <w:r>
+      <w:fldChar w:fldCharType="begin"/>
+    </w:r>
+    <w:r>
+      <w:instrText xml:space="preserve"> PAGE </w:instrText>
+    </w:r>
+    <w:r>
+      <w:fldChar w:fldCharType="separate"/>
+    </w:r>
+    <w:r>
+      <w:rPr>
+        <w:noProof/>
+      </w:rPr>
+      <w:t>IX</w:t>
+    </w:r>
+    <w:r>
+      <w:rPr>
+        <w:noProof/>
+      </w:rPr>
+      <w:fldChar w:fldCharType="end"/>
+    </w:r>
   </w:p>
 </w:ftr>
 </file>
 
 <file path=word/footer3.xml><?xml version="1.0" encoding="utf-8"?>
-<w:ftr xmlns:ve="http://schemas.openxmlformats.org/markup-compatibility/2006" xmlns:o="urn:schemas-microsoft-com:office:office" xmlns:r="http://schemas.openxmlformats.org/officeDocument/2006/relationships" xmlns:m="http://schemas.openxmlformats.org/officeDocument/2006/math" xmlns:v="urn:schemas-microsoft-com:vml" xmlns:wp="http://schemas.openxmlformats.org/drawingml/2006/wordprocessingDrawing" xmlns:w10="urn:schemas-microsoft-com:office:word" xmlns:w="http://schemas.openxmlformats.org/wordprocessingml/2006/main" xmlns:wne="http://schemas.microsoft.com/office/word/2006/wordml">
+<w:ftr xmlns:wpc="http://schemas.microsoft.com/office/word/2010/wordprocessingCanvas" xmlns:mc="http://schemas.openxmlformats.org/markup-compatibility/2006" xmlns:o="urn:schemas-microsoft-com:office:office" xmlns:r="http://schemas.openxmlformats.org/officeDocument/2006/relationships" xmlns:m="http://schemas.openxmlformats.org/officeDocument/2006/math" xmlns:v="urn:schemas-microsoft-com:vml" xmlns:wp14="http://schemas.microsoft.com/office/word/2010/wordprocessingDrawing" xmlns:wp="http://schemas.openxmlformats.org/drawingml/2006/wordprocessingDrawing" xmlns:w10="urn:schemas-microsoft-com:office:word" xmlns:w="http://schemas.openxmlformats.org/wordprocessingml/2006/main" xmlns:w14="http://schemas.microsoft.com/office/word/2010/wordml" xmlns:wpg="http://schemas.microsoft.com/office/word/2010/wordprocessingGroup" xmlns:wpi="http://schemas.microsoft.com/office/word/2010/wordprocessingInk" xmlns:wne="http://schemas.microsoft.com/office/word/2006/wordml" xmlns:wps="http://schemas.microsoft.com/office/word/2010/wordprocessingShape" mc:Ignorable="w14 wp14">
   <w:p>
     <w:pPr>
-      <w:pStyle w:val="Piedepgina"/>
+      <w:pStyle w:val="Footer"/>
     </w:pPr>
   </w:p>
 </w:ftr>
 </file>
 
 <file path=word/footer4.xml><?xml version="1.0" encoding="utf-8"?>
-<w:ftr xmlns:ve="http://schemas.openxmlformats.org/markup-compatibility/2006" xmlns:o="urn:schemas-microsoft-com:office:office" xmlns:r="http://schemas.openxmlformats.org/officeDocument/2006/relationships" xmlns:m="http://schemas.openxmlformats.org/officeDocument/2006/math" xmlns:v="urn:schemas-microsoft-com:vml" xmlns:wp="http://schemas.openxmlformats.org/drawingml/2006/wordprocessingDrawing" xmlns:w10="urn:schemas-microsoft-com:office:word" xmlns:w="http://schemas.openxmlformats.org/wordprocessingml/2006/main" xmlns:wne="http://schemas.microsoft.com/office/word/2006/wordml">
+<w:ftr xmlns:wpc="http://schemas.microsoft.com/office/word/2010/wordprocessingCanvas" xmlns:mc="http://schemas.openxmlformats.org/markup-compatibility/2006" xmlns:o="urn:schemas-microsoft-com:office:office" xmlns:r="http://schemas.openxmlformats.org/officeDocument/2006/relationships" xmlns:m="http://schemas.openxmlformats.org/officeDocument/2006/math" xmlns:v="urn:schemas-microsoft-com:vml" xmlns:wp14="http://schemas.microsoft.com/office/word/2010/wordprocessingDrawing" xmlns:wp="http://schemas.openxmlformats.org/drawingml/2006/wordprocessingDrawing" xmlns:w10="urn:schemas-microsoft-com:office:word" xmlns:w="http://schemas.openxmlformats.org/wordprocessingml/2006/main" xmlns:w14="http://schemas.microsoft.com/office/word/2010/wordml" xmlns:wpg="http://schemas.microsoft.com/office/word/2010/wordprocessingGroup" xmlns:wpi="http://schemas.microsoft.com/office/word/2010/wordprocessingInk" xmlns:wne="http://schemas.microsoft.com/office/word/2006/wordml" xmlns:wps="http://schemas.microsoft.com/office/word/2010/wordprocessingShape" mc:Ignorable="w14 wp14">
   <w:p>
     <w:pPr>
-      <w:pStyle w:val="Piedepgina"/>
+      <w:pStyle w:val="Footer"/>
       <w:tabs>
         <w:tab w:val="clear" w:pos="4419"/>
         <w:tab w:val="clear" w:pos="8838"/>
@@ -15631,20 +16117,33 @@
       <w:ind w:firstLine="0"/>
       <w:jc w:val="center"/>
     </w:pPr>
-    <w:fldSimple w:instr=" PAGE   \* MERGEFORMAT ">
-      <w:r>
-        <w:rPr>
-          <w:noProof/>
-        </w:rPr>
-        <w:t>16</w:t>
-      </w:r>
-    </w:fldSimple>
+    <w:r>
+      <w:fldChar w:fldCharType="begin"/>
+    </w:r>
+    <w:r>
+      <w:instrText xml:space="preserve"> PAGE   \* MERGEFORMAT </w:instrText>
+    </w:r>
+    <w:r>
+      <w:fldChar w:fldCharType="separate"/>
+    </w:r>
+    <w:r>
+      <w:rPr>
+        <w:noProof/>
+      </w:rPr>
+      <w:t>34</w:t>
+    </w:r>
+    <w:r>
+      <w:rPr>
+        <w:noProof/>
+      </w:rPr>
+      <w:fldChar w:fldCharType="end"/>
+    </w:r>
   </w:p>
 </w:ftr>
 </file>
 
 <file path=word/footnotes.xml><?xml version="1.0" encoding="utf-8"?>
-<w:footnotes xmlns:ve="http://schemas.openxmlformats.org/markup-compatibility/2006" xmlns:o="urn:schemas-microsoft-com:office:office" xmlns:r="http://schemas.openxmlformats.org/officeDocument/2006/relationships" xmlns:m="http://schemas.openxmlformats.org/officeDocument/2006/math" xmlns:v="urn:schemas-microsoft-com:vml" xmlns:wp="http://schemas.openxmlformats.org/drawingml/2006/wordprocessingDrawing" xmlns:w10="urn:schemas-microsoft-com:office:word" xmlns:w="http://schemas.openxmlformats.org/wordprocessingml/2006/main" xmlns:wne="http://schemas.microsoft.com/office/word/2006/wordml">
+<w:footnotes xmlns:wpc="http://schemas.microsoft.com/office/word/2010/wordprocessingCanvas" xmlns:mc="http://schemas.openxmlformats.org/markup-compatibility/2006" xmlns:o="urn:schemas-microsoft-com:office:office" xmlns:r="http://schemas.openxmlformats.org/officeDocument/2006/relationships" xmlns:m="http://schemas.openxmlformats.org/officeDocument/2006/math" xmlns:v="urn:schemas-microsoft-com:vml" xmlns:wp14="http://schemas.microsoft.com/office/word/2010/wordprocessingDrawing" xmlns:wp="http://schemas.openxmlformats.org/drawingml/2006/wordprocessingDrawing" xmlns:w10="urn:schemas-microsoft-com:office:word" xmlns:w="http://schemas.openxmlformats.org/wordprocessingml/2006/main" xmlns:w14="http://schemas.microsoft.com/office/word/2010/wordml" xmlns:wpg="http://schemas.microsoft.com/office/word/2010/wordprocessingGroup" xmlns:wpi="http://schemas.microsoft.com/office/word/2010/wordprocessingInk" xmlns:wne="http://schemas.microsoft.com/office/word/2006/wordml" xmlns:wps="http://schemas.microsoft.com/office/word/2010/wordprocessingShape" mc:Ignorable="w14 wp14">
   <w:footnote w:type="separator" w:id="-1">
     <w:p>
       <w:r>
@@ -15663,7 +16162,7 @@
 </file>
 
 <file path=word/numbering.xml><?xml version="1.0" encoding="utf-8"?>
-<w:numbering xmlns:ve="http://schemas.openxmlformats.org/markup-compatibility/2006" xmlns:o="urn:schemas-microsoft-com:office:office" xmlns:r="http://schemas.openxmlformats.org/officeDocument/2006/relationships" xmlns:m="http://schemas.openxmlformats.org/officeDocument/2006/math" xmlns:v="urn:schemas-microsoft-com:vml" xmlns:wp="http://schemas.openxmlformats.org/drawingml/2006/wordprocessingDrawing" xmlns:w10="urn:schemas-microsoft-com:office:word" xmlns:w="http://schemas.openxmlformats.org/wordprocessingml/2006/main" xmlns:wne="http://schemas.microsoft.com/office/word/2006/wordml">
+<w:numbering xmlns:wpc="http://schemas.microsoft.com/office/word/2010/wordprocessingCanvas" xmlns:mc="http://schemas.openxmlformats.org/markup-compatibility/2006" xmlns:o="urn:schemas-microsoft-com:office:office" xmlns:r="http://schemas.openxmlformats.org/officeDocument/2006/relationships" xmlns:m="http://schemas.openxmlformats.org/officeDocument/2006/math" xmlns:v="urn:schemas-microsoft-com:vml" xmlns:wp14="http://schemas.microsoft.com/office/word/2010/wordprocessingDrawing" xmlns:wp="http://schemas.openxmlformats.org/drawingml/2006/wordprocessingDrawing" xmlns:w10="urn:schemas-microsoft-com:office:word" xmlns:w="http://schemas.openxmlformats.org/wordprocessingml/2006/main" xmlns:w14="http://schemas.microsoft.com/office/word/2010/wordml" xmlns:wpg="http://schemas.microsoft.com/office/word/2010/wordprocessingGroup" xmlns:wpi="http://schemas.microsoft.com/office/word/2010/wordprocessingInk" xmlns:wne="http://schemas.microsoft.com/office/word/2006/wordml" xmlns:wps="http://schemas.microsoft.com/office/word/2010/wordprocessingShape" mc:Ignorable="w14 wp14">
   <w:abstractNum w:abstractNumId="0">
     <w:nsid w:val="00000005"/>
     <w:multiLevelType w:val="multilevel"/>
@@ -16145,7 +16644,7 @@
     <w:lvl w:ilvl="0" w:tplc="F65A7C78">
       <w:start w:val="1"/>
       <w:numFmt w:val="upperRoman"/>
-      <w:pStyle w:val="TDC7"/>
+      <w:pStyle w:val="TOC7"/>
       <w:lvlText w:val="%1."/>
       <w:lvlJc w:val="right"/>
       <w:pPr>
@@ -16854,7 +17353,7 @@
     <w:lvl w:ilvl="5">
       <w:start w:val="1"/>
       <w:numFmt w:val="decimal"/>
-      <w:pStyle w:val="Ttulo6"/>
+      <w:pStyle w:val="Heading6"/>
       <w:lvlText w:val="%1.%2.%3.%4.%5.%6"/>
       <w:lvlJc w:val="left"/>
       <w:pPr>
@@ -16867,7 +17366,7 @@
     <w:lvl w:ilvl="6">
       <w:start w:val="1"/>
       <w:numFmt w:val="decimal"/>
-      <w:pStyle w:val="Ttulo7"/>
+      <w:pStyle w:val="Heading7"/>
       <w:lvlText w:val="%1.%2.%3.%4.%5.%6.%7"/>
       <w:lvlJc w:val="left"/>
       <w:pPr>
@@ -16880,7 +17379,7 @@
     <w:lvl w:ilvl="7">
       <w:start w:val="1"/>
       <w:numFmt w:val="decimal"/>
-      <w:pStyle w:val="Ttulo8"/>
+      <w:pStyle w:val="Heading8"/>
       <w:lvlText w:val="%1.%2.%3.%4.%5.%6.%7.%8"/>
       <w:lvlJc w:val="left"/>
       <w:pPr>
@@ -16893,7 +17392,7 @@
     <w:lvl w:ilvl="8">
       <w:start w:val="1"/>
       <w:numFmt w:val="decimal"/>
-      <w:pStyle w:val="Ttulo9"/>
+      <w:pStyle w:val="Heading9"/>
       <w:lvlText w:val="%1.%2.%3.%4.%5.%6.%7.%8.%9"/>
       <w:lvlJc w:val="left"/>
       <w:pPr>
@@ -17220,6 +17719,119 @@
     </w:lvl>
   </w:abstractNum>
   <w:abstractNum w:abstractNumId="18">
+    <w:nsid w:val="6AA04D13"/>
+    <w:multiLevelType w:val="hybridMultilevel"/>
+    <w:tmpl w:val="3570714C"/>
+    <w:lvl w:ilvl="0" w:tplc="04090001">
+      <w:start w:val="1"/>
+      <w:numFmt w:val="bullet"/>
+      <w:lvlText w:val=""/>
+      <w:lvlJc w:val="left"/>
+      <w:pPr>
+        <w:ind w:left="1287" w:hanging="360"/>
+      </w:pPr>
+      <w:rPr>
+        <w:rFonts w:ascii="Symbol" w:hAnsi="Symbol" w:hint="default"/>
+      </w:rPr>
+    </w:lvl>
+    <w:lvl w:ilvl="1" w:tplc="04090003" w:tentative="1">
+      <w:start w:val="1"/>
+      <w:numFmt w:val="bullet"/>
+      <w:lvlText w:val="o"/>
+      <w:lvlJc w:val="left"/>
+      <w:pPr>
+        <w:ind w:left="2007" w:hanging="360"/>
+      </w:pPr>
+      <w:rPr>
+        <w:rFonts w:ascii="Courier New" w:hAnsi="Courier New" w:cs="Courier New" w:hint="default"/>
+      </w:rPr>
+    </w:lvl>
+    <w:lvl w:ilvl="2" w:tplc="04090005" w:tentative="1">
+      <w:start w:val="1"/>
+      <w:numFmt w:val="bullet"/>
+      <w:lvlText w:val=""/>
+      <w:lvlJc w:val="left"/>
+      <w:pPr>
+        <w:ind w:left="2727" w:hanging="360"/>
+      </w:pPr>
+      <w:rPr>
+        <w:rFonts w:ascii="Wingdings" w:hAnsi="Wingdings" w:hint="default"/>
+      </w:rPr>
+    </w:lvl>
+    <w:lvl w:ilvl="3" w:tplc="04090001" w:tentative="1">
+      <w:start w:val="1"/>
+      <w:numFmt w:val="bullet"/>
+      <w:lvlText w:val=""/>
+      <w:lvlJc w:val="left"/>
+      <w:pPr>
+        <w:ind w:left="3447" w:hanging="360"/>
+      </w:pPr>
+      <w:rPr>
+        <w:rFonts w:ascii="Symbol" w:hAnsi="Symbol" w:hint="default"/>
+      </w:rPr>
+    </w:lvl>
+    <w:lvl w:ilvl="4" w:tplc="04090003" w:tentative="1">
+      <w:start w:val="1"/>
+      <w:numFmt w:val="bullet"/>
+      <w:lvlText w:val="o"/>
+      <w:lvlJc w:val="left"/>
+      <w:pPr>
+        <w:ind w:left="4167" w:hanging="360"/>
+      </w:pPr>
+      <w:rPr>
+        <w:rFonts w:ascii="Courier New" w:hAnsi="Courier New" w:cs="Courier New" w:hint="default"/>
+      </w:rPr>
+    </w:lvl>
+    <w:lvl w:ilvl="5" w:tplc="04090005" w:tentative="1">
+      <w:start w:val="1"/>
+      <w:numFmt w:val="bullet"/>
+      <w:lvlText w:val=""/>
+      <w:lvlJc w:val="left"/>
+      <w:pPr>
+        <w:ind w:left="4887" w:hanging="360"/>
+      </w:pPr>
+      <w:rPr>
+        <w:rFonts w:ascii="Wingdings" w:hAnsi="Wingdings" w:hint="default"/>
+      </w:rPr>
+    </w:lvl>
+    <w:lvl w:ilvl="6" w:tplc="04090001" w:tentative="1">
+      <w:start w:val="1"/>
+      <w:numFmt w:val="bullet"/>
+      <w:lvlText w:val=""/>
+      <w:lvlJc w:val="left"/>
+      <w:pPr>
+        <w:ind w:left="5607" w:hanging="360"/>
+      </w:pPr>
+      <w:rPr>
+        <w:rFonts w:ascii="Symbol" w:hAnsi="Symbol" w:hint="default"/>
+      </w:rPr>
+    </w:lvl>
+    <w:lvl w:ilvl="7" w:tplc="04090003" w:tentative="1">
+      <w:start w:val="1"/>
+      <w:numFmt w:val="bullet"/>
+      <w:lvlText w:val="o"/>
+      <w:lvlJc w:val="left"/>
+      <w:pPr>
+        <w:ind w:left="6327" w:hanging="360"/>
+      </w:pPr>
+      <w:rPr>
+        <w:rFonts w:ascii="Courier New" w:hAnsi="Courier New" w:cs="Courier New" w:hint="default"/>
+      </w:rPr>
+    </w:lvl>
+    <w:lvl w:ilvl="8" w:tplc="04090005" w:tentative="1">
+      <w:start w:val="1"/>
+      <w:numFmt w:val="bullet"/>
+      <w:lvlText w:val=""/>
+      <w:lvlJc w:val="left"/>
+      <w:pPr>
+        <w:ind w:left="7047" w:hanging="360"/>
+      </w:pPr>
+      <w:rPr>
+        <w:rFonts w:ascii="Wingdings" w:hAnsi="Wingdings" w:hint="default"/>
+      </w:rPr>
+    </w:lvl>
+  </w:abstractNum>
+  <w:abstractNum w:abstractNumId="19">
     <w:nsid w:val="6B346AAB"/>
     <w:multiLevelType w:val="hybridMultilevel"/>
     <w:tmpl w:val="F454C2E0"/>
@@ -17316,7 +17928,7 @@
     <w:abstractNumId w:val="12"/>
   </w:num>
   <w:num w:numId="2">
-    <w:abstractNumId w:val="18"/>
+    <w:abstractNumId w:val="19"/>
   </w:num>
   <w:num w:numId="3">
     <w:abstractNumId w:val="15"/>
@@ -17366,12 +17978,45 @@
   <w:num w:numId="18">
     <w:abstractNumId w:val="16"/>
   </w:num>
+  <w:num w:numId="19">
+    <w:abstractNumId w:val="14"/>
+    <w:lvlOverride w:ilvl="0">
+      <w:startOverride w:val="1"/>
+    </w:lvlOverride>
+    <w:lvlOverride w:ilvl="1">
+      <w:startOverride w:val="1"/>
+    </w:lvlOverride>
+    <w:lvlOverride w:ilvl="2">
+      <w:startOverride w:val="1"/>
+    </w:lvlOverride>
+    <w:lvlOverride w:ilvl="3">
+      <w:startOverride w:val="1"/>
+    </w:lvlOverride>
+    <w:lvlOverride w:ilvl="4">
+      <w:startOverride w:val="1"/>
+    </w:lvlOverride>
+    <w:lvlOverride w:ilvl="5">
+      <w:startOverride w:val="1"/>
+    </w:lvlOverride>
+    <w:lvlOverride w:ilvl="6">
+      <w:startOverride w:val="1"/>
+    </w:lvlOverride>
+    <w:lvlOverride w:ilvl="7">
+      <w:startOverride w:val="1"/>
+    </w:lvlOverride>
+    <w:lvlOverride w:ilvl="8">
+      <w:startOverride w:val="1"/>
+    </w:lvlOverride>
+  </w:num>
+  <w:num w:numId="20">
+    <w:abstractNumId w:val="18"/>
+  </w:num>
   <w:numIdMacAtCleanup w:val="18"/>
 </w:numbering>
 </file>
 
 <file path=word/styles.xml><?xml version="1.0" encoding="utf-8"?>
-<w:styles xmlns:r="http://schemas.openxmlformats.org/officeDocument/2006/relationships" xmlns:w="http://schemas.openxmlformats.org/wordprocessingml/2006/main">
+<w:styles xmlns:mc="http://schemas.openxmlformats.org/markup-compatibility/2006" xmlns:r="http://schemas.openxmlformats.org/officeDocument/2006/relationships" xmlns:w="http://schemas.openxmlformats.org/wordprocessingml/2006/main" xmlns:w14="http://schemas.microsoft.com/office/word/2010/wordml" mc:Ignorable="w14">
   <w:docDefaults>
     <w:rPrDefault>
       <w:rPr>
@@ -17539,11 +18184,11 @@
       <w:lang w:eastAsia="en-US"/>
     </w:rPr>
   </w:style>
-  <w:style w:type="paragraph" w:styleId="Ttulo1">
+  <w:style w:type="paragraph" w:styleId="Heading1">
     <w:name w:val="heading 1"/>
     <w:basedOn w:val="Normal"/>
     <w:next w:val="Normal"/>
-    <w:link w:val="Ttulo1Car"/>
+    <w:link w:val="Heading1Char"/>
     <w:uiPriority w:val="9"/>
     <w:qFormat/>
     <w:locked/>
@@ -17564,11 +18209,11 @@
       <w:szCs w:val="28"/>
     </w:rPr>
   </w:style>
-  <w:style w:type="paragraph" w:styleId="Ttulo2">
+  <w:style w:type="paragraph" w:styleId="Heading2">
     <w:name w:val="heading 2"/>
     <w:basedOn w:val="Sub1"/>
     <w:next w:val="Normal"/>
-    <w:link w:val="Ttulo2Car"/>
+    <w:link w:val="Heading2Char"/>
     <w:uiPriority w:val="9"/>
     <w:unhideWhenUsed/>
     <w:qFormat/>
@@ -17581,11 +18226,11 @@
       </w:numPr>
     </w:pPr>
   </w:style>
-  <w:style w:type="paragraph" w:styleId="Ttulo3">
+  <w:style w:type="paragraph" w:styleId="Heading3">
     <w:name w:val="heading 3"/>
     <w:basedOn w:val="Sub2"/>
     <w:next w:val="Normal"/>
-    <w:link w:val="Ttulo3Car"/>
+    <w:link w:val="Heading3Char"/>
     <w:uiPriority w:val="9"/>
     <w:unhideWhenUsed/>
     <w:qFormat/>
@@ -17606,11 +18251,11 @@
       <w:bCs/>
     </w:rPr>
   </w:style>
-  <w:style w:type="paragraph" w:styleId="Ttulo4">
+  <w:style w:type="paragraph" w:styleId="Heading4">
     <w:name w:val="heading 4"/>
     <w:basedOn w:val="Sub3"/>
     <w:next w:val="Normal"/>
-    <w:link w:val="Ttulo4Car"/>
+    <w:link w:val="Heading4Char"/>
     <w:uiPriority w:val="9"/>
     <w:unhideWhenUsed/>
     <w:qFormat/>
@@ -17632,11 +18277,11 @@
       <w:szCs w:val="20"/>
     </w:rPr>
   </w:style>
-  <w:style w:type="paragraph" w:styleId="Ttulo5">
+  <w:style w:type="paragraph" w:styleId="Heading5">
     <w:name w:val="heading 5"/>
     <w:basedOn w:val="Normal"/>
     <w:next w:val="Normal"/>
-    <w:link w:val="Ttulo5Car"/>
+    <w:link w:val="Heading5Char"/>
     <w:uiPriority w:val="9"/>
     <w:unhideWhenUsed/>
     <w:qFormat/>
@@ -17654,11 +18299,11 @@
       <w:szCs w:val="20"/>
     </w:rPr>
   </w:style>
-  <w:style w:type="paragraph" w:styleId="Ttulo6">
+  <w:style w:type="paragraph" w:styleId="Heading6">
     <w:name w:val="heading 6"/>
     <w:basedOn w:val="Normal"/>
     <w:next w:val="Normal"/>
-    <w:link w:val="Ttulo6Car"/>
+    <w:link w:val="Heading6Char"/>
     <w:uiPriority w:val="9"/>
     <w:unhideWhenUsed/>
     <w:qFormat/>
@@ -17682,11 +18327,11 @@
       <w:szCs w:val="20"/>
     </w:rPr>
   </w:style>
-  <w:style w:type="paragraph" w:styleId="Ttulo7">
+  <w:style w:type="paragraph" w:styleId="Heading7">
     <w:name w:val="heading 7"/>
     <w:basedOn w:val="Normal"/>
     <w:next w:val="Normal"/>
-    <w:link w:val="Ttulo7Car"/>
+    <w:link w:val="Heading7Char"/>
     <w:uiPriority w:val="9"/>
     <w:unhideWhenUsed/>
     <w:qFormat/>
@@ -17710,11 +18355,11 @@
       <w:szCs w:val="20"/>
     </w:rPr>
   </w:style>
-  <w:style w:type="paragraph" w:styleId="Ttulo8">
+  <w:style w:type="paragraph" w:styleId="Heading8">
     <w:name w:val="heading 8"/>
     <w:basedOn w:val="Normal"/>
     <w:next w:val="Normal"/>
-    <w:link w:val="Ttulo8Car"/>
+    <w:link w:val="Heading8Char"/>
     <w:uiPriority w:val="9"/>
     <w:unhideWhenUsed/>
     <w:qFormat/>
@@ -17737,11 +18382,11 @@
       <w:szCs w:val="20"/>
     </w:rPr>
   </w:style>
-  <w:style w:type="paragraph" w:styleId="Ttulo9">
+  <w:style w:type="paragraph" w:styleId="Heading9">
     <w:name w:val="heading 9"/>
     <w:basedOn w:val="Normal"/>
     <w:next w:val="Normal"/>
-    <w:link w:val="Ttulo9Car"/>
+    <w:link w:val="Heading9Char"/>
     <w:uiPriority w:val="9"/>
     <w:semiHidden/>
     <w:unhideWhenUsed/>
@@ -17767,18 +18412,17 @@
       <w:szCs w:val="20"/>
     </w:rPr>
   </w:style>
-  <w:style w:type="character" w:default="1" w:styleId="Fuentedeprrafopredeter">
+  <w:style w:type="character" w:default="1" w:styleId="DefaultParagraphFont">
     <w:name w:val="Default Paragraph Font"/>
     <w:uiPriority w:val="1"/>
     <w:semiHidden/>
     <w:unhideWhenUsed/>
   </w:style>
-  <w:style w:type="table" w:default="1" w:styleId="Tablanormal">
+  <w:style w:type="table" w:default="1" w:styleId="TableNormal">
     <w:name w:val="Normal Table"/>
     <w:uiPriority w:val="99"/>
     <w:semiHidden/>
     <w:unhideWhenUsed/>
-    <w:qFormat/>
     <w:tblPr>
       <w:tblInd w:w="0" w:type="dxa"/>
       <w:tblCellMar>
@@ -17789,7 +18433,7 @@
       </w:tblCellMar>
     </w:tblPr>
   </w:style>
-  <w:style w:type="numbering" w:default="1" w:styleId="Sinlista">
+  <w:style w:type="numbering" w:default="1" w:styleId="NoList">
     <w:name w:val="No List"/>
     <w:uiPriority w:val="99"/>
     <w:semiHidden/>
@@ -17829,10 +18473,10 @@
       <w:lang w:eastAsia="en-US"/>
     </w:rPr>
   </w:style>
-  <w:style w:type="paragraph" w:styleId="Encabezado">
+  <w:style w:type="paragraph" w:styleId="Header">
     <w:name w:val="header"/>
     <w:basedOn w:val="Normal"/>
-    <w:link w:val="EncabezadoCar"/>
+    <w:link w:val="HeaderChar"/>
     <w:uiPriority w:val="99"/>
     <w:unhideWhenUsed/>
     <w:rsid w:val="00BF6C76"/>
@@ -17843,9 +18487,9 @@
       </w:tabs>
     </w:pPr>
   </w:style>
-  <w:style w:type="character" w:customStyle="1" w:styleId="EncabezadoCar">
-    <w:name w:val="Encabezado Car"/>
-    <w:link w:val="Encabezado"/>
+  <w:style w:type="character" w:customStyle="1" w:styleId="HeaderChar">
+    <w:name w:val="Header Char"/>
+    <w:link w:val="Header"/>
     <w:uiPriority w:val="99"/>
     <w:rsid w:val="00BF6C76"/>
     <w:rPr>
@@ -17855,9 +18499,9 @@
       <w:lang w:val="es-GT"/>
     </w:rPr>
   </w:style>
-  <w:style w:type="character" w:customStyle="1" w:styleId="Ttulo1Car">
-    <w:name w:val="Título 1 Car"/>
-    <w:link w:val="Ttulo1"/>
+  <w:style w:type="character" w:customStyle="1" w:styleId="Heading1Char">
+    <w:name w:val="Heading 1 Char"/>
+    <w:link w:val="Heading1"/>
     <w:uiPriority w:val="9"/>
     <w:rsid w:val="005739C4"/>
     <w:rPr>
@@ -17869,9 +18513,9 @@
       <w:lang w:val="es-GT"/>
     </w:rPr>
   </w:style>
-  <w:style w:type="character" w:customStyle="1" w:styleId="Ttulo2Car">
-    <w:name w:val="Título 2 Car"/>
-    <w:link w:val="Ttulo2"/>
+  <w:style w:type="character" w:customStyle="1" w:styleId="Heading2Char">
+    <w:name w:val="Heading 2 Char"/>
+    <w:link w:val="Heading2"/>
     <w:uiPriority w:val="9"/>
     <w:rsid w:val="00387922"/>
     <w:rPr>
@@ -17881,9 +18525,9 @@
       <w:szCs w:val="22"/>
     </w:rPr>
   </w:style>
-  <w:style w:type="character" w:customStyle="1" w:styleId="Ttulo3Car">
-    <w:name w:val="Título 3 Car"/>
-    <w:link w:val="Ttulo3"/>
+  <w:style w:type="character" w:customStyle="1" w:styleId="Heading3Char">
+    <w:name w:val="Heading 3 Char"/>
+    <w:link w:val="Heading3"/>
     <w:uiPriority w:val="9"/>
     <w:rsid w:val="00387922"/>
     <w:rPr>
@@ -17894,9 +18538,9 @@
       <w:szCs w:val="22"/>
     </w:rPr>
   </w:style>
-  <w:style w:type="character" w:customStyle="1" w:styleId="Ttulo4Car">
-    <w:name w:val="Título 4 Car"/>
-    <w:link w:val="Ttulo4"/>
+  <w:style w:type="character" w:customStyle="1" w:styleId="Heading4Char">
+    <w:name w:val="Heading 4 Char"/>
+    <w:link w:val="Heading4"/>
     <w:uiPriority w:val="9"/>
     <w:rsid w:val="009555A7"/>
     <w:rPr>
@@ -17908,9 +18552,9 @@
       <w:sz w:val="24"/>
     </w:rPr>
   </w:style>
-  <w:style w:type="character" w:customStyle="1" w:styleId="Ttulo5Car">
-    <w:name w:val="Título 5 Car"/>
-    <w:link w:val="Ttulo5"/>
+  <w:style w:type="character" w:customStyle="1" w:styleId="Heading5Char">
+    <w:name w:val="Heading 5 Char"/>
+    <w:link w:val="Heading5"/>
     <w:uiPriority w:val="9"/>
     <w:rsid w:val="00D70645"/>
     <w:rPr>
@@ -17919,9 +18563,9 @@
       <w:sz w:val="24"/>
     </w:rPr>
   </w:style>
-  <w:style w:type="character" w:customStyle="1" w:styleId="Ttulo6Car">
-    <w:name w:val="Título 6 Car"/>
-    <w:link w:val="Ttulo6"/>
+  <w:style w:type="character" w:customStyle="1" w:styleId="Heading6Char">
+    <w:name w:val="Heading 6 Char"/>
+    <w:link w:val="Heading6"/>
     <w:uiPriority w:val="9"/>
     <w:rsid w:val="00450CB1"/>
     <w:rPr>
@@ -17933,9 +18577,9 @@
       <w:lang w:eastAsia="en-US"/>
     </w:rPr>
   </w:style>
-  <w:style w:type="character" w:customStyle="1" w:styleId="Ttulo7Car">
-    <w:name w:val="Título 7 Car"/>
-    <w:link w:val="Ttulo7"/>
+  <w:style w:type="character" w:customStyle="1" w:styleId="Heading7Char">
+    <w:name w:val="Heading 7 Char"/>
+    <w:link w:val="Heading7"/>
     <w:uiPriority w:val="9"/>
     <w:rsid w:val="00450CB1"/>
     <w:rPr>
@@ -17947,9 +18591,9 @@
       <w:lang w:eastAsia="en-US"/>
     </w:rPr>
   </w:style>
-  <w:style w:type="character" w:customStyle="1" w:styleId="Ttulo8Car">
-    <w:name w:val="Título 8 Car"/>
-    <w:link w:val="Ttulo8"/>
+  <w:style w:type="character" w:customStyle="1" w:styleId="Heading8Char">
+    <w:name w:val="Heading 8 Char"/>
+    <w:link w:val="Heading8"/>
     <w:uiPriority w:val="9"/>
     <w:rsid w:val="00450CB1"/>
     <w:rPr>
@@ -17958,9 +18602,9 @@
       <w:lang w:eastAsia="en-US"/>
     </w:rPr>
   </w:style>
-  <w:style w:type="character" w:customStyle="1" w:styleId="Ttulo9Car">
-    <w:name w:val="Título 9 Car"/>
-    <w:link w:val="Ttulo9"/>
+  <w:style w:type="character" w:customStyle="1" w:styleId="Heading9Char">
+    <w:name w:val="Heading 9 Char"/>
+    <w:link w:val="Heading9"/>
     <w:uiPriority w:val="9"/>
     <w:semiHidden/>
     <w:rsid w:val="00450CB1"/>
@@ -17972,7 +18616,7 @@
       <w:lang w:eastAsia="en-US"/>
     </w:rPr>
   </w:style>
-  <w:style w:type="paragraph" w:styleId="Epgrafe">
+  <w:style w:type="paragraph" w:styleId="Caption">
     <w:name w:val="caption"/>
     <w:basedOn w:val="Normal"/>
     <w:next w:val="Normal"/>
@@ -17990,8 +18634,8 @@
   </w:style>
   <w:style w:type="paragraph" w:customStyle="1" w:styleId="Figuras">
     <w:name w:val="Figuras"/>
-    <w:basedOn w:val="Sinespaciado"/>
-    <w:next w:val="Sinespaciado"/>
+    <w:basedOn w:val="NoSpacing"/>
+    <w:next w:val="NoSpacing"/>
     <w:link w:val="FigurasCar"/>
     <w:qFormat/>
     <w:rsid w:val="00CD3E23"/>
@@ -18021,11 +18665,11 @@
       <w:lang w:eastAsia="en-US"/>
     </w:rPr>
   </w:style>
-  <w:style w:type="paragraph" w:styleId="Sinespaciado">
+  <w:style w:type="paragraph" w:styleId="NoSpacing">
     <w:name w:val="No Spacing"/>
     <w:aliases w:val="Sin sangría"/>
     <w:basedOn w:val="Normal"/>
-    <w:link w:val="SinespaciadoCar"/>
+    <w:link w:val="NoSpacingChar"/>
     <w:uiPriority w:val="1"/>
     <w:qFormat/>
     <w:rsid w:val="00796B9F"/>
@@ -18035,7 +18679,7 @@
   </w:style>
   <w:style w:type="paragraph" w:customStyle="1" w:styleId="Fuente">
     <w:name w:val="Fuente"/>
-    <w:basedOn w:val="Sinespaciado"/>
+    <w:basedOn w:val="NoSpacing"/>
     <w:next w:val="Normal"/>
     <w:link w:val="FuenteCar"/>
     <w:qFormat/>
@@ -18058,7 +18702,7 @@
       <w:lang w:val="es-ES"/>
     </w:rPr>
   </w:style>
-  <w:style w:type="character" w:styleId="Hipervnculo">
+  <w:style w:type="character" w:styleId="Hyperlink">
     <w:name w:val="Hyperlink"/>
     <w:uiPriority w:val="99"/>
     <w:unhideWhenUsed/>
@@ -18068,10 +18712,10 @@
       <w:u w:val="single"/>
     </w:rPr>
   </w:style>
-  <w:style w:type="paragraph" w:styleId="Mapadeldocumento">
+  <w:style w:type="paragraph" w:styleId="DocumentMap">
     <w:name w:val="Document Map"/>
     <w:basedOn w:val="Normal"/>
-    <w:link w:val="MapadeldocumentoCar"/>
+    <w:link w:val="DocumentMapChar"/>
     <w:uiPriority w:val="99"/>
     <w:semiHidden/>
     <w:unhideWhenUsed/>
@@ -18082,9 +18726,9 @@
       <w:szCs w:val="16"/>
     </w:rPr>
   </w:style>
-  <w:style w:type="character" w:customStyle="1" w:styleId="MapadeldocumentoCar">
-    <w:name w:val="Mapa del documento Car"/>
-    <w:link w:val="Mapadeldocumento"/>
+  <w:style w:type="character" w:customStyle="1" w:styleId="DocumentMapChar">
+    <w:name w:val="Document Map Char"/>
+    <w:link w:val="DocumentMap"/>
     <w:uiPriority w:val="99"/>
     <w:semiHidden/>
     <w:rsid w:val="00BF6C76"/>
@@ -18097,7 +18741,7 @@
   </w:style>
   <w:style w:type="paragraph" w:customStyle="1" w:styleId="NumeracinBibliografa">
     <w:name w:val="Numeración Bibliografía"/>
-    <w:basedOn w:val="Prrafodelista"/>
+    <w:basedOn w:val="ListParagraph"/>
     <w:next w:val="Normal"/>
     <w:link w:val="NumeracinBibliografaCar"/>
     <w:qFormat/>
@@ -18125,10 +18769,10 @@
       <w:lang w:val="es-ES" w:eastAsia="en-US"/>
     </w:rPr>
   </w:style>
-  <w:style w:type="paragraph" w:styleId="Prrafodelista">
+  <w:style w:type="paragraph" w:styleId="ListParagraph">
     <w:name w:val="List Paragraph"/>
     <w:basedOn w:val="Normal"/>
-    <w:link w:val="PrrafodelistaCar"/>
+    <w:link w:val="ListParagraphChar"/>
     <w:uiPriority w:val="34"/>
     <w:rsid w:val="00BF6C76"/>
     <w:pPr>
@@ -18138,7 +18782,7 @@
   </w:style>
   <w:style w:type="paragraph" w:customStyle="1" w:styleId="NumeracinConclusiones">
     <w:name w:val="Numeración Conclusiones"/>
-    <w:basedOn w:val="Prrafodelista"/>
+    <w:basedOn w:val="ListParagraph"/>
     <w:next w:val="Normal"/>
     <w:link w:val="NumeracinConclusionesCar"/>
     <w:qFormat/>
@@ -18195,9 +18839,9 @@
       <w:lang w:val="es-ES" w:eastAsia="en-US"/>
     </w:rPr>
   </w:style>
-  <w:style w:type="character" w:customStyle="1" w:styleId="PrrafodelistaCar">
-    <w:name w:val="Párrafo de lista Car"/>
-    <w:link w:val="Prrafodelista"/>
+  <w:style w:type="character" w:customStyle="1" w:styleId="ListParagraphChar">
+    <w:name w:val="List Paragraph Char"/>
+    <w:link w:val="ListParagraph"/>
     <w:uiPriority w:val="34"/>
     <w:rsid w:val="00BF6C76"/>
     <w:rPr>
@@ -18207,10 +18851,10 @@
       <w:lang w:val="es-GT"/>
     </w:rPr>
   </w:style>
-  <w:style w:type="paragraph" w:styleId="Piedepgina">
+  <w:style w:type="paragraph" w:styleId="Footer">
     <w:name w:val="footer"/>
     <w:basedOn w:val="Normal"/>
-    <w:link w:val="PiedepginaCar"/>
+    <w:link w:val="FooterChar"/>
     <w:unhideWhenUsed/>
     <w:rsid w:val="00BF6C76"/>
     <w:pPr>
@@ -18221,9 +18865,9 @@
       <w:spacing w:line="240" w:lineRule="auto"/>
     </w:pPr>
   </w:style>
-  <w:style w:type="character" w:customStyle="1" w:styleId="PiedepginaCar">
-    <w:name w:val="Pie de página Car"/>
-    <w:link w:val="Piedepgina"/>
+  <w:style w:type="character" w:customStyle="1" w:styleId="FooterChar">
+    <w:name w:val="Footer Char"/>
+    <w:link w:val="Footer"/>
     <w:uiPriority w:val="99"/>
     <w:rsid w:val="00BF6C76"/>
     <w:rPr>
@@ -18233,7 +18877,7 @@
       <w:lang w:val="es-GT"/>
     </w:rPr>
   </w:style>
-  <w:style w:type="character" w:styleId="Refdenotaalfinal">
+  <w:style w:type="character" w:styleId="EndnoteReference">
     <w:name w:val="endnote reference"/>
     <w:uiPriority w:val="99"/>
     <w:semiHidden/>
@@ -18243,10 +18887,10 @@
       <w:vertAlign w:val="superscript"/>
     </w:rPr>
   </w:style>
-  <w:style w:type="character" w:customStyle="1" w:styleId="SinespaciadoCar">
-    <w:name w:val="Sin espaciado Car"/>
-    <w:aliases w:val="Sin sangría Car"/>
-    <w:link w:val="Sinespaciado"/>
+  <w:style w:type="character" w:customStyle="1" w:styleId="NoSpacingChar">
+    <w:name w:val="No Spacing Char"/>
+    <w:aliases w:val="Sin sangría Char"/>
+    <w:link w:val="NoSpacing"/>
     <w:uiPriority w:val="1"/>
     <w:rsid w:val="00796B9F"/>
     <w:rPr>
@@ -18386,9 +19030,9 @@
       <w:lang w:eastAsia="en-US"/>
     </w:rPr>
   </w:style>
-  <w:style w:type="table" w:styleId="Tablaconcuadrcula">
+  <w:style w:type="table" w:styleId="TableGrid">
     <w:name w:val="Table Grid"/>
-    <w:basedOn w:val="Tablanormal"/>
+    <w:basedOn w:val="TableNormal"/>
     <w:uiPriority w:val="59"/>
     <w:rsid w:val="00BF6C76"/>
     <w:pPr>
@@ -18421,7 +19065,7 @@
   <w:style w:type="paragraph" w:customStyle="1" w:styleId="Tablas">
     <w:name w:val="Tablas"/>
     <w:basedOn w:val="Figuras"/>
-    <w:next w:val="Sinespaciado"/>
+    <w:next w:val="NoSpacing"/>
     <w:link w:val="TablasCar"/>
     <w:qFormat/>
     <w:rsid w:val="00BF6C76"/>
@@ -18449,7 +19093,7 @@
       <w:lang w:val="es-ES" w:eastAsia="en-US"/>
     </w:rPr>
   </w:style>
-  <w:style w:type="paragraph" w:styleId="TDC1">
+  <w:style w:type="paragraph" w:styleId="TOC1">
     <w:name w:val="toc 1"/>
     <w:basedOn w:val="Normal"/>
     <w:next w:val="Normal"/>
@@ -18469,7 +19113,7 @@
       <w:noProof/>
     </w:rPr>
   </w:style>
-  <w:style w:type="paragraph" w:styleId="TDC2">
+  <w:style w:type="paragraph" w:styleId="TOC2">
     <w:name w:val="toc 2"/>
     <w:basedOn w:val="Normal"/>
     <w:next w:val="Normal"/>
@@ -18486,7 +19130,7 @@
       <w:ind w:left="1701" w:right="476" w:hanging="992"/>
     </w:pPr>
   </w:style>
-  <w:style w:type="paragraph" w:styleId="TDC3">
+  <w:style w:type="paragraph" w:styleId="TOC3">
     <w:name w:val="toc 3"/>
     <w:basedOn w:val="Normal"/>
     <w:next w:val="Normal"/>
@@ -18503,7 +19147,7 @@
       <w:ind w:left="2835" w:right="476" w:hanging="1134"/>
     </w:pPr>
   </w:style>
-  <w:style w:type="paragraph" w:styleId="TDC4">
+  <w:style w:type="paragraph" w:styleId="TOC4">
     <w:name w:val="toc 4"/>
     <w:basedOn w:val="Normal"/>
     <w:next w:val="Normal"/>
@@ -18523,7 +19167,7 @@
       <w:noProof/>
     </w:rPr>
   </w:style>
-  <w:style w:type="paragraph" w:styleId="TDC5">
+  <w:style w:type="paragraph" w:styleId="TOC5">
     <w:name w:val="toc 5"/>
     <w:basedOn w:val="Normal"/>
     <w:next w:val="Normal"/>
@@ -18543,7 +19187,7 @@
       <w:noProof/>
     </w:rPr>
   </w:style>
-  <w:style w:type="paragraph" w:styleId="TDC6">
+  <w:style w:type="paragraph" w:styleId="TOC6">
     <w:name w:val="toc 6"/>
     <w:basedOn w:val="Normal"/>
     <w:next w:val="Normal"/>
@@ -18564,9 +19208,9 @@
       <w:noProof/>
     </w:rPr>
   </w:style>
-  <w:style w:type="paragraph" w:styleId="TDC7">
+  <w:style w:type="paragraph" w:styleId="TOC7">
     <w:name w:val="toc 7"/>
-    <w:basedOn w:val="TDC6"/>
+    <w:basedOn w:val="TOC6"/>
     <w:next w:val="Normal"/>
     <w:autoRedefine/>
     <w:uiPriority w:val="39"/>
@@ -18579,10 +19223,10 @@
       </w:numPr>
     </w:pPr>
   </w:style>
-  <w:style w:type="paragraph" w:styleId="Textodeglobo">
+  <w:style w:type="paragraph" w:styleId="BalloonText">
     <w:name w:val="Balloon Text"/>
     <w:basedOn w:val="Normal"/>
-    <w:link w:val="TextodegloboCar"/>
+    <w:link w:val="BalloonTextChar"/>
     <w:uiPriority w:val="99"/>
     <w:semiHidden/>
     <w:unhideWhenUsed/>
@@ -18596,9 +19240,9 @@
       <w:szCs w:val="16"/>
     </w:rPr>
   </w:style>
-  <w:style w:type="character" w:customStyle="1" w:styleId="TextodegloboCar">
-    <w:name w:val="Texto de globo Car"/>
-    <w:link w:val="Textodeglobo"/>
+  <w:style w:type="character" w:customStyle="1" w:styleId="BalloonTextChar">
+    <w:name w:val="Balloon Text Char"/>
+    <w:link w:val="BalloonText"/>
     <w:uiPriority w:val="99"/>
     <w:semiHidden/>
     <w:rsid w:val="00BF6C76"/>
@@ -18609,10 +19253,10 @@
       <w:lang w:val="es-GT"/>
     </w:rPr>
   </w:style>
-  <w:style w:type="paragraph" w:styleId="Textonotaalfinal">
+  <w:style w:type="paragraph" w:styleId="EndnoteText">
     <w:name w:val="endnote text"/>
     <w:basedOn w:val="Normal"/>
-    <w:link w:val="TextonotaalfinalCar"/>
+    <w:link w:val="EndnoteTextChar"/>
     <w:uiPriority w:val="99"/>
     <w:semiHidden/>
     <w:unhideWhenUsed/>
@@ -18625,9 +19269,9 @@
       <w:szCs w:val="20"/>
     </w:rPr>
   </w:style>
-  <w:style w:type="character" w:customStyle="1" w:styleId="TextonotaalfinalCar">
-    <w:name w:val="Texto nota al final Car"/>
-    <w:link w:val="Textonotaalfinal"/>
+  <w:style w:type="character" w:customStyle="1" w:styleId="EndnoteTextChar">
+    <w:name w:val="Endnote Text Char"/>
+    <w:link w:val="EndnoteText"/>
     <w:uiPriority w:val="99"/>
     <w:semiHidden/>
     <w:rsid w:val="00BF6C76"/>
@@ -18844,7 +19488,7 @@
       <w:lang w:val="es-ES" w:eastAsia="en-US"/>
     </w:rPr>
   </w:style>
-  <w:style w:type="character" w:styleId="nfasis">
+  <w:style w:type="character" w:styleId="Emphasis">
     <w:name w:val="Emphasis"/>
     <w:uiPriority w:val="20"/>
     <w:qFormat/>
@@ -18875,7 +19519,7 @@
       <w:sz w:val="18"/>
     </w:rPr>
   </w:style>
-  <w:style w:type="character" w:styleId="nfasissutil">
+  <w:style w:type="character" w:styleId="SubtleEmphasis">
     <w:name w:val="Subtle Emphasis"/>
     <w:uiPriority w:val="19"/>
     <w:qFormat/>
@@ -18886,7 +19530,7 @@
       <w:color w:val="808080"/>
     </w:rPr>
   </w:style>
-  <w:style w:type="paragraph" w:styleId="Tabladeilustraciones">
+  <w:style w:type="paragraph" w:styleId="TableofFigures">
     <w:name w:val="table of figures"/>
     <w:basedOn w:val="Normal"/>
     <w:next w:val="Normal"/>
@@ -18894,7 +19538,7 @@
     <w:unhideWhenUsed/>
     <w:rsid w:val="00306EFC"/>
   </w:style>
-  <w:style w:type="character" w:styleId="Refdecomentario">
+  <w:style w:type="character" w:styleId="CommentReference">
     <w:name w:val="annotation reference"/>
     <w:uiPriority w:val="99"/>
     <w:semiHidden/>
@@ -18905,10 +19549,10 @@
       <w:szCs w:val="16"/>
     </w:rPr>
   </w:style>
-  <w:style w:type="paragraph" w:styleId="Textocomentario">
+  <w:style w:type="paragraph" w:styleId="CommentText">
     <w:name w:val="annotation text"/>
     <w:basedOn w:val="Normal"/>
-    <w:link w:val="TextocomentarioCar"/>
+    <w:link w:val="CommentTextChar"/>
     <w:uiPriority w:val="99"/>
     <w:semiHidden/>
     <w:unhideWhenUsed/>
@@ -18918,9 +19562,9 @@
       <w:szCs w:val="20"/>
     </w:rPr>
   </w:style>
-  <w:style w:type="character" w:customStyle="1" w:styleId="TextocomentarioCar">
-    <w:name w:val="Texto comentario Car"/>
-    <w:link w:val="Textocomentario"/>
+  <w:style w:type="character" w:customStyle="1" w:styleId="CommentTextChar">
+    <w:name w:val="Comment Text Char"/>
+    <w:link w:val="CommentText"/>
     <w:uiPriority w:val="99"/>
     <w:semiHidden/>
     <w:rsid w:val="00E478B2"/>
@@ -18929,11 +19573,11 @@
       <w:lang w:val="es-GT" w:eastAsia="en-US"/>
     </w:rPr>
   </w:style>
-  <w:style w:type="paragraph" w:styleId="Asuntodelcomentario">
+  <w:style w:type="paragraph" w:styleId="CommentSubject">
     <w:name w:val="annotation subject"/>
-    <w:basedOn w:val="Textocomentario"/>
-    <w:next w:val="Textocomentario"/>
-    <w:link w:val="AsuntodelcomentarioCar"/>
+    <w:basedOn w:val="CommentText"/>
+    <w:next w:val="CommentText"/>
+    <w:link w:val="CommentSubjectChar"/>
     <w:uiPriority w:val="99"/>
     <w:semiHidden/>
     <w:unhideWhenUsed/>
@@ -18943,9 +19587,9 @@
       <w:bCs/>
     </w:rPr>
   </w:style>
-  <w:style w:type="character" w:customStyle="1" w:styleId="AsuntodelcomentarioCar">
-    <w:name w:val="Asunto del comentario Car"/>
-    <w:link w:val="Asuntodelcomentario"/>
+  <w:style w:type="character" w:customStyle="1" w:styleId="CommentSubjectChar">
+    <w:name w:val="Comment Subject Char"/>
+    <w:link w:val="CommentSubject"/>
     <w:uiPriority w:val="99"/>
     <w:semiHidden/>
     <w:rsid w:val="00E478B2"/>
@@ -18956,9 +19600,9 @@
       <w:lang w:val="es-GT" w:eastAsia="en-US"/>
     </w:rPr>
   </w:style>
-  <w:style w:type="paragraph" w:styleId="TtulodeTDC">
+  <w:style w:type="paragraph" w:styleId="TOCHeading">
     <w:name w:val="TOC Heading"/>
-    <w:basedOn w:val="Ttulo1"/>
+    <w:basedOn w:val="Heading1"/>
     <w:next w:val="Normal"/>
     <w:uiPriority w:val="39"/>
     <w:semiHidden/>
@@ -18976,7 +19620,7 @@
       <w:lang w:val="es-ES" w:eastAsia="es-ES"/>
     </w:rPr>
   </w:style>
-  <w:style w:type="paragraph" w:styleId="ndice1">
+  <w:style w:type="paragraph" w:styleId="Index1">
     <w:name w:val="index 1"/>
     <w:basedOn w:val="Normal"/>
     <w:next w:val="Normal"/>
@@ -18989,7 +19633,7 @@
       <w:ind w:left="240" w:hanging="240"/>
     </w:pPr>
   </w:style>
-  <w:style w:type="paragraph" w:styleId="TDC8">
+  <w:style w:type="paragraph" w:styleId="TOC8">
     <w:name w:val="toc 8"/>
     <w:basedOn w:val="Normal"/>
     <w:next w:val="Normal"/>
@@ -19008,7 +19652,7 @@
       <w:lang w:val="es-ES" w:eastAsia="es-ES"/>
     </w:rPr>
   </w:style>
-  <w:style w:type="paragraph" w:styleId="TDC9">
+  <w:style w:type="paragraph" w:styleId="TOC9">
     <w:name w:val="toc 9"/>
     <w:basedOn w:val="Normal"/>
     <w:next w:val="Normal"/>
@@ -19027,7 +19671,7 @@
       <w:lang w:val="es-ES" w:eastAsia="es-ES"/>
     </w:rPr>
   </w:style>
-  <w:style w:type="paragraph" w:styleId="Bibliografa">
+  <w:style w:type="paragraph" w:styleId="Bibliography">
     <w:name w:val="Bibliography"/>
     <w:basedOn w:val="Normal"/>
     <w:next w:val="Normal"/>
@@ -19037,7 +19681,7 @@
   </w:style>
   <w:style w:type="character" w:customStyle="1" w:styleId="apple-converted-space">
     <w:name w:val="apple-converted-space"/>
-    <w:basedOn w:val="Fuentedeprrafopredeter"/>
+    <w:basedOn w:val="DefaultParagraphFont"/>
     <w:rsid w:val="004A4DF4"/>
   </w:style>
   <w:style w:type="paragraph" w:customStyle="1" w:styleId="ImagenConsola">
@@ -19597,7 +20241,7 @@
 </file>
 
 <file path=customXml/itemProps1.xml><?xml version="1.0" encoding="utf-8"?>
-<ds:datastoreItem xmlns:ds="http://schemas.openxmlformats.org/officeDocument/2006/customXml" ds:itemID="{A1FC5FDA-E108-42F6-9972-B5E816AD2FF3}">
+<ds:datastoreItem xmlns:ds="http://schemas.openxmlformats.org/officeDocument/2006/customXml" ds:itemID="{21D0A805-0BB9-4A87-AF7F-04E92DFD0B80}">
   <ds:schemaRefs>
     <ds:schemaRef ds:uri="http://schemas.openxmlformats.org/officeDocument/2006/bibliography"/>
   </ds:schemaRefs>

</xml_diff>

<commit_message>
Final report finalized, only bibliography is pending
</commit_message>
<xml_diff>
--- a/Reporte Final.docx
+++ b/Reporte Final.docx
@@ -4063,58 +4063,36 @@
     <w:p>
       <w:pPr>
         <w:pStyle w:val="TOC4"/>
+      </w:pPr>
+      <w:r>
+        <w:t>2.2.7.3.</w:t>
+      </w:r>
+      <w:r>
         <w:rPr>
           <w:rFonts w:asciiTheme="minorHAnsi" w:eastAsiaTheme="minorEastAsia" w:hAnsiTheme="minorHAnsi" w:cstheme="minorBidi"/>
           <w:sz w:val="22"/>
           <w:lang w:eastAsia="es-GT"/>
         </w:rPr>
-      </w:pPr>
-      <w:r>
-        <w:t>2.2.7.3.</w:t>
-      </w:r>
-      <w:r>
+        <w:tab/>
+      </w:r>
+      <w:r>
+        <w:t>Reportes almacenados en archivos</w:t>
+      </w:r>
+      <w:r>
+        <w:tab/>
+      </w:r>
+    </w:p>
+    <w:p>
+      <w:pPr>
+        <w:pStyle w:val="TOC4"/>
         <w:rPr>
           <w:rFonts w:asciiTheme="minorHAnsi" w:eastAsiaTheme="minorEastAsia" w:hAnsiTheme="minorHAnsi" w:cstheme="minorBidi"/>
           <w:sz w:val="22"/>
           <w:lang w:eastAsia="es-GT"/>
         </w:rPr>
-        <w:tab/>
-      </w:r>
-      <w:r>
-        <w:t>Reportes almacenados en archivos</w:t>
-      </w:r>
-      <w:r>
-        <w:tab/>
-      </w:r>
-      <w:r>
-        <w:fldChar w:fldCharType="begin"/>
-      </w:r>
-      <w:r>
-        <w:instrText xml:space="preserve"> PAGEREF _Toc385257367 \h </w:instrText>
-      </w:r>
-      <w:r>
-        <w:fldChar w:fldCharType="separate"/>
-      </w:r>
-      <w:r>
-        <w:rPr>
-          <w:b/>
-          <w:bCs/>
-        </w:rPr>
-        <w:t>Error! Bookmark not defined.</w:t>
-      </w:r>
-      <w:r>
-        <w:fldChar w:fldCharType="end"/>
-      </w:r>
-    </w:p>
-    <w:p>
-      <w:pPr>
-        <w:pStyle w:val="TOC4"/>
-        <w:rPr>
-          <w:rFonts w:asciiTheme="minorHAnsi" w:eastAsiaTheme="minorEastAsia" w:hAnsiTheme="minorHAnsi" w:cstheme="minorBidi"/>
-          <w:sz w:val="22"/>
-          <w:lang w:eastAsia="es-GT"/>
-        </w:rPr>
-      </w:pPr>
+      </w:pPr>
+      <w:bookmarkStart w:id="0" w:name="_GoBack"/>
+      <w:bookmarkEnd w:id="0"/>
       <w:r>
         <w:t>2.2.7.4.</w:t>
       </w:r>
@@ -4525,7 +4503,7 @@
           <w:lang w:val="es-GT"/>
         </w:rPr>
       </w:pPr>
-      <w:bookmarkStart w:id="0" w:name="_Toc385257337"/>
+      <w:bookmarkStart w:id="1" w:name="_Toc385257337"/>
       <w:r>
         <w:rPr>
           <w:lang w:val="es-GT"/>
@@ -4533,7 +4511,7 @@
         <w:lastRenderedPageBreak/>
         <w:t>ÍNDICE DE ILUSTRACIONES</w:t>
       </w:r>
-      <w:bookmarkEnd w:id="0"/>
+      <w:bookmarkEnd w:id="1"/>
     </w:p>
     <w:p/>
     <w:p/>
@@ -4602,7 +4580,7 @@
           <w:lang w:val="es-GT"/>
         </w:rPr>
       </w:pPr>
-      <w:bookmarkStart w:id="1" w:name="_Toc385257338"/>
+      <w:bookmarkStart w:id="2" w:name="_Toc385257338"/>
       <w:r>
         <w:rPr>
           <w:lang w:val="es-GT"/>
@@ -4610,7 +4588,7 @@
         <w:lastRenderedPageBreak/>
         <w:t>LISTA DE SÍMBOLOS</w:t>
       </w:r>
-      <w:bookmarkEnd w:id="1"/>
+      <w:bookmarkEnd w:id="2"/>
     </w:p>
     <w:p>
       <w:pPr>
@@ -5604,8 +5582,6 @@
               </w:rPr>
               <w:t>de entidades dentro de la universidad</w:t>
             </w:r>
-            <w:bookmarkStart w:id="2" w:name="_GoBack"/>
-            <w:bookmarkEnd w:id="2"/>
             <w:r>
               <w:rPr>
                 <w:rFonts w:cs="Arial"/>
@@ -16213,7 +16189,7 @@
       <w:rPr>
         <w:noProof/>
       </w:rPr>
-      <w:t>VII</w:t>
+      <w:t>2</w:t>
     </w:r>
     <w:r>
       <w:rPr>
@@ -21069,7 +21045,7 @@
 </file>
 
 <file path=customXml/itemProps1.xml><?xml version="1.0" encoding="utf-8"?>
-<ds:datastoreItem xmlns:ds="http://schemas.openxmlformats.org/officeDocument/2006/customXml" ds:itemID="{D665DABE-9949-4825-B489-BA8E40CF851B}">
+<ds:datastoreItem xmlns:ds="http://schemas.openxmlformats.org/officeDocument/2006/customXml" ds:itemID="{11015F4E-C45D-47DB-B03A-025DE3A97224}">
   <ds:schemaRefs>
     <ds:schemaRef ds:uri="http://schemas.openxmlformats.org/officeDocument/2006/bibliography"/>
   </ds:schemaRefs>

</xml_diff>